<commit_message>
huy sua usecase tong quat
</commit_message>
<xml_diff>
--- a/SRS_HeThongBanHangVatTuNongNghiep_NhomHLD_FINAL.docx
+++ b/SRS_HeThongBanHangVatTuNongNghiep_NhomHLD_FINAL.docx
@@ -1,10 +1,10 @@
 
 <file path=word/document.xml><?xml version="1.0" encoding="utf-8"?>
-<w:document xmlns:wpc="http://schemas.microsoft.com/office/word/2010/wordprocessingCanvas" xmlns:cx="http://schemas.microsoft.com/office/drawing/2014/chartex" xmlns:cx1="http://schemas.microsoft.com/office/drawing/2015/9/8/chartex" xmlns:cx2="http://schemas.microsoft.com/office/drawing/2015/10/21/chartex" xmlns:cx3="http://schemas.microsoft.com/office/drawing/2016/5/9/chartex" xmlns:cx4="http://schemas.microsoft.com/office/drawing/2016/5/10/chartex" xmlns:cx5="http://schemas.microsoft.com/office/drawing/2016/5/11/chartex" xmlns:cx6="http://schemas.microsoft.com/office/drawing/2016/5/12/chartex" xmlns:cx7="http://schemas.microsoft.com/office/drawing/2016/5/13/chartex" xmlns:cx8="http://schemas.microsoft.com/office/drawing/2016/5/14/chartex" xmlns:mc="http://schemas.openxmlformats.org/markup-compatibility/2006" xmlns:aink="http://schemas.microsoft.com/office/drawing/2016/ink" xmlns:am3d="http://schemas.microsoft.com/office/drawing/2017/model3d" xmlns:o="urn:schemas-microsoft-com:office:office" xmlns:r="http://schemas.openxmlformats.org/officeDocument/2006/relationships" xmlns:m="http://schemas.openxmlformats.org/officeDocument/2006/math" xmlns:v="urn:schemas-microsoft-com:vml" xmlns:wp14="http://schemas.microsoft.com/office/word/2010/wordprocessingDrawing" xmlns:wp="http://schemas.openxmlformats.org/drawingml/2006/wordprocessingDrawing" xmlns:w10="urn:schemas-microsoft-com:office:word" xmlns:w="http://schemas.openxmlformats.org/wordprocessingml/2006/main" xmlns:w14="http://schemas.microsoft.com/office/word/2010/wordml" xmlns:w15="http://schemas.microsoft.com/office/word/2012/wordml" xmlns:w16cex="http://schemas.microsoft.com/office/word/2018/wordml/cex" xmlns:w16cid="http://schemas.microsoft.com/office/word/2016/wordml/cid" xmlns:w16="http://schemas.microsoft.com/office/word/2018/wordml" xmlns:w16sdtdh="http://schemas.microsoft.com/office/word/2020/wordml/sdtdatahash" xmlns:w16se="http://schemas.microsoft.com/office/word/2015/wordml/symex" xmlns:wpg="http://schemas.microsoft.com/office/word/2010/wordprocessingGroup" xmlns:wpi="http://schemas.microsoft.com/office/word/2010/wordprocessingInk" xmlns:wne="http://schemas.microsoft.com/office/word/2006/wordml" xmlns:wps="http://schemas.microsoft.com/office/word/2010/wordprocessingShape" mc:Ignorable="w14 w15 w16se w16cid w16 w16cex w16sdtdh wp14">
+<w:document xmlns:wpc="http://schemas.microsoft.com/office/word/2010/wordprocessingCanvas" xmlns:cx="http://schemas.microsoft.com/office/drawing/2014/chartex" xmlns:cx1="http://schemas.microsoft.com/office/drawing/2015/9/8/chartex" xmlns:cx2="http://schemas.microsoft.com/office/drawing/2015/10/21/chartex" xmlns:cx3="http://schemas.microsoft.com/office/drawing/2016/5/9/chartex" xmlns:cx4="http://schemas.microsoft.com/office/drawing/2016/5/10/chartex" xmlns:cx5="http://schemas.microsoft.com/office/drawing/2016/5/11/chartex" xmlns:cx6="http://schemas.microsoft.com/office/drawing/2016/5/12/chartex" xmlns:cx7="http://schemas.microsoft.com/office/drawing/2016/5/13/chartex" xmlns:cx8="http://schemas.microsoft.com/office/drawing/2016/5/14/chartex" xmlns:mc="http://schemas.openxmlformats.org/markup-compatibility/2006" xmlns:aink="http://schemas.microsoft.com/office/drawing/2016/ink" xmlns:am3d="http://schemas.microsoft.com/office/drawing/2017/model3d" xmlns:o="urn:schemas-microsoft-com:office:office" xmlns:oel="http://schemas.microsoft.com/office/2019/extlst" xmlns:r="http://schemas.openxmlformats.org/officeDocument/2006/relationships" xmlns:m="http://schemas.openxmlformats.org/officeDocument/2006/math" xmlns:v="urn:schemas-microsoft-com:vml" xmlns:wp14="http://schemas.microsoft.com/office/word/2010/wordprocessingDrawing" xmlns:wp="http://schemas.openxmlformats.org/drawingml/2006/wordprocessingDrawing" xmlns:w10="urn:schemas-microsoft-com:office:word" xmlns:w="http://schemas.openxmlformats.org/wordprocessingml/2006/main" xmlns:w14="http://schemas.microsoft.com/office/word/2010/wordml" xmlns:w15="http://schemas.microsoft.com/office/word/2012/wordml" xmlns:w16cex="http://schemas.microsoft.com/office/word/2018/wordml/cex" xmlns:w16cid="http://schemas.microsoft.com/office/word/2016/wordml/cid" xmlns:w16="http://schemas.microsoft.com/office/word/2018/wordml" xmlns:w16du="http://schemas.microsoft.com/office/word/2023/wordml/word16du" xmlns:w16sdtdh="http://schemas.microsoft.com/office/word/2020/wordml/sdtdatahash" xmlns:w16sdtfl="http://schemas.microsoft.com/office/word/2024/wordml/sdtformatlock" xmlns:w16se="http://schemas.microsoft.com/office/word/2015/wordml/symex" xmlns:wpg="http://schemas.microsoft.com/office/word/2010/wordprocessingGroup" xmlns:wpi="http://schemas.microsoft.com/office/word/2010/wordprocessingInk" xmlns:wne="http://schemas.microsoft.com/office/word/2006/wordml" xmlns:wps="http://schemas.microsoft.com/office/word/2010/wordprocessingShape" mc:Ignorable="w14 w15 w16se w16cid w16 w16cex w16sdtdh w16sdtfl w16du wp14">
   <w:body>
     <w:p>
       <w:pPr>
-        <w:pStyle w:val="Title"/>
+        <w:pStyle w:val="Tiu"/>
       </w:pPr>
       <w:r>
         <w:rPr>
@@ -79,22 +79,22 @@
     </w:p>
     <w:p>
       <w:pPr>
-        <w:pStyle w:val="Title"/>
+        <w:pStyle w:val="Tiu"/>
       </w:pPr>
     </w:p>
     <w:p>
       <w:pPr>
-        <w:pStyle w:val="Title"/>
+        <w:pStyle w:val="Tiu"/>
       </w:pPr>
     </w:p>
     <w:p>
       <w:pPr>
-        <w:pStyle w:val="Title"/>
+        <w:pStyle w:val="Tiu"/>
       </w:pPr>
     </w:p>
     <w:p>
       <w:pPr>
-        <w:pStyle w:val="Title"/>
+        <w:pStyle w:val="Tiu"/>
         <w:rPr>
           <w:b/>
           <w:bCs/>
@@ -190,7 +190,7 @@
       <w:sdtContent>
         <w:p>
           <w:pPr>
-            <w:pStyle w:val="TOCHeading"/>
+            <w:pStyle w:val="uMucluc"/>
           </w:pPr>
           <w:r>
             <w:rPr>
@@ -201,7 +201,7 @@
         </w:p>
         <w:p>
           <w:pPr>
-            <w:pStyle w:val="TOC1"/>
+            <w:pStyle w:val="Mucluc1"/>
             <w:tabs>
               <w:tab w:val="right" w:leader="dot" w:pos="8630"/>
             </w:tabs>
@@ -226,7 +226,7 @@
           <w:hyperlink w:anchor="_Toc211541544" w:history="1">
             <w:r>
               <w:rPr>
-                <w:rStyle w:val="Hyperlink"/>
+                <w:rStyle w:val="Siuktni"/>
                 <w:noProof/>
               </w:rPr>
               <w:t>1. GIỚI THIỆU CHUNG</w:t>
@@ -283,7 +283,7 @@
         </w:p>
         <w:p>
           <w:pPr>
-            <w:pStyle w:val="TOC2"/>
+            <w:pStyle w:val="Mucluc2"/>
             <w:tabs>
               <w:tab w:val="right" w:leader="dot" w:pos="8630"/>
             </w:tabs>
@@ -299,7 +299,7 @@
           <w:hyperlink w:anchor="_Toc211541545" w:history="1">
             <w:r>
               <w:rPr>
-                <w:rStyle w:val="Hyperlink"/>
+                <w:rStyle w:val="Siuktni"/>
                 <w:noProof/>
               </w:rPr>
               <w:t>1.1. Mục đích</w:t>
@@ -356,7 +356,7 @@
         </w:p>
         <w:p>
           <w:pPr>
-            <w:pStyle w:val="TOC2"/>
+            <w:pStyle w:val="Mucluc2"/>
             <w:tabs>
               <w:tab w:val="right" w:leader="dot" w:pos="8630"/>
             </w:tabs>
@@ -372,7 +372,7 @@
           <w:hyperlink w:anchor="_Toc211541546" w:history="1">
             <w:r>
               <w:rPr>
-                <w:rStyle w:val="Hyperlink"/>
+                <w:rStyle w:val="Siuktni"/>
                 <w:noProof/>
               </w:rPr>
               <w:t>1.2. Phạm vi</w:t>
@@ -429,7 +429,7 @@
         </w:p>
         <w:p>
           <w:pPr>
-            <w:pStyle w:val="TOC2"/>
+            <w:pStyle w:val="Mucluc2"/>
             <w:tabs>
               <w:tab w:val="right" w:leader="dot" w:pos="8630"/>
             </w:tabs>
@@ -445,7 +445,7 @@
           <w:hyperlink w:anchor="_Toc211541547" w:history="1">
             <w:r>
               <w:rPr>
-                <w:rStyle w:val="Hyperlink"/>
+                <w:rStyle w:val="Siuktni"/>
                 <w:noProof/>
               </w:rPr>
               <w:t>1.3. Các định nghĩa, thuật ngữ, từ viết tắt</w:t>
@@ -502,7 +502,7 @@
         </w:p>
         <w:p>
           <w:pPr>
-            <w:pStyle w:val="TOC2"/>
+            <w:pStyle w:val="Mucluc2"/>
             <w:tabs>
               <w:tab w:val="right" w:leader="dot" w:pos="8630"/>
             </w:tabs>
@@ -518,7 +518,7 @@
           <w:hyperlink w:anchor="_Toc211541548" w:history="1">
             <w:r>
               <w:rPr>
-                <w:rStyle w:val="Hyperlink"/>
+                <w:rStyle w:val="Siuktni"/>
                 <w:noProof/>
               </w:rPr>
               <w:t>1.4. Tài liệu tham khảo</w:t>
@@ -575,7 +575,7 @@
         </w:p>
         <w:p>
           <w:pPr>
-            <w:pStyle w:val="TOC1"/>
+            <w:pStyle w:val="Mucluc1"/>
             <w:tabs>
               <w:tab w:val="right" w:leader="dot" w:pos="8630"/>
             </w:tabs>
@@ -591,7 +591,7 @@
           <w:hyperlink w:anchor="_Toc211541549" w:history="1">
             <w:r>
               <w:rPr>
-                <w:rStyle w:val="Hyperlink"/>
+                <w:rStyle w:val="Siuktni"/>
                 <w:noProof/>
               </w:rPr>
               <w:t>2. MÔ TẢ TỔNG QUAN ỨNG DỤNG</w:t>
@@ -648,7 +648,7 @@
         </w:p>
         <w:p>
           <w:pPr>
-            <w:pStyle w:val="TOC2"/>
+            <w:pStyle w:val="Mucluc2"/>
             <w:tabs>
               <w:tab w:val="right" w:leader="dot" w:pos="8630"/>
             </w:tabs>
@@ -664,7 +664,7 @@
           <w:hyperlink w:anchor="_Toc211541550" w:history="1">
             <w:r>
               <w:rPr>
-                <w:rStyle w:val="Hyperlink"/>
+                <w:rStyle w:val="Siuktni"/>
                 <w:noProof/>
               </w:rPr>
               <w:t>2.1. Mô hình Use case</w:t>
@@ -721,7 +721,7 @@
         </w:p>
         <w:p>
           <w:pPr>
-            <w:pStyle w:val="TOC2"/>
+            <w:pStyle w:val="Mucluc2"/>
             <w:tabs>
               <w:tab w:val="right" w:leader="dot" w:pos="8630"/>
             </w:tabs>
@@ -737,7 +737,7 @@
           <w:hyperlink w:anchor="_Toc211541551" w:history="1">
             <w:r>
               <w:rPr>
-                <w:rStyle w:val="Hyperlink"/>
+                <w:rStyle w:val="Siuktni"/>
                 <w:noProof/>
               </w:rPr>
               <w:t>2.2. Danh sách các tác nhân và mô tả</w:t>
@@ -794,7 +794,7 @@
         </w:p>
         <w:p>
           <w:pPr>
-            <w:pStyle w:val="TOC2"/>
+            <w:pStyle w:val="Mucluc2"/>
             <w:tabs>
               <w:tab w:val="right" w:leader="dot" w:pos="8630"/>
             </w:tabs>
@@ -810,7 +810,7 @@
           <w:hyperlink w:anchor="_Toc211541552" w:history="1">
             <w:r>
               <w:rPr>
-                <w:rStyle w:val="Hyperlink"/>
+                <w:rStyle w:val="Siuktni"/>
                 <w:noProof/>
               </w:rPr>
               <w:t>2.3. Danh sách Use case và mô tả</w:t>
@@ -867,7 +867,7 @@
         </w:p>
         <w:p>
           <w:pPr>
-            <w:pStyle w:val="TOC1"/>
+            <w:pStyle w:val="Mucluc1"/>
             <w:tabs>
               <w:tab w:val="right" w:leader="dot" w:pos="8630"/>
             </w:tabs>
@@ -883,7 +883,7 @@
           <w:hyperlink w:anchor="_Toc211541553" w:history="1">
             <w:r>
               <w:rPr>
-                <w:rStyle w:val="Hyperlink"/>
+                <w:rStyle w:val="Siuktni"/>
                 <w:noProof/>
               </w:rPr>
               <w:t>3. ĐẶC TẢ CÁC YÊU CẦU CHỨC NĂNG (FUNCTIONAL)</w:t>
@@ -940,7 +940,7 @@
         </w:p>
         <w:p>
           <w:pPr>
-            <w:pStyle w:val="TOC2"/>
+            <w:pStyle w:val="Mucluc2"/>
             <w:tabs>
               <w:tab w:val="right" w:leader="dot" w:pos="8630"/>
             </w:tabs>
@@ -956,7 +956,7 @@
           <w:hyperlink w:anchor="_Toc211541554" w:history="1">
             <w:r>
               <w:rPr>
-                <w:rStyle w:val="Hyperlink"/>
+                <w:rStyle w:val="Siuktni"/>
                 <w:noProof/>
               </w:rPr>
               <w:t>UC000_Đăng ký tài khoản</w:t>
@@ -1013,7 +1013,7 @@
         </w:p>
         <w:p>
           <w:pPr>
-            <w:pStyle w:val="TOC2"/>
+            <w:pStyle w:val="Mucluc2"/>
             <w:tabs>
               <w:tab w:val="right" w:leader="dot" w:pos="8630"/>
             </w:tabs>
@@ -1029,7 +1029,7 @@
           <w:hyperlink w:anchor="_Toc211541555" w:history="1">
             <w:r>
               <w:rPr>
-                <w:rStyle w:val="Hyperlink"/>
+                <w:rStyle w:val="Siuktni"/>
                 <w:noProof/>
               </w:rPr>
               <w:t>UC001_Đăng nhập</w:t>
@@ -1086,7 +1086,7 @@
         </w:p>
         <w:p>
           <w:pPr>
-            <w:pStyle w:val="TOC2"/>
+            <w:pStyle w:val="Mucluc2"/>
             <w:tabs>
               <w:tab w:val="right" w:leader="dot" w:pos="8630"/>
             </w:tabs>
@@ -1102,7 +1102,7 @@
           <w:hyperlink w:anchor="_Toc211541556" w:history="1">
             <w:r>
               <w:rPr>
-                <w:rStyle w:val="Hyperlink"/>
+                <w:rStyle w:val="Siuktni"/>
                 <w:noProof/>
               </w:rPr>
               <w:t>UC002_Quản lý sản phẩm</w:t>
@@ -1159,7 +1159,7 @@
         </w:p>
         <w:p>
           <w:pPr>
-            <w:pStyle w:val="TOC2"/>
+            <w:pStyle w:val="Mucluc2"/>
             <w:tabs>
               <w:tab w:val="right" w:leader="dot" w:pos="8630"/>
             </w:tabs>
@@ -1175,7 +1175,7 @@
           <w:hyperlink w:anchor="_Toc211541557" w:history="1">
             <w:r>
               <w:rPr>
-                <w:rStyle w:val="Hyperlink"/>
+                <w:rStyle w:val="Siuktni"/>
                 <w:noProof/>
               </w:rPr>
               <w:t>UC003_Quản lý khách hàng</w:t>
@@ -1232,7 +1232,7 @@
         </w:p>
         <w:p>
           <w:pPr>
-            <w:pStyle w:val="TOC2"/>
+            <w:pStyle w:val="Mucluc2"/>
             <w:tabs>
               <w:tab w:val="right" w:leader="dot" w:pos="8630"/>
             </w:tabs>
@@ -1248,7 +1248,7 @@
           <w:hyperlink w:anchor="_Toc211541558" w:history="1">
             <w:r>
               <w:rPr>
-                <w:rStyle w:val="Hyperlink"/>
+                <w:rStyle w:val="Siuktni"/>
                 <w:noProof/>
               </w:rPr>
               <w:t>UC004_Đặt hàng</w:t>
@@ -1305,7 +1305,7 @@
         </w:p>
         <w:p>
           <w:pPr>
-            <w:pStyle w:val="TOC2"/>
+            <w:pStyle w:val="Mucluc2"/>
             <w:tabs>
               <w:tab w:val="right" w:leader="dot" w:pos="8630"/>
             </w:tabs>
@@ -1321,7 +1321,7 @@
           <w:hyperlink w:anchor="_Toc211541559" w:history="1">
             <w:r>
               <w:rPr>
-                <w:rStyle w:val="Hyperlink"/>
+                <w:rStyle w:val="Siuktni"/>
                 <w:noProof/>
               </w:rPr>
               <w:t>UC005_Quản lý đơn hàng</w:t>
@@ -1378,7 +1378,7 @@
         </w:p>
         <w:p>
           <w:pPr>
-            <w:pStyle w:val="TOC2"/>
+            <w:pStyle w:val="Mucluc2"/>
             <w:tabs>
               <w:tab w:val="right" w:leader="dot" w:pos="8630"/>
             </w:tabs>
@@ -1394,7 +1394,7 @@
           <w:hyperlink w:anchor="_Toc211541560" w:history="1">
             <w:r>
               <w:rPr>
-                <w:rStyle w:val="Hyperlink"/>
+                <w:rStyle w:val="Siuktni"/>
                 <w:noProof/>
               </w:rPr>
               <w:t>UC006_Xem tồn kho</w:t>
@@ -1451,7 +1451,7 @@
         </w:p>
         <w:p>
           <w:pPr>
-            <w:pStyle w:val="TOC2"/>
+            <w:pStyle w:val="Mucluc2"/>
             <w:tabs>
               <w:tab w:val="right" w:leader="dot" w:pos="8630"/>
             </w:tabs>
@@ -1467,7 +1467,7 @@
           <w:hyperlink w:anchor="_Toc211541561" w:history="1">
             <w:r>
               <w:rPr>
-                <w:rStyle w:val="Hyperlink"/>
+                <w:rStyle w:val="Siuktni"/>
                 <w:noProof/>
               </w:rPr>
               <w:t>UC007_Báo cáo doanh thu</w:t>
@@ -1524,7 +1524,7 @@
         </w:p>
         <w:p>
           <w:pPr>
-            <w:pStyle w:val="TOC1"/>
+            <w:pStyle w:val="Mucluc1"/>
             <w:tabs>
               <w:tab w:val="right" w:leader="dot" w:pos="8630"/>
             </w:tabs>
@@ -1540,7 +1540,7 @@
           <w:hyperlink w:anchor="_Toc211541562" w:history="1">
             <w:r>
               <w:rPr>
-                <w:rStyle w:val="Hyperlink"/>
+                <w:rStyle w:val="Siuktni"/>
                 <w:noProof/>
               </w:rPr>
               <w:t>4. BIỂU ĐỒ LỚP VÀ CƠ SỞ DỮ LIỆU</w:t>
@@ -1613,7 +1613,7 @@
     </w:p>
     <w:p>
       <w:pPr>
-        <w:pStyle w:val="Heading1"/>
+        <w:pStyle w:val="u1"/>
       </w:pPr>
       <w:bookmarkStart w:id="0" w:name="_Toc211541544"/>
       <w:r>
@@ -1624,7 +1624,7 @@
     </w:p>
     <w:p>
       <w:pPr>
-        <w:pStyle w:val="Heading2"/>
+        <w:pStyle w:val="u2"/>
       </w:pPr>
       <w:bookmarkStart w:id="1" w:name="_Toc211541545"/>
       <w:r>
@@ -1639,7 +1639,7 @@
     </w:p>
     <w:p>
       <w:pPr>
-        <w:pStyle w:val="Heading2"/>
+        <w:pStyle w:val="u2"/>
       </w:pPr>
       <w:bookmarkStart w:id="2" w:name="_Toc211541546"/>
       <w:r>
@@ -1654,7 +1654,7 @@
     </w:p>
     <w:p>
       <w:pPr>
-        <w:pStyle w:val="Heading2"/>
+        <w:pStyle w:val="u2"/>
       </w:pPr>
       <w:bookmarkStart w:id="3" w:name="_Toc211541547"/>
       <w:r>
@@ -1776,7 +1776,7 @@
     </w:tbl>
     <w:p>
       <w:pPr>
-        <w:pStyle w:val="Heading2"/>
+        <w:pStyle w:val="u2"/>
       </w:pPr>
       <w:bookmarkStart w:id="4" w:name="_Toc211541548"/>
       <w:r>
@@ -2019,15 +2019,7 @@
           </w:tcPr>
           <w:p>
             <w:r>
-              <w:t xml:space="preserve">Mehdi Muhammad Islam, Umair Tariq. </w:t>
-            </w:r>
-            <w:proofErr w:type="gramStart"/>
-            <w:r>
-              <w:t>( 2016</w:t>
-            </w:r>
-            <w:proofErr w:type="gramEnd"/>
-            <w:r>
-              <w:t xml:space="preserve">). </w:t>
+              <w:t xml:space="preserve">Mehdi Muhammad Islam, Umair Tariq. ( 2016). </w:t>
             </w:r>
             <w:r>
               <w:rPr>
@@ -2106,13 +2098,8 @@
             <w:tcW w:w="6585" w:type="dxa"/>
           </w:tcPr>
           <w:p>
-            <w:proofErr w:type="gramStart"/>
-            <w:r>
-              <w:t>Mr.Pratik</w:t>
-            </w:r>
-            <w:proofErr w:type="gramEnd"/>
-            <w:r>
-              <w:t xml:space="preserve"> Udayshankar Singh1, Mr. Hemant Singh Fartyal, Mr. Khan Abdul Ahad Zubair. (2019). </w:t>
+            <w:r>
+              <w:t xml:space="preserve">Mr.Pratik Udayshankar Singh1, Mr. Hemant Singh Fartyal, Mr. Khan Abdul Ahad Zubair. (2019). </w:t>
             </w:r>
             <w:r>
               <w:rPr>
@@ -2137,7 +2124,7 @@
     </w:p>
     <w:p>
       <w:pPr>
-        <w:pStyle w:val="Heading1"/>
+        <w:pStyle w:val="u1"/>
       </w:pPr>
       <w:bookmarkStart w:id="5" w:name="_Toc211541549"/>
       <w:r>
@@ -2148,7 +2135,7 @@
     </w:p>
     <w:p>
       <w:pPr>
-        <w:pStyle w:val="Heading2"/>
+        <w:pStyle w:val="u2"/>
       </w:pPr>
       <w:bookmarkStart w:id="6" w:name="_Toc211541550"/>
       <w:r>
@@ -2173,10 +2160,10 @@
           <w:noProof/>
         </w:rPr>
         <w:drawing>
-          <wp:inline distT="0" distB="0" distL="0" distR="0" wp14:anchorId="427DF3EC" wp14:editId="1C32C3D4">
-            <wp:extent cx="5486400" cy="6874510"/>
-            <wp:effectExtent l="0" t="0" r="0" b="2540"/>
-            <wp:docPr id="1586016522" name="Hình ảnh 1" descr="Ảnh có chứa văn bản, biểu đồ, hàng, ảnh chụp màn hình&#10;&#10;Nội dung do AI tạo ra có thể không chính xác."/>
+          <wp:inline distT="0" distB="0" distL="0" distR="0" wp14:anchorId="254B0FA9" wp14:editId="07A530FE">
+            <wp:extent cx="6159090" cy="3118485"/>
+            <wp:effectExtent l="0" t="0" r="0" b="5715"/>
+            <wp:docPr id="1535707796" name="Hình ảnh 1"/>
             <wp:cNvGraphicFramePr>
               <a:graphicFrameLocks xmlns:a="http://schemas.openxmlformats.org/drawingml/2006/main" noChangeAspect="1"/>
             </wp:cNvGraphicFramePr>
@@ -2184,23 +2171,36 @@
               <a:graphicData uri="http://schemas.openxmlformats.org/drawingml/2006/picture">
                 <pic:pic xmlns:pic="http://schemas.openxmlformats.org/drawingml/2006/picture">
                   <pic:nvPicPr>
-                    <pic:cNvPr id="1586016522" name="Hình ảnh 1" descr="Ảnh có chứa văn bản, biểu đồ, hàng, ảnh chụp màn hình&#10;&#10;Nội dung do AI tạo ra có thể không chính xác."/>
-                    <pic:cNvPicPr/>
+                    <pic:cNvPr id="0" name="Picture 1"/>
+                    <pic:cNvPicPr>
+                      <a:picLocks noChangeAspect="1" noChangeArrowheads="1"/>
+                    </pic:cNvPicPr>
                   </pic:nvPicPr>
                   <pic:blipFill>
-                    <a:blip r:embed="rId7"/>
+                    <a:blip r:embed="rId7">
+                      <a:extLst>
+                        <a:ext uri="{28A0092B-C50C-407E-A947-70E740481C1C}">
+                          <a14:useLocalDpi xmlns:a14="http://schemas.microsoft.com/office/drawing/2010/main" val="0"/>
+                        </a:ext>
+                      </a:extLst>
+                    </a:blip>
+                    <a:srcRect/>
                     <a:stretch>
                       <a:fillRect/>
                     </a:stretch>
                   </pic:blipFill>
-                  <pic:spPr>
+                  <pic:spPr bwMode="auto">
                     <a:xfrm>
                       <a:off x="0" y="0"/>
-                      <a:ext cx="5486400" cy="6874510"/>
+                      <a:ext cx="6264227" cy="3171718"/>
                     </a:xfrm>
                     <a:prstGeom prst="rect">
                       <a:avLst/>
                     </a:prstGeom>
+                    <a:noFill/>
+                    <a:ln>
+                      <a:noFill/>
+                    </a:ln>
                   </pic:spPr>
                 </pic:pic>
               </a:graphicData>
@@ -2211,11 +2211,10 @@
     </w:p>
     <w:p>
       <w:pPr>
-        <w:pStyle w:val="Heading2"/>
+        <w:pStyle w:val="u2"/>
       </w:pPr>
       <w:bookmarkStart w:id="7" w:name="_Toc211541551"/>
       <w:r>
-        <w:lastRenderedPageBreak/>
         <w:t>2.2. Danh sách các tác nhân và mô tả</w:t>
       </w:r>
       <w:bookmarkEnd w:id="7"/>
@@ -2334,7 +2333,7 @@
     </w:tbl>
     <w:p>
       <w:pPr>
-        <w:pStyle w:val="Heading2"/>
+        <w:pStyle w:val="u2"/>
       </w:pPr>
       <w:bookmarkStart w:id="8" w:name="_Toc211541552"/>
       <w:r>
@@ -2344,7 +2343,7 @@
     </w:p>
     <w:tbl>
       <w:tblPr>
-        <w:tblStyle w:val="TableGrid"/>
+        <w:tblStyle w:val="LiBang"/>
         <w:tblW w:w="0" w:type="auto"/>
         <w:tblLook w:val="04A0" w:firstRow="1" w:lastRow="0" w:firstColumn="1" w:lastColumn="0" w:noHBand="0" w:noVBand="1"/>
       </w:tblPr>
@@ -2487,6 +2486,7 @@
           </w:tcPr>
           <w:p>
             <w:r>
+              <w:lastRenderedPageBreak/>
               <w:t>UC002</w:t>
             </w:r>
           </w:p>
@@ -2782,18 +2782,17 @@
     </w:tbl>
     <w:p>
       <w:pPr>
-        <w:pStyle w:val="Heading1"/>
+        <w:pStyle w:val="u1"/>
       </w:pPr>
       <w:bookmarkStart w:id="9" w:name="_Toc211541553"/>
       <w:r>
-        <w:lastRenderedPageBreak/>
         <w:t>3. ĐẶC TẢ CÁC YÊU CẦU CHỨC NĂNG (FUNCTIONAL)</w:t>
       </w:r>
       <w:bookmarkEnd w:id="9"/>
     </w:p>
     <w:p>
       <w:pPr>
-        <w:pStyle w:val="Heading2"/>
+        <w:pStyle w:val="u2"/>
       </w:pPr>
       <w:bookmarkStart w:id="10" w:name="_Toc211541554"/>
       <w:r>
@@ -2817,7 +2816,7 @@
     </w:p>
     <w:tbl>
       <w:tblPr>
-        <w:tblStyle w:val="TableGrid"/>
+        <w:tblStyle w:val="LiBang"/>
         <w:tblW w:w="0" w:type="auto"/>
         <w:tblInd w:w="-5" w:type="dxa"/>
         <w:tblLook w:val="04A0" w:firstRow="1" w:lastRow="0" w:firstColumn="1" w:lastColumn="0" w:noHBand="0" w:noVBand="1"/>
@@ -3157,6 +3156,7 @@
               <w:spacing w:after="200" w:line="276" w:lineRule="auto"/>
             </w:pPr>
             <w:r>
+              <w:lastRenderedPageBreak/>
               <w:t xml:space="preserve"> </w:t>
             </w:r>
           </w:p>
@@ -3563,7 +3563,6 @@
         <w:rPr>
           <w:noProof/>
         </w:rPr>
-        <w:lastRenderedPageBreak/>
         <w:drawing>
           <wp:inline distT="0" distB="0" distL="0" distR="0" wp14:anchorId="14690714" wp14:editId="6A8D1724">
             <wp:extent cx="2735362" cy="3877945"/>
@@ -3610,6 +3609,7 @@
         <w:rPr>
           <w:noProof/>
         </w:rPr>
+        <w:lastRenderedPageBreak/>
         <w:drawing>
           <wp:inline distT="0" distB="0" distL="0" distR="0" wp14:anchorId="307C1A55" wp14:editId="0B1D7EE5">
             <wp:extent cx="5486400" cy="2531745"/>
@@ -3662,7 +3662,7 @@
     </w:p>
     <w:p>
       <w:pPr>
-        <w:pStyle w:val="Heading2"/>
+        <w:pStyle w:val="u2"/>
       </w:pPr>
       <w:bookmarkStart w:id="11" w:name="_Toc211541555"/>
       <w:r>
@@ -3686,7 +3686,7 @@
     </w:p>
     <w:tbl>
       <w:tblPr>
-        <w:tblStyle w:val="TableGrid"/>
+        <w:tblStyle w:val="LiBang"/>
         <w:tblW w:w="0" w:type="auto"/>
         <w:tblInd w:w="-5" w:type="dxa"/>
         <w:tblLook w:val="04A0" w:firstRow="1" w:lastRow="0" w:firstColumn="1" w:lastColumn="0" w:noHBand="0" w:noVBand="1"/>
@@ -3755,7 +3755,6 @@
               <w:spacing w:after="200" w:line="276" w:lineRule="auto"/>
             </w:pPr>
             <w:r>
-              <w:lastRenderedPageBreak/>
               <w:t>Mục đích:</w:t>
             </w:r>
           </w:p>
@@ -4291,7 +4290,11 @@
               <w:spacing w:after="200" w:line="276" w:lineRule="auto"/>
             </w:pPr>
             <w:r>
-              <w:t>Luồng sự kiện phụ (Alternative Flows):</w:t>
+              <w:t xml:space="preserve">Luồng sự kiện phụ (Alternative </w:t>
+            </w:r>
+            <w:r>
+              <w:lastRenderedPageBreak/>
+              <w:t>Flows):</w:t>
             </w:r>
           </w:p>
         </w:tc>
@@ -4314,6 +4317,7 @@
               <w:spacing w:after="200" w:line="276" w:lineRule="auto"/>
             </w:pPr>
             <w:r>
+              <w:lastRenderedPageBreak/>
               <w:t xml:space="preserve"> </w:t>
             </w:r>
           </w:p>
@@ -4422,7 +4426,6 @@
         <w:rPr>
           <w:noProof/>
         </w:rPr>
-        <w:lastRenderedPageBreak/>
         <w:drawing>
           <wp:inline distT="0" distB="0" distL="0" distR="0" wp14:anchorId="2F63556B" wp14:editId="1538ED4F">
             <wp:extent cx="2495550" cy="3606416"/>
@@ -4524,7 +4527,7 @@
     </w:p>
     <w:p>
       <w:pPr>
-        <w:pStyle w:val="Heading2"/>
+        <w:pStyle w:val="u2"/>
       </w:pPr>
       <w:bookmarkStart w:id="12" w:name="_Toc211541556"/>
       <w:r>
@@ -4545,7 +4548,7 @@
     </w:p>
     <w:tbl>
       <w:tblPr>
-        <w:tblStyle w:val="TableGrid"/>
+        <w:tblStyle w:val="LiBang"/>
         <w:tblW w:w="0" w:type="auto"/>
         <w:tblInd w:w="-5" w:type="dxa"/>
         <w:tblLook w:val="04A0" w:firstRow="1" w:lastRow="0" w:firstColumn="1" w:lastColumn="0" w:noHBand="0" w:noVBand="1"/>
@@ -4583,6 +4586,7 @@
                 <w:b/>
                 <w:bCs/>
               </w:rPr>
+              <w:lastRenderedPageBreak/>
               <w:t>Use case: UC00</w:t>
             </w:r>
             <w:r>
@@ -4718,11 +4722,7 @@
               <w:spacing w:after="200" w:line="276" w:lineRule="auto"/>
             </w:pPr>
             <w:r>
-              <w:t xml:space="preserve">Quản trị mở màn hình Sản phẩm, thêm mới hoặc chỉnh sửa thông tin (tên, danh mục, mô tả, thuộc tính kỹ thuật), quản lý đơn vị tính (bao, </w:t>
-            </w:r>
-            <w:r>
-              <w:lastRenderedPageBreak/>
-              <w:t>chai, kg…), giá bán, VAT, ảnh đại diện/thư viện ảnh. Hệ thống kiểm tra hợp lệ, đảm bảo SKU duy nhất và lưu lịch sử thay đổi giá (nếu bật).</w:t>
+              <w:t>Quản trị mở màn hình Sản phẩm, thêm mới hoặc chỉnh sửa thông tin (tên, danh mục, mô tả, thuộc tính kỹ thuật), quản lý đơn vị tính (bao, chai, kg…), giá bán, VAT, ảnh đại diện/thư viện ảnh. Hệ thống kiểm tra hợp lệ, đảm bảo SKU duy nhất và lưu lịch sử thay đổi giá (nếu bật).</w:t>
             </w:r>
           </w:p>
         </w:tc>
@@ -4750,7 +4750,6 @@
               <w:spacing w:after="200" w:line="276" w:lineRule="auto"/>
             </w:pPr>
             <w:r>
-              <w:lastRenderedPageBreak/>
               <w:t>Tác nhân:</w:t>
             </w:r>
           </w:p>
@@ -5008,7 +5007,7 @@
             </w:r>
             <w:r>
               <w:rPr>
-                <w:rStyle w:val="Strong"/>
+                <w:rStyle w:val="Manh"/>
               </w:rPr>
               <w:t>Sản phẩm</w:t>
             </w:r>
@@ -5082,7 +5081,7 @@
             </w:r>
             <w:r>
               <w:rPr>
-                <w:rStyle w:val="Strong"/>
+                <w:rStyle w:val="Manh"/>
               </w:rPr>
               <w:t>Tạo mới</w:t>
             </w:r>
@@ -5097,7 +5096,7 @@
             </w:r>
             <w:r>
               <w:rPr>
-                <w:rStyle w:val="Strong"/>
+                <w:rStyle w:val="Manh"/>
               </w:rPr>
               <w:t>Chỉnh sửa</w:t>
             </w:r>
@@ -5247,7 +5246,7 @@
             </w:r>
             <w:r>
               <w:rPr>
-                <w:rStyle w:val="Strong"/>
+                <w:rStyle w:val="Manh"/>
               </w:rPr>
               <w:t>Đơn vị tính/SKU</w:t>
             </w:r>
@@ -5256,7 +5255,7 @@
             </w:r>
             <w:r>
               <w:rPr>
-                <w:rStyle w:val="Strong"/>
+                <w:rStyle w:val="Manh"/>
               </w:rPr>
               <w:t>Thêm đơn vị</w:t>
             </w:r>
@@ -5572,7 +5571,11 @@
               <w:spacing w:after="200" w:line="276" w:lineRule="auto"/>
             </w:pPr>
             <w:r>
-              <w:t>Luồng sự kiện phụ (Alternative Flows):</w:t>
+              <w:t xml:space="preserve">Luồng sự kiện </w:t>
+            </w:r>
+            <w:r>
+              <w:lastRenderedPageBreak/>
+              <w:t>phụ (Alternative Flows):</w:t>
             </w:r>
           </w:p>
         </w:tc>
@@ -5592,7 +5595,12 @@
           </w:tcPr>
           <w:p>
             <w:r>
-              <w:t xml:space="preserve">4.1 Chọn sản phẩm xong chọn xoá </w:t>
+              <w:lastRenderedPageBreak/>
+              <w:t xml:space="preserve">4.1 Chọn sản phẩm xong </w:t>
+            </w:r>
+            <w:r>
+              <w:lastRenderedPageBreak/>
+              <w:t xml:space="preserve">chọn xoá </w:t>
             </w:r>
           </w:p>
         </w:tc>
@@ -5612,11 +5620,16 @@
           </w:tcPr>
           <w:p>
             <w:r>
-              <w:t xml:space="preserve">4.2 Hệ thống kiểm tra, nếu sản phẩm đã có đơn hàng/tồn kho → </w:t>
+              <w:lastRenderedPageBreak/>
+              <w:t xml:space="preserve">4.2 Hệ thống kiểm tra, nếu sản phẩm đã </w:t>
+            </w:r>
+            <w:r>
+              <w:lastRenderedPageBreak/>
+              <w:t xml:space="preserve">có đơn hàng/tồn kho → </w:t>
             </w:r>
             <w:r>
               <w:rPr>
-                <w:rStyle w:val="Strong"/>
+                <w:rStyle w:val="Manh"/>
               </w:rPr>
               <w:t>không xoá cứng</w:t>
             </w:r>
@@ -5625,7 +5638,7 @@
             </w:r>
             <w:r>
               <w:rPr>
-                <w:rStyle w:val="Strong"/>
+                <w:rStyle w:val="Manh"/>
               </w:rPr>
               <w:t>Ngưng bán</w:t>
             </w:r>
@@ -5917,6 +5930,7 @@
     </w:tbl>
     <w:p>
       <w:r>
+        <w:lastRenderedPageBreak/>
         <w:t>Biểu đồ Activity: (chèn hình)</w:t>
       </w:r>
       <w:r>
@@ -6044,7 +6058,7 @@
     </w:p>
     <w:p>
       <w:pPr>
-        <w:pStyle w:val="NormalWeb"/>
+        <w:pStyle w:val="ThngthngWeb"/>
       </w:pPr>
       <w:r>
         <w:rPr>
@@ -6103,7 +6117,7 @@
     <w:p/>
     <w:p>
       <w:pPr>
-        <w:pStyle w:val="Heading2"/>
+        <w:pStyle w:val="u2"/>
       </w:pPr>
       <w:bookmarkStart w:id="13" w:name="_Toc211541557"/>
       <w:r>
@@ -6124,7 +6138,7 @@
     </w:p>
     <w:tbl>
       <w:tblPr>
-        <w:tblStyle w:val="TableGrid"/>
+        <w:tblStyle w:val="LiBang"/>
         <w:tblW w:w="0" w:type="auto"/>
         <w:tblInd w:w="-5" w:type="dxa"/>
         <w:tblLook w:val="04A0" w:firstRow="1" w:lastRow="0" w:firstColumn="1" w:lastColumn="0" w:noHBand="0" w:noVBand="1"/>
@@ -7354,7 +7368,7 @@
     <w:p/>
     <w:p>
       <w:pPr>
-        <w:pStyle w:val="Heading2"/>
+        <w:pStyle w:val="u2"/>
       </w:pPr>
       <w:bookmarkStart w:id="14" w:name="_Toc211541558"/>
       <w:r>
@@ -7376,7 +7390,7 @@
     </w:p>
     <w:tbl>
       <w:tblPr>
-        <w:tblStyle w:val="TableGrid"/>
+        <w:tblStyle w:val="LiBang"/>
         <w:tblW w:w="0" w:type="auto"/>
         <w:tblInd w:w="-5" w:type="dxa"/>
         <w:tblLook w:val="04A0" w:firstRow="1" w:lastRow="0" w:firstColumn="1" w:lastColumn="0" w:noHBand="0" w:noVBand="1"/>
@@ -8851,7 +8865,7 @@
     </w:p>
     <w:p>
       <w:pPr>
-        <w:pStyle w:val="Heading2"/>
+        <w:pStyle w:val="u2"/>
       </w:pPr>
       <w:bookmarkStart w:id="15" w:name="_Toc211541559"/>
       <w:r>
@@ -8879,7 +8893,7 @@
     </w:p>
     <w:tbl>
       <w:tblPr>
-        <w:tblStyle w:val="TableGrid"/>
+        <w:tblStyle w:val="LiBang"/>
         <w:tblW w:w="0" w:type="auto"/>
         <w:tblInd w:w="-5" w:type="dxa"/>
         <w:tblLook w:val="04A0" w:firstRow="1" w:lastRow="0" w:firstColumn="1" w:lastColumn="0" w:noHBand="0" w:noVBand="1"/>
@@ -9717,7 +9731,7 @@
     </w:p>
     <w:p>
       <w:pPr>
-        <w:pStyle w:val="Heading2"/>
+        <w:pStyle w:val="u2"/>
       </w:pPr>
       <w:bookmarkStart w:id="16" w:name="_Toc211541560"/>
       <w:r>
@@ -9750,7 +9764,7 @@
     </w:p>
     <w:tbl>
       <w:tblPr>
-        <w:tblStyle w:val="TableGrid"/>
+        <w:tblStyle w:val="LiBang"/>
         <w:tblW w:w="0" w:type="auto"/>
         <w:tblInd w:w="-5" w:type="dxa"/>
         <w:tblLook w:val="04A0" w:firstRow="1" w:lastRow="0" w:firstColumn="1" w:lastColumn="0" w:noHBand="0" w:noVBand="1"/>
@@ -9911,15 +9925,7 @@
               <w:t xml:space="preserve"> số lượng </w:t>
             </w:r>
             <w:r>
-              <w:t>và loại (gồm 6 loại: sale, purchase, return_in/out, transfer_in/</w:t>
-            </w:r>
-            <w:proofErr w:type="gramStart"/>
-            <w:r>
-              <w:t>out ,conversion</w:t>
-            </w:r>
-            <w:proofErr w:type="gramEnd"/>
-            <w:r>
-              <w:t xml:space="preserve">_in/out) </w:t>
+              <w:t xml:space="preserve">và loại (gồm 6 loại: sale, purchase, return_in/out, transfer_in/out ,conversion_in/out) </w:t>
             </w:r>
             <w:r>
               <w:t>để tạo mới bản ghi inventory_movement.</w:t>
@@ -10665,7 +10671,7 @@
     </w:p>
     <w:p>
       <w:pPr>
-        <w:pStyle w:val="Heading2"/>
+        <w:pStyle w:val="u2"/>
       </w:pPr>
       <w:bookmarkStart w:id="17" w:name="_Toc211541561"/>
       <w:r>
@@ -10709,7 +10715,7 @@
     </w:p>
     <w:p>
       <w:pPr>
-        <w:pStyle w:val="Heading1"/>
+        <w:pStyle w:val="u1"/>
       </w:pPr>
       <w:bookmarkStart w:id="18" w:name="_Toc211541562"/>
       <w:r>
@@ -10836,7 +10842,7 @@
 </file>
 
 <file path=word/numbering.xml><?xml version="1.0" encoding="utf-8"?>
-<w:numbering xmlns:wpc="http://schemas.microsoft.com/office/word/2010/wordprocessingCanvas" xmlns:cx="http://schemas.microsoft.com/office/drawing/2014/chartex" xmlns:cx1="http://schemas.microsoft.com/office/drawing/2015/9/8/chartex" xmlns:cx2="http://schemas.microsoft.com/office/drawing/2015/10/21/chartex" xmlns:cx3="http://schemas.microsoft.com/office/drawing/2016/5/9/chartex" xmlns:cx4="http://schemas.microsoft.com/office/drawing/2016/5/10/chartex" xmlns:cx5="http://schemas.microsoft.com/office/drawing/2016/5/11/chartex" xmlns:cx6="http://schemas.microsoft.com/office/drawing/2016/5/12/chartex" xmlns:cx7="http://schemas.microsoft.com/office/drawing/2016/5/13/chartex" xmlns:cx8="http://schemas.microsoft.com/office/drawing/2016/5/14/chartex" xmlns:mc="http://schemas.openxmlformats.org/markup-compatibility/2006" xmlns:aink="http://schemas.microsoft.com/office/drawing/2016/ink" xmlns:am3d="http://schemas.microsoft.com/office/drawing/2017/model3d" xmlns:o="urn:schemas-microsoft-com:office:office" xmlns:r="http://schemas.openxmlformats.org/officeDocument/2006/relationships" xmlns:m="http://schemas.openxmlformats.org/officeDocument/2006/math" xmlns:v="urn:schemas-microsoft-com:vml" xmlns:wp14="http://schemas.microsoft.com/office/word/2010/wordprocessingDrawing" xmlns:wp="http://schemas.openxmlformats.org/drawingml/2006/wordprocessingDrawing" xmlns:w10="urn:schemas-microsoft-com:office:word" xmlns:w="http://schemas.openxmlformats.org/wordprocessingml/2006/main" xmlns:w14="http://schemas.microsoft.com/office/word/2010/wordml" xmlns:w15="http://schemas.microsoft.com/office/word/2012/wordml" xmlns:w16cex="http://schemas.microsoft.com/office/word/2018/wordml/cex" xmlns:w16cid="http://schemas.microsoft.com/office/word/2016/wordml/cid" xmlns:w16="http://schemas.microsoft.com/office/word/2018/wordml" xmlns:w16sdtdh="http://schemas.microsoft.com/office/word/2020/wordml/sdtdatahash" xmlns:w16se="http://schemas.microsoft.com/office/word/2015/wordml/symex" xmlns:wpg="http://schemas.microsoft.com/office/word/2010/wordprocessingGroup" xmlns:wpi="http://schemas.microsoft.com/office/word/2010/wordprocessingInk" xmlns:wne="http://schemas.microsoft.com/office/word/2006/wordml" xmlns:wps="http://schemas.microsoft.com/office/word/2010/wordprocessingShape" mc:Ignorable="w14 w15 w16se w16cid w16 w16cex w16sdtdh wp14">
+<w:numbering xmlns:wpc="http://schemas.microsoft.com/office/word/2010/wordprocessingCanvas" xmlns:cx="http://schemas.microsoft.com/office/drawing/2014/chartex" xmlns:cx1="http://schemas.microsoft.com/office/drawing/2015/9/8/chartex" xmlns:cx2="http://schemas.microsoft.com/office/drawing/2015/10/21/chartex" xmlns:cx3="http://schemas.microsoft.com/office/drawing/2016/5/9/chartex" xmlns:cx4="http://schemas.microsoft.com/office/drawing/2016/5/10/chartex" xmlns:cx5="http://schemas.microsoft.com/office/drawing/2016/5/11/chartex" xmlns:cx6="http://schemas.microsoft.com/office/drawing/2016/5/12/chartex" xmlns:cx7="http://schemas.microsoft.com/office/drawing/2016/5/13/chartex" xmlns:cx8="http://schemas.microsoft.com/office/drawing/2016/5/14/chartex" xmlns:mc="http://schemas.openxmlformats.org/markup-compatibility/2006" xmlns:aink="http://schemas.microsoft.com/office/drawing/2016/ink" xmlns:am3d="http://schemas.microsoft.com/office/drawing/2017/model3d" xmlns:o="urn:schemas-microsoft-com:office:office" xmlns:oel="http://schemas.microsoft.com/office/2019/extlst" xmlns:r="http://schemas.openxmlformats.org/officeDocument/2006/relationships" xmlns:m="http://schemas.openxmlformats.org/officeDocument/2006/math" xmlns:v="urn:schemas-microsoft-com:vml" xmlns:wp14="http://schemas.microsoft.com/office/word/2010/wordprocessingDrawing" xmlns:wp="http://schemas.openxmlformats.org/drawingml/2006/wordprocessingDrawing" xmlns:w10="urn:schemas-microsoft-com:office:word" xmlns:w="http://schemas.openxmlformats.org/wordprocessingml/2006/main" xmlns:w14="http://schemas.microsoft.com/office/word/2010/wordml" xmlns:w15="http://schemas.microsoft.com/office/word/2012/wordml" xmlns:w16cex="http://schemas.microsoft.com/office/word/2018/wordml/cex" xmlns:w16cid="http://schemas.microsoft.com/office/word/2016/wordml/cid" xmlns:w16="http://schemas.microsoft.com/office/word/2018/wordml" xmlns:w16du="http://schemas.microsoft.com/office/word/2023/wordml/word16du" xmlns:w16sdtdh="http://schemas.microsoft.com/office/word/2020/wordml/sdtdatahash" xmlns:w16sdtfl="http://schemas.microsoft.com/office/word/2024/wordml/sdtformatlock" xmlns:w16se="http://schemas.microsoft.com/office/word/2015/wordml/symex" xmlns:wpg="http://schemas.microsoft.com/office/word/2010/wordprocessingGroup" xmlns:wpi="http://schemas.microsoft.com/office/word/2010/wordprocessingInk" xmlns:wne="http://schemas.microsoft.com/office/word/2006/wordml" xmlns:wps="http://schemas.microsoft.com/office/word/2010/wordprocessingShape" mc:Ignorable="w14 w15 w16se w16cid w16 w16cex w16sdtdh w16sdtfl w16du wp14">
   <w:abstractNum w:abstractNumId="0" w15:restartNumberingAfterBreak="0">
     <w:nsid w:val="FFFFFF7C"/>
     <w:multiLevelType w:val="singleLevel"/>
@@ -10878,7 +10884,7 @@
     <w:lvl w:ilvl="0">
       <w:start w:val="1"/>
       <w:numFmt w:val="decimal"/>
-      <w:pStyle w:val="ListNumber3"/>
+      <w:pStyle w:val="Sudong3"/>
       <w:lvlText w:val="%1."/>
       <w:lvlJc w:val="left"/>
       <w:pPr>
@@ -10896,7 +10902,7 @@
     <w:lvl w:ilvl="0">
       <w:start w:val="1"/>
       <w:numFmt w:val="decimal"/>
-      <w:pStyle w:val="ListNumber2"/>
+      <w:pStyle w:val="Sudong2"/>
       <w:lvlText w:val="%1."/>
       <w:lvlJc w:val="left"/>
       <w:pPr>
@@ -10934,7 +10940,7 @@
     <w:lvl w:ilvl="0">
       <w:start w:val="1"/>
       <w:numFmt w:val="bullet"/>
-      <w:pStyle w:val="ListBullet3"/>
+      <w:pStyle w:val="Duudong3"/>
       <w:lvlText w:val=""/>
       <w:lvlJc w:val="left"/>
       <w:pPr>
@@ -10955,7 +10961,7 @@
     <w:lvl w:ilvl="0">
       <w:start w:val="1"/>
       <w:numFmt w:val="bullet"/>
-      <w:pStyle w:val="ListBullet2"/>
+      <w:pStyle w:val="Duudong2"/>
       <w:lvlText w:val=""/>
       <w:lvlJc w:val="left"/>
       <w:pPr>
@@ -10976,7 +10982,7 @@
     <w:lvl w:ilvl="0">
       <w:start w:val="1"/>
       <w:numFmt w:val="decimal"/>
-      <w:pStyle w:val="ListNumber"/>
+      <w:pStyle w:val="Sudong"/>
       <w:lvlText w:val="%1."/>
       <w:lvlJc w:val="left"/>
       <w:pPr>
@@ -10994,7 +11000,7 @@
     <w:lvl w:ilvl="0">
       <w:start w:val="1"/>
       <w:numFmt w:val="bullet"/>
-      <w:pStyle w:val="ListBullet"/>
+      <w:pStyle w:val="Duudong"/>
       <w:lvlText w:val=""/>
       <w:lvlJc w:val="left"/>
       <w:pPr>
@@ -11098,41 +11104,41 @@
       </w:pPr>
     </w:lvl>
   </w:abstractNum>
-  <w:num w:numId="1">
+  <w:num w:numId="1" w16cid:durableId="1230576764">
     <w:abstractNumId w:val="8"/>
   </w:num>
-  <w:num w:numId="2">
+  <w:num w:numId="2" w16cid:durableId="345325851">
     <w:abstractNumId w:val="6"/>
   </w:num>
-  <w:num w:numId="3">
+  <w:num w:numId="3" w16cid:durableId="647172907">
     <w:abstractNumId w:val="5"/>
   </w:num>
-  <w:num w:numId="4">
+  <w:num w:numId="4" w16cid:durableId="702025338">
     <w:abstractNumId w:val="4"/>
   </w:num>
-  <w:num w:numId="5">
+  <w:num w:numId="5" w16cid:durableId="259947620">
     <w:abstractNumId w:val="7"/>
   </w:num>
-  <w:num w:numId="6">
+  <w:num w:numId="6" w16cid:durableId="1288851998">
     <w:abstractNumId w:val="3"/>
   </w:num>
-  <w:num w:numId="7">
+  <w:num w:numId="7" w16cid:durableId="1784376364">
     <w:abstractNumId w:val="2"/>
   </w:num>
-  <w:num w:numId="8">
+  <w:num w:numId="8" w16cid:durableId="977565205">
     <w:abstractNumId w:val="1"/>
   </w:num>
-  <w:num w:numId="9">
+  <w:num w:numId="9" w16cid:durableId="556208499">
     <w:abstractNumId w:val="0"/>
   </w:num>
-  <w:num w:numId="10">
+  <w:num w:numId="10" w16cid:durableId="2080856741">
     <w:abstractNumId w:val="9"/>
   </w:num>
 </w:numbering>
 </file>
 
 <file path=word/styles.xml><?xml version="1.0" encoding="utf-8"?>
-<w:styles xmlns:mc="http://schemas.openxmlformats.org/markup-compatibility/2006" xmlns:r="http://schemas.openxmlformats.org/officeDocument/2006/relationships" xmlns:w="http://schemas.openxmlformats.org/wordprocessingml/2006/main" xmlns:w14="http://schemas.microsoft.com/office/word/2010/wordml" xmlns:w15="http://schemas.microsoft.com/office/word/2012/wordml" xmlns:w16cex="http://schemas.microsoft.com/office/word/2018/wordml/cex" xmlns:w16cid="http://schemas.microsoft.com/office/word/2016/wordml/cid" xmlns:w16="http://schemas.microsoft.com/office/word/2018/wordml" xmlns:w16sdtdh="http://schemas.microsoft.com/office/word/2020/wordml/sdtdatahash" xmlns:w16se="http://schemas.microsoft.com/office/word/2015/wordml/symex" mc:Ignorable="w14 w15 w16se w16cid w16 w16cex w16sdtdh">
+<w:styles xmlns:mc="http://schemas.openxmlformats.org/markup-compatibility/2006" xmlns:r="http://schemas.openxmlformats.org/officeDocument/2006/relationships" xmlns:w="http://schemas.openxmlformats.org/wordprocessingml/2006/main" xmlns:w14="http://schemas.microsoft.com/office/word/2010/wordml" xmlns:w15="http://schemas.microsoft.com/office/word/2012/wordml" xmlns:w16cex="http://schemas.microsoft.com/office/word/2018/wordml/cex" xmlns:w16cid="http://schemas.microsoft.com/office/word/2016/wordml/cid" xmlns:w16="http://schemas.microsoft.com/office/word/2018/wordml" xmlns:w16du="http://schemas.microsoft.com/office/word/2023/wordml/word16du" xmlns:w16sdtdh="http://schemas.microsoft.com/office/word/2020/wordml/sdtdatahash" xmlns:w16sdtfl="http://schemas.microsoft.com/office/word/2024/wordml/sdtformatlock" xmlns:w16se="http://schemas.microsoft.com/office/word/2015/wordml/symex" mc:Ignorable="w14 w15 w16se w16cid w16 w16cex w16sdtdh w16sdtfl w16du">
   <w:docDefaults>
     <w:rPrDefault>
       <w:rPr>
@@ -11517,16 +11523,16 @@
     <w:lsdException w:name="Unresolved Mention" w:semiHidden="1" w:unhideWhenUsed="1"/>
     <w:lsdException w:name="Smart Link" w:semiHidden="1" w:unhideWhenUsed="1"/>
   </w:latentStyles>
-  <w:style w:type="paragraph" w:default="1" w:styleId="Normal">
+  <w:style w:type="paragraph" w:default="1" w:styleId="Binhthng">
     <w:name w:val="Normal"/>
     <w:qFormat/>
     <w:rsid w:val="00C30AAD"/>
   </w:style>
-  <w:style w:type="paragraph" w:styleId="Heading1">
+  <w:style w:type="paragraph" w:styleId="u1">
     <w:name w:val="heading 1"/>
-    <w:basedOn w:val="Normal"/>
-    <w:next w:val="Normal"/>
-    <w:link w:val="Heading1Char"/>
+    <w:basedOn w:val="Binhthng"/>
+    <w:next w:val="Binhthng"/>
+    <w:link w:val="u1Char"/>
     <w:uiPriority w:val="9"/>
     <w:qFormat/>
     <w:rsid w:val="007B7165"/>
@@ -11545,11 +11551,11 @@
       <w:szCs w:val="28"/>
     </w:rPr>
   </w:style>
-  <w:style w:type="paragraph" w:styleId="Heading2">
+  <w:style w:type="paragraph" w:styleId="u2">
     <w:name w:val="heading 2"/>
-    <w:basedOn w:val="Normal"/>
-    <w:next w:val="Normal"/>
-    <w:link w:val="Heading2Char"/>
+    <w:basedOn w:val="Binhthng"/>
+    <w:next w:val="Binhthng"/>
+    <w:link w:val="u2Char"/>
     <w:uiPriority w:val="9"/>
     <w:unhideWhenUsed/>
     <w:qFormat/>
@@ -11569,11 +11575,11 @@
       <w:szCs w:val="26"/>
     </w:rPr>
   </w:style>
-  <w:style w:type="paragraph" w:styleId="Heading3">
+  <w:style w:type="paragraph" w:styleId="u3">
     <w:name w:val="heading 3"/>
-    <w:basedOn w:val="Normal"/>
-    <w:next w:val="Normal"/>
-    <w:link w:val="Heading3Char"/>
+    <w:basedOn w:val="Binhthng"/>
+    <w:next w:val="Binhthng"/>
+    <w:link w:val="u3Char"/>
     <w:uiPriority w:val="9"/>
     <w:unhideWhenUsed/>
     <w:qFormat/>
@@ -11591,11 +11597,11 @@
       <w:color w:val="4F81BD" w:themeColor="accent1"/>
     </w:rPr>
   </w:style>
-  <w:style w:type="paragraph" w:styleId="Heading4">
+  <w:style w:type="paragraph" w:styleId="u4">
     <w:name w:val="heading 4"/>
-    <w:basedOn w:val="Normal"/>
-    <w:next w:val="Normal"/>
-    <w:link w:val="Heading4Char"/>
+    <w:basedOn w:val="Binhthng"/>
+    <w:next w:val="Binhthng"/>
+    <w:link w:val="u4Char"/>
     <w:uiPriority w:val="9"/>
     <w:semiHidden/>
     <w:unhideWhenUsed/>
@@ -11616,11 +11622,11 @@
       <w:color w:val="4F81BD" w:themeColor="accent1"/>
     </w:rPr>
   </w:style>
-  <w:style w:type="paragraph" w:styleId="Heading5">
+  <w:style w:type="paragraph" w:styleId="u5">
     <w:name w:val="heading 5"/>
-    <w:basedOn w:val="Normal"/>
-    <w:next w:val="Normal"/>
-    <w:link w:val="Heading5Char"/>
+    <w:basedOn w:val="Binhthng"/>
+    <w:next w:val="Binhthng"/>
+    <w:link w:val="u5Char"/>
     <w:uiPriority w:val="9"/>
     <w:semiHidden/>
     <w:unhideWhenUsed/>
@@ -11637,11 +11643,11 @@
       <w:color w:val="243F60" w:themeColor="accent1" w:themeShade="7F"/>
     </w:rPr>
   </w:style>
-  <w:style w:type="paragraph" w:styleId="Heading6">
+  <w:style w:type="paragraph" w:styleId="u6">
     <w:name w:val="heading 6"/>
-    <w:basedOn w:val="Normal"/>
-    <w:next w:val="Normal"/>
-    <w:link w:val="Heading6Char"/>
+    <w:basedOn w:val="Binhthng"/>
+    <w:next w:val="Binhthng"/>
+    <w:link w:val="u6Char"/>
     <w:uiPriority w:val="9"/>
     <w:semiHidden/>
     <w:unhideWhenUsed/>
@@ -11660,11 +11666,11 @@
       <w:color w:val="243F60" w:themeColor="accent1" w:themeShade="7F"/>
     </w:rPr>
   </w:style>
-  <w:style w:type="paragraph" w:styleId="Heading7">
+  <w:style w:type="paragraph" w:styleId="u7">
     <w:name w:val="heading 7"/>
-    <w:basedOn w:val="Normal"/>
-    <w:next w:val="Normal"/>
-    <w:link w:val="Heading7Char"/>
+    <w:basedOn w:val="Binhthng"/>
+    <w:next w:val="Binhthng"/>
+    <w:link w:val="u7Char"/>
     <w:uiPriority w:val="9"/>
     <w:semiHidden/>
     <w:unhideWhenUsed/>
@@ -11683,11 +11689,11 @@
       <w:color w:val="404040" w:themeColor="text1" w:themeTint="BF"/>
     </w:rPr>
   </w:style>
-  <w:style w:type="paragraph" w:styleId="Heading8">
+  <w:style w:type="paragraph" w:styleId="u8">
     <w:name w:val="heading 8"/>
-    <w:basedOn w:val="Normal"/>
-    <w:next w:val="Normal"/>
-    <w:link w:val="Heading8Char"/>
+    <w:basedOn w:val="Binhthng"/>
+    <w:next w:val="Binhthng"/>
+    <w:link w:val="u8Char"/>
     <w:uiPriority w:val="9"/>
     <w:semiHidden/>
     <w:unhideWhenUsed/>
@@ -11706,11 +11712,11 @@
       <w:szCs w:val="20"/>
     </w:rPr>
   </w:style>
-  <w:style w:type="paragraph" w:styleId="Heading9">
+  <w:style w:type="paragraph" w:styleId="u9">
     <w:name w:val="heading 9"/>
-    <w:basedOn w:val="Normal"/>
-    <w:next w:val="Normal"/>
-    <w:link w:val="Heading9Char"/>
+    <w:basedOn w:val="Binhthng"/>
+    <w:next w:val="Binhthng"/>
+    <w:link w:val="u9Char"/>
     <w:uiPriority w:val="9"/>
     <w:semiHidden/>
     <w:unhideWhenUsed/>
@@ -11731,13 +11737,13 @@
       <w:szCs w:val="20"/>
     </w:rPr>
   </w:style>
-  <w:style w:type="character" w:default="1" w:styleId="DefaultParagraphFont">
+  <w:style w:type="character" w:default="1" w:styleId="Phngmcinhcuaoanvn">
     <w:name w:val="Default Paragraph Font"/>
     <w:uiPriority w:val="1"/>
     <w:semiHidden/>
     <w:unhideWhenUsed/>
   </w:style>
-  <w:style w:type="table" w:default="1" w:styleId="TableNormal">
+  <w:style w:type="table" w:default="1" w:styleId="BangThngthng">
     <w:name w:val="Normal Table"/>
     <w:uiPriority w:val="99"/>
     <w:semiHidden/>
@@ -11752,16 +11758,16 @@
       </w:tblCellMar>
     </w:tblPr>
   </w:style>
-  <w:style w:type="numbering" w:default="1" w:styleId="NoList">
+  <w:style w:type="numbering" w:default="1" w:styleId="Khngco">
     <w:name w:val="No List"/>
     <w:uiPriority w:val="99"/>
     <w:semiHidden/>
     <w:unhideWhenUsed/>
   </w:style>
-  <w:style w:type="paragraph" w:styleId="Header">
+  <w:style w:type="paragraph" w:styleId="utrang">
     <w:name w:val="header"/>
-    <w:basedOn w:val="Normal"/>
-    <w:link w:val="HeaderChar"/>
+    <w:basedOn w:val="Binhthng"/>
+    <w:link w:val="utrangChar"/>
     <w:uiPriority w:val="99"/>
     <w:unhideWhenUsed/>
     <w:rsid w:val="00E618BF"/>
@@ -11773,17 +11779,17 @@
       <w:spacing w:after="0" w:line="240" w:lineRule="auto"/>
     </w:pPr>
   </w:style>
-  <w:style w:type="character" w:customStyle="1" w:styleId="HeaderChar">
-    <w:name w:val="Header Char"/>
-    <w:basedOn w:val="DefaultParagraphFont"/>
-    <w:link w:val="Header"/>
+  <w:style w:type="character" w:customStyle="1" w:styleId="utrangChar">
+    <w:name w:val="Đầu trang Char"/>
+    <w:basedOn w:val="Phngmcinhcuaoanvn"/>
+    <w:link w:val="utrang"/>
     <w:uiPriority w:val="99"/>
     <w:rsid w:val="00E618BF"/>
   </w:style>
-  <w:style w:type="paragraph" w:styleId="Footer">
+  <w:style w:type="paragraph" w:styleId="Chntrang">
     <w:name w:val="footer"/>
-    <w:basedOn w:val="Normal"/>
-    <w:link w:val="FooterChar"/>
+    <w:basedOn w:val="Binhthng"/>
+    <w:link w:val="ChntrangChar"/>
     <w:uiPriority w:val="99"/>
     <w:unhideWhenUsed/>
     <w:rsid w:val="00E618BF"/>
@@ -11795,16 +11801,16 @@
       <w:spacing w:after="0" w:line="240" w:lineRule="auto"/>
     </w:pPr>
   </w:style>
-  <w:style w:type="character" w:customStyle="1" w:styleId="FooterChar">
-    <w:name w:val="Footer Char"/>
-    <w:basedOn w:val="DefaultParagraphFont"/>
-    <w:link w:val="Footer"/>
+  <w:style w:type="character" w:customStyle="1" w:styleId="ChntrangChar">
+    <w:name w:val="Chân trang Char"/>
+    <w:basedOn w:val="Phngmcinhcuaoanvn"/>
+    <w:link w:val="Chntrang"/>
     <w:uiPriority w:val="99"/>
     <w:rsid w:val="00E618BF"/>
   </w:style>
-  <w:style w:type="paragraph" w:styleId="NoSpacing">
+  <w:style w:type="paragraph" w:styleId="KhngDncch">
     <w:name w:val="No Spacing"/>
-    <w:link w:val="NoSpacingChar"/>
+    <w:link w:val="KhngDncchChar"/>
     <w:uiPriority w:val="1"/>
     <w:qFormat/>
     <w:rsid w:val="00FC693F"/>
@@ -11812,10 +11818,10 @@
       <w:spacing w:after="0" w:line="240" w:lineRule="auto"/>
     </w:pPr>
   </w:style>
-  <w:style w:type="character" w:customStyle="1" w:styleId="Heading1Char">
-    <w:name w:val="Heading 1 Char"/>
-    <w:basedOn w:val="DefaultParagraphFont"/>
-    <w:link w:val="Heading1"/>
+  <w:style w:type="character" w:customStyle="1" w:styleId="u1Char">
+    <w:name w:val="Đầu đề 1 Char"/>
+    <w:basedOn w:val="Phngmcinhcuaoanvn"/>
+    <w:link w:val="u1"/>
     <w:uiPriority w:val="9"/>
     <w:rsid w:val="007B7165"/>
     <w:rPr>
@@ -11827,10 +11833,10 @@
       <w:szCs w:val="28"/>
     </w:rPr>
   </w:style>
-  <w:style w:type="character" w:customStyle="1" w:styleId="Heading2Char">
-    <w:name w:val="Heading 2 Char"/>
-    <w:basedOn w:val="DefaultParagraphFont"/>
-    <w:link w:val="Heading2"/>
+  <w:style w:type="character" w:customStyle="1" w:styleId="u2Char">
+    <w:name w:val="Đầu đề 2 Char"/>
+    <w:basedOn w:val="Phngmcinhcuaoanvn"/>
+    <w:link w:val="u2"/>
     <w:uiPriority w:val="9"/>
     <w:rsid w:val="007B7165"/>
     <w:rPr>
@@ -11842,10 +11848,10 @@
       <w:szCs w:val="26"/>
     </w:rPr>
   </w:style>
-  <w:style w:type="character" w:customStyle="1" w:styleId="Heading3Char">
-    <w:name w:val="Heading 3 Char"/>
-    <w:basedOn w:val="DefaultParagraphFont"/>
-    <w:link w:val="Heading3"/>
+  <w:style w:type="character" w:customStyle="1" w:styleId="u3Char">
+    <w:name w:val="Đầu đề 3 Char"/>
+    <w:basedOn w:val="Phngmcinhcuaoanvn"/>
+    <w:link w:val="u3"/>
     <w:uiPriority w:val="9"/>
     <w:rsid w:val="00FC693F"/>
     <w:rPr>
@@ -11855,11 +11861,11 @@
       <w:color w:val="4F81BD" w:themeColor="accent1"/>
     </w:rPr>
   </w:style>
-  <w:style w:type="paragraph" w:styleId="Title">
+  <w:style w:type="paragraph" w:styleId="Tiu">
     <w:name w:val="Title"/>
-    <w:basedOn w:val="Normal"/>
-    <w:next w:val="Normal"/>
-    <w:link w:val="TitleChar"/>
+    <w:basedOn w:val="Binhthng"/>
+    <w:next w:val="Binhthng"/>
+    <w:link w:val="TiuChar"/>
     <w:uiPriority w:val="10"/>
     <w:qFormat/>
     <w:rsid w:val="00FC693F"/>
@@ -11879,10 +11885,10 @@
       <w:szCs w:val="52"/>
     </w:rPr>
   </w:style>
-  <w:style w:type="character" w:customStyle="1" w:styleId="TitleChar">
-    <w:name w:val="Title Char"/>
-    <w:basedOn w:val="DefaultParagraphFont"/>
-    <w:link w:val="Title"/>
+  <w:style w:type="character" w:customStyle="1" w:styleId="TiuChar">
+    <w:name w:val="Tiêu đề Char"/>
+    <w:basedOn w:val="Phngmcinhcuaoanvn"/>
+    <w:link w:val="Tiu"/>
     <w:uiPriority w:val="10"/>
     <w:rsid w:val="00FC693F"/>
     <w:rPr>
@@ -11894,11 +11900,11 @@
       <w:szCs w:val="52"/>
     </w:rPr>
   </w:style>
-  <w:style w:type="paragraph" w:styleId="Subtitle">
+  <w:style w:type="paragraph" w:styleId="Tiuphu">
     <w:name w:val="Subtitle"/>
-    <w:basedOn w:val="Normal"/>
-    <w:next w:val="Normal"/>
-    <w:link w:val="SubtitleChar"/>
+    <w:basedOn w:val="Binhthng"/>
+    <w:next w:val="Binhthng"/>
+    <w:link w:val="TiuphuChar"/>
     <w:uiPriority w:val="11"/>
     <w:qFormat/>
     <w:rsid w:val="00FC693F"/>
@@ -11917,10 +11923,10 @@
       <w:szCs w:val="24"/>
     </w:rPr>
   </w:style>
-  <w:style w:type="character" w:customStyle="1" w:styleId="SubtitleChar">
-    <w:name w:val="Subtitle Char"/>
-    <w:basedOn w:val="DefaultParagraphFont"/>
-    <w:link w:val="Subtitle"/>
+  <w:style w:type="character" w:customStyle="1" w:styleId="TiuphuChar">
+    <w:name w:val="Tiêu đề phụ Char"/>
+    <w:basedOn w:val="Phngmcinhcuaoanvn"/>
+    <w:link w:val="Tiuphu"/>
     <w:uiPriority w:val="11"/>
     <w:rsid w:val="00FC693F"/>
     <w:rPr>
@@ -11933,9 +11939,9 @@
       <w:szCs w:val="24"/>
     </w:rPr>
   </w:style>
-  <w:style w:type="paragraph" w:styleId="ListParagraph">
+  <w:style w:type="paragraph" w:styleId="oancuaDanhsach">
     <w:name w:val="List Paragraph"/>
-    <w:basedOn w:val="Normal"/>
+    <w:basedOn w:val="Binhthng"/>
     <w:uiPriority w:val="34"/>
     <w:qFormat/>
     <w:rsid w:val="00FC693F"/>
@@ -11944,10 +11950,10 @@
       <w:contextualSpacing/>
     </w:pPr>
   </w:style>
-  <w:style w:type="paragraph" w:styleId="BodyText">
+  <w:style w:type="paragraph" w:styleId="ThnVnban">
     <w:name w:val="Body Text"/>
-    <w:basedOn w:val="Normal"/>
-    <w:link w:val="BodyTextChar"/>
+    <w:basedOn w:val="Binhthng"/>
+    <w:link w:val="ThnVnbanChar"/>
     <w:uiPriority w:val="99"/>
     <w:unhideWhenUsed/>
     <w:rsid w:val="00AA1D8D"/>
@@ -11955,17 +11961,17 @@
       <w:spacing w:after="120"/>
     </w:pPr>
   </w:style>
-  <w:style w:type="character" w:customStyle="1" w:styleId="BodyTextChar">
-    <w:name w:val="Body Text Char"/>
-    <w:basedOn w:val="DefaultParagraphFont"/>
-    <w:link w:val="BodyText"/>
+  <w:style w:type="character" w:customStyle="1" w:styleId="ThnVnbanChar">
+    <w:name w:val="Thân Văn bản Char"/>
+    <w:basedOn w:val="Phngmcinhcuaoanvn"/>
+    <w:link w:val="ThnVnban"/>
     <w:uiPriority w:val="99"/>
     <w:rsid w:val="00AA1D8D"/>
   </w:style>
-  <w:style w:type="paragraph" w:styleId="BodyText2">
+  <w:style w:type="paragraph" w:styleId="Thnvnban2">
     <w:name w:val="Body Text 2"/>
-    <w:basedOn w:val="Normal"/>
-    <w:link w:val="BodyText2Char"/>
+    <w:basedOn w:val="Binhthng"/>
+    <w:link w:val="Thnvnban2Char"/>
     <w:uiPriority w:val="99"/>
     <w:unhideWhenUsed/>
     <w:rsid w:val="00AA1D8D"/>
@@ -11973,17 +11979,17 @@
       <w:spacing w:after="120" w:line="480" w:lineRule="auto"/>
     </w:pPr>
   </w:style>
-  <w:style w:type="character" w:customStyle="1" w:styleId="BodyText2Char">
-    <w:name w:val="Body Text 2 Char"/>
-    <w:basedOn w:val="DefaultParagraphFont"/>
-    <w:link w:val="BodyText2"/>
+  <w:style w:type="character" w:customStyle="1" w:styleId="Thnvnban2Char">
+    <w:name w:val="Thân văn bản 2 Char"/>
+    <w:basedOn w:val="Phngmcinhcuaoanvn"/>
+    <w:link w:val="Thnvnban2"/>
     <w:uiPriority w:val="99"/>
     <w:rsid w:val="00AA1D8D"/>
   </w:style>
-  <w:style w:type="paragraph" w:styleId="BodyText3">
+  <w:style w:type="paragraph" w:styleId="Thnvnban3">
     <w:name w:val="Body Text 3"/>
-    <w:basedOn w:val="Normal"/>
-    <w:link w:val="BodyText3Char"/>
+    <w:basedOn w:val="Binhthng"/>
+    <w:link w:val="Thnvnban3Char"/>
     <w:uiPriority w:val="99"/>
     <w:unhideWhenUsed/>
     <w:rsid w:val="00AA1D8D"/>
@@ -11995,10 +12001,10 @@
       <w:szCs w:val="16"/>
     </w:rPr>
   </w:style>
-  <w:style w:type="character" w:customStyle="1" w:styleId="BodyText3Char">
-    <w:name w:val="Body Text 3 Char"/>
-    <w:basedOn w:val="DefaultParagraphFont"/>
-    <w:link w:val="BodyText3"/>
+  <w:style w:type="character" w:customStyle="1" w:styleId="Thnvnban3Char">
+    <w:name w:val="Thân văn bản 3 Char"/>
+    <w:basedOn w:val="Phngmcinhcuaoanvn"/>
+    <w:link w:val="Thnvnban3"/>
     <w:uiPriority w:val="99"/>
     <w:rsid w:val="00AA1D8D"/>
     <w:rPr>
@@ -12006,9 +12012,9 @@
       <w:szCs w:val="16"/>
     </w:rPr>
   </w:style>
-  <w:style w:type="paragraph" w:styleId="List">
+  <w:style w:type="paragraph" w:styleId="Danhsach">
     <w:name w:val="List"/>
-    <w:basedOn w:val="Normal"/>
+    <w:basedOn w:val="Binhthng"/>
     <w:uiPriority w:val="99"/>
     <w:unhideWhenUsed/>
     <w:rsid w:val="00AA1D8D"/>
@@ -12017,9 +12023,9 @@
       <w:contextualSpacing/>
     </w:pPr>
   </w:style>
-  <w:style w:type="paragraph" w:styleId="List2">
+  <w:style w:type="paragraph" w:styleId="Danhsach2">
     <w:name w:val="List 2"/>
-    <w:basedOn w:val="Normal"/>
+    <w:basedOn w:val="Binhthng"/>
     <w:uiPriority w:val="99"/>
     <w:unhideWhenUsed/>
     <w:rsid w:val="00326F90"/>
@@ -12028,9 +12034,9 @@
       <w:contextualSpacing/>
     </w:pPr>
   </w:style>
-  <w:style w:type="paragraph" w:styleId="List3">
+  <w:style w:type="paragraph" w:styleId="Danhsach3">
     <w:name w:val="List 3"/>
-    <w:basedOn w:val="Normal"/>
+    <w:basedOn w:val="Binhthng"/>
     <w:uiPriority w:val="99"/>
     <w:unhideWhenUsed/>
     <w:rsid w:val="00326F90"/>
@@ -12039,9 +12045,9 @@
       <w:contextualSpacing/>
     </w:pPr>
   </w:style>
-  <w:style w:type="paragraph" w:styleId="ListBullet">
+  <w:style w:type="paragraph" w:styleId="Duudong">
     <w:name w:val="List Bullet"/>
-    <w:basedOn w:val="Normal"/>
+    <w:basedOn w:val="Binhthng"/>
     <w:uiPriority w:val="99"/>
     <w:unhideWhenUsed/>
     <w:rsid w:val="00326F90"/>
@@ -12052,9 +12058,9 @@
       <w:contextualSpacing/>
     </w:pPr>
   </w:style>
-  <w:style w:type="paragraph" w:styleId="ListBullet2">
+  <w:style w:type="paragraph" w:styleId="Duudong2">
     <w:name w:val="List Bullet 2"/>
-    <w:basedOn w:val="Normal"/>
+    <w:basedOn w:val="Binhthng"/>
     <w:uiPriority w:val="99"/>
     <w:unhideWhenUsed/>
     <w:rsid w:val="00326F90"/>
@@ -12065,9 +12071,9 @@
       <w:contextualSpacing/>
     </w:pPr>
   </w:style>
-  <w:style w:type="paragraph" w:styleId="ListBullet3">
+  <w:style w:type="paragraph" w:styleId="Duudong3">
     <w:name w:val="List Bullet 3"/>
-    <w:basedOn w:val="Normal"/>
+    <w:basedOn w:val="Binhthng"/>
     <w:uiPriority w:val="99"/>
     <w:unhideWhenUsed/>
     <w:rsid w:val="00326F90"/>
@@ -12078,9 +12084,9 @@
       <w:contextualSpacing/>
     </w:pPr>
   </w:style>
-  <w:style w:type="paragraph" w:styleId="ListNumber">
+  <w:style w:type="paragraph" w:styleId="Sudong">
     <w:name w:val="List Number"/>
-    <w:basedOn w:val="Normal"/>
+    <w:basedOn w:val="Binhthng"/>
     <w:uiPriority w:val="99"/>
     <w:unhideWhenUsed/>
     <w:rsid w:val="00326F90"/>
@@ -12091,9 +12097,9 @@
       <w:contextualSpacing/>
     </w:pPr>
   </w:style>
-  <w:style w:type="paragraph" w:styleId="ListNumber2">
+  <w:style w:type="paragraph" w:styleId="Sudong2">
     <w:name w:val="List Number 2"/>
-    <w:basedOn w:val="Normal"/>
+    <w:basedOn w:val="Binhthng"/>
     <w:uiPriority w:val="99"/>
     <w:unhideWhenUsed/>
     <w:rsid w:val="0029639D"/>
@@ -12104,9 +12110,9 @@
       <w:contextualSpacing/>
     </w:pPr>
   </w:style>
-  <w:style w:type="paragraph" w:styleId="ListNumber3">
+  <w:style w:type="paragraph" w:styleId="Sudong3">
     <w:name w:val="List Number 3"/>
-    <w:basedOn w:val="Normal"/>
+    <w:basedOn w:val="Binhthng"/>
     <w:uiPriority w:val="99"/>
     <w:unhideWhenUsed/>
     <w:rsid w:val="0029639D"/>
@@ -12117,9 +12123,9 @@
       <w:contextualSpacing/>
     </w:pPr>
   </w:style>
-  <w:style w:type="paragraph" w:styleId="ListContinue">
+  <w:style w:type="paragraph" w:styleId="Danhsachlintuc">
     <w:name w:val="List Continue"/>
-    <w:basedOn w:val="Normal"/>
+    <w:basedOn w:val="Binhthng"/>
     <w:uiPriority w:val="99"/>
     <w:unhideWhenUsed/>
     <w:rsid w:val="0029639D"/>
@@ -12129,9 +12135,9 @@
       <w:contextualSpacing/>
     </w:pPr>
   </w:style>
-  <w:style w:type="paragraph" w:styleId="ListContinue2">
+  <w:style w:type="paragraph" w:styleId="Danhsachlintuc2">
     <w:name w:val="List Continue 2"/>
-    <w:basedOn w:val="Normal"/>
+    <w:basedOn w:val="Binhthng"/>
     <w:uiPriority w:val="99"/>
     <w:unhideWhenUsed/>
     <w:rsid w:val="0029639D"/>
@@ -12141,9 +12147,9 @@
       <w:contextualSpacing/>
     </w:pPr>
   </w:style>
-  <w:style w:type="paragraph" w:styleId="ListContinue3">
+  <w:style w:type="paragraph" w:styleId="Danhsachlintuc3">
     <w:name w:val="List Continue 3"/>
-    <w:basedOn w:val="Normal"/>
+    <w:basedOn w:val="Binhthng"/>
     <w:uiPriority w:val="99"/>
     <w:unhideWhenUsed/>
     <w:rsid w:val="0029639D"/>
@@ -12153,9 +12159,9 @@
       <w:contextualSpacing/>
     </w:pPr>
   </w:style>
-  <w:style w:type="paragraph" w:styleId="MacroText">
+  <w:style w:type="paragraph" w:styleId="VnbanMacro">
     <w:name w:val="macro"/>
-    <w:link w:val="MacroTextChar"/>
+    <w:link w:val="VnbanMacroChar"/>
     <w:uiPriority w:val="99"/>
     <w:unhideWhenUsed/>
     <w:rsid w:val="0029639D"/>
@@ -12176,10 +12182,10 @@
       <w:szCs w:val="20"/>
     </w:rPr>
   </w:style>
-  <w:style w:type="character" w:customStyle="1" w:styleId="MacroTextChar">
-    <w:name w:val="Macro Text Char"/>
-    <w:basedOn w:val="DefaultParagraphFont"/>
-    <w:link w:val="MacroText"/>
+  <w:style w:type="character" w:customStyle="1" w:styleId="VnbanMacroChar">
+    <w:name w:val="Văn bản Macro Char"/>
+    <w:basedOn w:val="Phngmcinhcuaoanvn"/>
+    <w:link w:val="VnbanMacro"/>
     <w:uiPriority w:val="99"/>
     <w:rsid w:val="0029639D"/>
     <w:rPr>
@@ -12188,11 +12194,11 @@
       <w:szCs w:val="20"/>
     </w:rPr>
   </w:style>
-  <w:style w:type="paragraph" w:styleId="Quote">
+  <w:style w:type="paragraph" w:styleId="Litrichdn">
     <w:name w:val="Quote"/>
-    <w:basedOn w:val="Normal"/>
-    <w:next w:val="Normal"/>
-    <w:link w:val="QuoteChar"/>
+    <w:basedOn w:val="Binhthng"/>
+    <w:next w:val="Binhthng"/>
+    <w:link w:val="LitrichdnChar"/>
     <w:uiPriority w:val="29"/>
     <w:qFormat/>
     <w:rsid w:val="00FC693F"/>
@@ -12202,10 +12208,10 @@
       <w:color w:val="000000" w:themeColor="text1"/>
     </w:rPr>
   </w:style>
-  <w:style w:type="character" w:customStyle="1" w:styleId="QuoteChar">
-    <w:name w:val="Quote Char"/>
-    <w:basedOn w:val="DefaultParagraphFont"/>
-    <w:link w:val="Quote"/>
+  <w:style w:type="character" w:customStyle="1" w:styleId="LitrichdnChar">
+    <w:name w:val="Lời trích dẫn Char"/>
+    <w:basedOn w:val="Phngmcinhcuaoanvn"/>
+    <w:link w:val="Litrichdn"/>
     <w:uiPriority w:val="29"/>
     <w:rsid w:val="00FC693F"/>
     <w:rPr>
@@ -12214,10 +12220,10 @@
       <w:color w:val="000000" w:themeColor="text1"/>
     </w:rPr>
   </w:style>
-  <w:style w:type="character" w:customStyle="1" w:styleId="Heading4Char">
-    <w:name w:val="Heading 4 Char"/>
-    <w:basedOn w:val="DefaultParagraphFont"/>
-    <w:link w:val="Heading4"/>
+  <w:style w:type="character" w:customStyle="1" w:styleId="u4Char">
+    <w:name w:val="Đầu đề 4 Char"/>
+    <w:basedOn w:val="Phngmcinhcuaoanvn"/>
+    <w:link w:val="u4"/>
     <w:uiPriority w:val="9"/>
     <w:semiHidden/>
     <w:rsid w:val="00FC693F"/>
@@ -12230,10 +12236,10 @@
       <w:color w:val="4F81BD" w:themeColor="accent1"/>
     </w:rPr>
   </w:style>
-  <w:style w:type="character" w:customStyle="1" w:styleId="Heading5Char">
-    <w:name w:val="Heading 5 Char"/>
-    <w:basedOn w:val="DefaultParagraphFont"/>
-    <w:link w:val="Heading5"/>
+  <w:style w:type="character" w:customStyle="1" w:styleId="u5Char">
+    <w:name w:val="Đầu đề 5 Char"/>
+    <w:basedOn w:val="Phngmcinhcuaoanvn"/>
+    <w:link w:val="u5"/>
     <w:uiPriority w:val="9"/>
     <w:semiHidden/>
     <w:rsid w:val="00FC693F"/>
@@ -12242,10 +12248,10 @@
       <w:color w:val="243F60" w:themeColor="accent1" w:themeShade="7F"/>
     </w:rPr>
   </w:style>
-  <w:style w:type="character" w:customStyle="1" w:styleId="Heading6Char">
-    <w:name w:val="Heading 6 Char"/>
-    <w:basedOn w:val="DefaultParagraphFont"/>
-    <w:link w:val="Heading6"/>
+  <w:style w:type="character" w:customStyle="1" w:styleId="u6Char">
+    <w:name w:val="Đầu đề 6 Char"/>
+    <w:basedOn w:val="Phngmcinhcuaoanvn"/>
+    <w:link w:val="u6"/>
     <w:uiPriority w:val="9"/>
     <w:semiHidden/>
     <w:rsid w:val="00FC693F"/>
@@ -12256,10 +12262,10 @@
       <w:color w:val="243F60" w:themeColor="accent1" w:themeShade="7F"/>
     </w:rPr>
   </w:style>
-  <w:style w:type="character" w:customStyle="1" w:styleId="Heading7Char">
-    <w:name w:val="Heading 7 Char"/>
-    <w:basedOn w:val="DefaultParagraphFont"/>
-    <w:link w:val="Heading7"/>
+  <w:style w:type="character" w:customStyle="1" w:styleId="u7Char">
+    <w:name w:val="Đầu đề 7 Char"/>
+    <w:basedOn w:val="Phngmcinhcuaoanvn"/>
+    <w:link w:val="u7"/>
     <w:uiPriority w:val="9"/>
     <w:semiHidden/>
     <w:rsid w:val="00FC693F"/>
@@ -12270,10 +12276,10 @@
       <w:color w:val="404040" w:themeColor="text1" w:themeTint="BF"/>
     </w:rPr>
   </w:style>
-  <w:style w:type="character" w:customStyle="1" w:styleId="Heading8Char">
-    <w:name w:val="Heading 8 Char"/>
-    <w:basedOn w:val="DefaultParagraphFont"/>
-    <w:link w:val="Heading8"/>
+  <w:style w:type="character" w:customStyle="1" w:styleId="u8Char">
+    <w:name w:val="Đầu đề 8 Char"/>
+    <w:basedOn w:val="Phngmcinhcuaoanvn"/>
+    <w:link w:val="u8"/>
     <w:uiPriority w:val="9"/>
     <w:semiHidden/>
     <w:rsid w:val="00FC693F"/>
@@ -12284,10 +12290,10 @@
       <w:szCs w:val="20"/>
     </w:rPr>
   </w:style>
-  <w:style w:type="character" w:customStyle="1" w:styleId="Heading9Char">
-    <w:name w:val="Heading 9 Char"/>
-    <w:basedOn w:val="DefaultParagraphFont"/>
-    <w:link w:val="Heading9"/>
+  <w:style w:type="character" w:customStyle="1" w:styleId="u9Char">
+    <w:name w:val="Đầu đề 9 Char"/>
+    <w:basedOn w:val="Phngmcinhcuaoanvn"/>
+    <w:link w:val="u9"/>
     <w:uiPriority w:val="9"/>
     <w:semiHidden/>
     <w:rsid w:val="00FC693F"/>
@@ -12300,10 +12306,10 @@
       <w:szCs w:val="20"/>
     </w:rPr>
   </w:style>
-  <w:style w:type="paragraph" w:styleId="Caption">
+  <w:style w:type="paragraph" w:styleId="Chuthich">
     <w:name w:val="caption"/>
-    <w:basedOn w:val="Normal"/>
-    <w:next w:val="Normal"/>
+    <w:basedOn w:val="Binhthng"/>
+    <w:next w:val="Binhthng"/>
     <w:uiPriority w:val="35"/>
     <w:semiHidden/>
     <w:unhideWhenUsed/>
@@ -12320,9 +12326,9 @@
       <w:szCs w:val="18"/>
     </w:rPr>
   </w:style>
-  <w:style w:type="character" w:styleId="Strong">
+  <w:style w:type="character" w:styleId="Manh">
     <w:name w:val="Strong"/>
-    <w:basedOn w:val="DefaultParagraphFont"/>
+    <w:basedOn w:val="Phngmcinhcuaoanvn"/>
     <w:uiPriority w:val="22"/>
     <w:qFormat/>
     <w:rsid w:val="00FC693F"/>
@@ -12331,9 +12337,9 @@
       <w:bCs/>
     </w:rPr>
   </w:style>
-  <w:style w:type="character" w:styleId="Emphasis">
+  <w:style w:type="character" w:styleId="Nhnmanh">
     <w:name w:val="Emphasis"/>
-    <w:basedOn w:val="DefaultParagraphFont"/>
+    <w:basedOn w:val="Phngmcinhcuaoanvn"/>
     <w:uiPriority w:val="20"/>
     <w:qFormat/>
     <w:rsid w:val="00FC693F"/>
@@ -12342,11 +12348,11 @@
       <w:iCs/>
     </w:rPr>
   </w:style>
-  <w:style w:type="paragraph" w:styleId="IntenseQuote">
+  <w:style w:type="paragraph" w:styleId="Nhaykepm">
     <w:name w:val="Intense Quote"/>
-    <w:basedOn w:val="Normal"/>
-    <w:next w:val="Normal"/>
-    <w:link w:val="IntenseQuoteChar"/>
+    <w:basedOn w:val="Binhthng"/>
+    <w:next w:val="Binhthng"/>
+    <w:link w:val="NhaykepmChar"/>
     <w:uiPriority w:val="30"/>
     <w:qFormat/>
     <w:rsid w:val="00FC693F"/>
@@ -12365,10 +12371,10 @@
       <w:color w:val="4F81BD" w:themeColor="accent1"/>
     </w:rPr>
   </w:style>
-  <w:style w:type="character" w:customStyle="1" w:styleId="IntenseQuoteChar">
-    <w:name w:val="Intense Quote Char"/>
-    <w:basedOn w:val="DefaultParagraphFont"/>
-    <w:link w:val="IntenseQuote"/>
+  <w:style w:type="character" w:customStyle="1" w:styleId="NhaykepmChar">
+    <w:name w:val="Nháy kép Đậm Char"/>
+    <w:basedOn w:val="Phngmcinhcuaoanvn"/>
+    <w:link w:val="Nhaykepm"/>
     <w:uiPriority w:val="30"/>
     <w:rsid w:val="00FC693F"/>
     <w:rPr>
@@ -12379,9 +12385,9 @@
       <w:color w:val="4F81BD" w:themeColor="accent1"/>
     </w:rPr>
   </w:style>
-  <w:style w:type="character" w:styleId="SubtleEmphasis">
+  <w:style w:type="character" w:styleId="NhnmanhTinht">
     <w:name w:val="Subtle Emphasis"/>
-    <w:basedOn w:val="DefaultParagraphFont"/>
+    <w:basedOn w:val="Phngmcinhcuaoanvn"/>
     <w:uiPriority w:val="19"/>
     <w:qFormat/>
     <w:rsid w:val="00FC693F"/>
@@ -12391,9 +12397,9 @@
       <w:color w:val="808080" w:themeColor="text1" w:themeTint="7F"/>
     </w:rPr>
   </w:style>
-  <w:style w:type="character" w:styleId="IntenseEmphasis">
+  <w:style w:type="character" w:styleId="NhnmnhThm">
     <w:name w:val="Intense Emphasis"/>
-    <w:basedOn w:val="DefaultParagraphFont"/>
+    <w:basedOn w:val="Phngmcinhcuaoanvn"/>
     <w:uiPriority w:val="21"/>
     <w:qFormat/>
     <w:rsid w:val="00FC693F"/>
@@ -12405,9 +12411,9 @@
       <w:color w:val="4F81BD" w:themeColor="accent1"/>
     </w:rPr>
   </w:style>
-  <w:style w:type="character" w:styleId="SubtleReference">
+  <w:style w:type="character" w:styleId="ThamchiuTinht">
     <w:name w:val="Subtle Reference"/>
-    <w:basedOn w:val="DefaultParagraphFont"/>
+    <w:basedOn w:val="Phngmcinhcuaoanvn"/>
     <w:uiPriority w:val="31"/>
     <w:qFormat/>
     <w:rsid w:val="00FC693F"/>
@@ -12417,9 +12423,9 @@
       <w:u w:val="single"/>
     </w:rPr>
   </w:style>
-  <w:style w:type="character" w:styleId="IntenseReference">
+  <w:style w:type="character" w:styleId="ThamchiuNhnmnh">
     <w:name w:val="Intense Reference"/>
-    <w:basedOn w:val="DefaultParagraphFont"/>
+    <w:basedOn w:val="Phngmcinhcuaoanvn"/>
     <w:uiPriority w:val="32"/>
     <w:qFormat/>
     <w:rsid w:val="00FC693F"/>
@@ -12432,9 +12438,9 @@
       <w:u w:val="single"/>
     </w:rPr>
   </w:style>
-  <w:style w:type="character" w:styleId="BookTitle">
+  <w:style w:type="character" w:styleId="TiuSach">
     <w:name w:val="Book Title"/>
-    <w:basedOn w:val="DefaultParagraphFont"/>
+    <w:basedOn w:val="Phngmcinhcuaoanvn"/>
     <w:uiPriority w:val="33"/>
     <w:qFormat/>
     <w:rsid w:val="00FC693F"/>
@@ -12445,10 +12451,10 @@
       <w:spacing w:val="5"/>
     </w:rPr>
   </w:style>
-  <w:style w:type="paragraph" w:styleId="TOCHeading">
+  <w:style w:type="paragraph" w:styleId="uMucluc">
     <w:name w:val="TOC Heading"/>
-    <w:basedOn w:val="Heading1"/>
-    <w:next w:val="Normal"/>
+    <w:basedOn w:val="u1"/>
+    <w:next w:val="Binhthng"/>
     <w:uiPriority w:val="39"/>
     <w:unhideWhenUsed/>
     <w:qFormat/>
@@ -12457,9 +12463,9 @@
       <w:outlineLvl w:val="9"/>
     </w:pPr>
   </w:style>
-  <w:style w:type="table" w:styleId="TableGrid">
+  <w:style w:type="table" w:styleId="LiBang">
     <w:name w:val="Table Grid"/>
-    <w:basedOn w:val="TableNormal"/>
+    <w:basedOn w:val="BangThngthng"/>
     <w:uiPriority w:val="59"/>
     <w:rsid w:val="00FC693F"/>
     <w:pPr>
@@ -12476,9 +12482,9 @@
       </w:tblBorders>
     </w:tblPr>
   </w:style>
-  <w:style w:type="table" w:styleId="LightShading">
+  <w:style w:type="table" w:styleId="TnnMausang">
     <w:name w:val="Light Shading"/>
-    <w:basedOn w:val="TableNormal"/>
+    <w:basedOn w:val="BangThngthng"/>
     <w:uiPriority w:val="60"/>
     <w:rsid w:val="00FC693F"/>
     <w:pPr>
@@ -12572,9 +12578,9 @@
       </w:tcPr>
     </w:tblStylePr>
   </w:style>
-  <w:style w:type="table" w:styleId="LightShading-Accent1">
+  <w:style w:type="table" w:styleId="TnnMausang-Nhnmanh1">
     <w:name w:val="Light Shading Accent 1"/>
-    <w:basedOn w:val="TableNormal"/>
+    <w:basedOn w:val="BangThngthng"/>
     <w:uiPriority w:val="60"/>
     <w:rsid w:val="00FC693F"/>
     <w:pPr>
@@ -12668,9 +12674,9 @@
       </w:tcPr>
     </w:tblStylePr>
   </w:style>
-  <w:style w:type="table" w:styleId="LightShading-Accent2">
+  <w:style w:type="table" w:styleId="TnnMausang-Nhnmanh2">
     <w:name w:val="Light Shading Accent 2"/>
-    <w:basedOn w:val="TableNormal"/>
+    <w:basedOn w:val="BangThngthng"/>
     <w:uiPriority w:val="60"/>
     <w:rsid w:val="00FC693F"/>
     <w:pPr>
@@ -12764,9 +12770,9 @@
       </w:tcPr>
     </w:tblStylePr>
   </w:style>
-  <w:style w:type="table" w:styleId="LightShading-Accent3">
+  <w:style w:type="table" w:styleId="TnnMausang-Nhnmanh3">
     <w:name w:val="Light Shading Accent 3"/>
-    <w:basedOn w:val="TableNormal"/>
+    <w:basedOn w:val="BangThngthng"/>
     <w:uiPriority w:val="60"/>
     <w:rsid w:val="00FC693F"/>
     <w:pPr>
@@ -12860,9 +12866,9 @@
       </w:tcPr>
     </w:tblStylePr>
   </w:style>
-  <w:style w:type="table" w:styleId="LightShading-Accent4">
+  <w:style w:type="table" w:styleId="TnnMausang-Nhnmanh4">
     <w:name w:val="Light Shading Accent 4"/>
-    <w:basedOn w:val="TableNormal"/>
+    <w:basedOn w:val="BangThngthng"/>
     <w:uiPriority w:val="60"/>
     <w:rsid w:val="00FC693F"/>
     <w:pPr>
@@ -12956,9 +12962,9 @@
       </w:tcPr>
     </w:tblStylePr>
   </w:style>
-  <w:style w:type="table" w:styleId="LightShading-Accent5">
+  <w:style w:type="table" w:styleId="TnnMausang-Nhnmanh5">
     <w:name w:val="Light Shading Accent 5"/>
-    <w:basedOn w:val="TableNormal"/>
+    <w:basedOn w:val="BangThngthng"/>
     <w:uiPriority w:val="60"/>
     <w:rsid w:val="00FC693F"/>
     <w:pPr>
@@ -13052,9 +13058,9 @@
       </w:tcPr>
     </w:tblStylePr>
   </w:style>
-  <w:style w:type="table" w:styleId="LightShading-Accent6">
+  <w:style w:type="table" w:styleId="TnnMausang-Nhnmanh6">
     <w:name w:val="Light Shading Accent 6"/>
-    <w:basedOn w:val="TableNormal"/>
+    <w:basedOn w:val="BangThngthng"/>
     <w:uiPriority w:val="60"/>
     <w:rsid w:val="00FC693F"/>
     <w:pPr>
@@ -13148,9 +13154,9 @@
       </w:tcPr>
     </w:tblStylePr>
   </w:style>
-  <w:style w:type="table" w:styleId="LightList">
+  <w:style w:type="table" w:styleId="DanhsachMausang">
     <w:name w:val="Light List"/>
-    <w:basedOn w:val="TableNormal"/>
+    <w:basedOn w:val="BangThngthng"/>
     <w:uiPriority w:val="61"/>
     <w:rsid w:val="00FC693F"/>
     <w:pPr>
@@ -13233,9 +13239,9 @@
       </w:tcPr>
     </w:tblStylePr>
   </w:style>
-  <w:style w:type="table" w:styleId="LightList-Accent1">
+  <w:style w:type="table" w:styleId="DanhsachMausang-Nhnmanh1">
     <w:name w:val="Light List Accent 1"/>
-    <w:basedOn w:val="TableNormal"/>
+    <w:basedOn w:val="BangThngthng"/>
     <w:uiPriority w:val="61"/>
     <w:rsid w:val="00FC693F"/>
     <w:pPr>
@@ -13318,9 +13324,9 @@
       </w:tcPr>
     </w:tblStylePr>
   </w:style>
-  <w:style w:type="table" w:styleId="LightList-Accent2">
+  <w:style w:type="table" w:styleId="DanhsachMausang-Nhnmanh2">
     <w:name w:val="Light List Accent 2"/>
-    <w:basedOn w:val="TableNormal"/>
+    <w:basedOn w:val="BangThngthng"/>
     <w:uiPriority w:val="61"/>
     <w:rsid w:val="00CB0664"/>
     <w:pPr>
@@ -13403,9 +13409,9 @@
       </w:tcPr>
     </w:tblStylePr>
   </w:style>
-  <w:style w:type="table" w:styleId="LightList-Accent3">
+  <w:style w:type="table" w:styleId="DanhsachMausang-Nhnmanh3">
     <w:name w:val="Light List Accent 3"/>
-    <w:basedOn w:val="TableNormal"/>
+    <w:basedOn w:val="BangThngthng"/>
     <w:uiPriority w:val="61"/>
     <w:rsid w:val="00CB0664"/>
     <w:pPr>
@@ -13488,9 +13494,9 @@
       </w:tcPr>
     </w:tblStylePr>
   </w:style>
-  <w:style w:type="table" w:styleId="LightList-Accent4">
+  <w:style w:type="table" w:styleId="DanhsachMausang-Nhnmanh4">
     <w:name w:val="Light List Accent 4"/>
-    <w:basedOn w:val="TableNormal"/>
+    <w:basedOn w:val="BangThngthng"/>
     <w:uiPriority w:val="61"/>
     <w:rsid w:val="00CB0664"/>
     <w:pPr>
@@ -13573,9 +13579,9 @@
       </w:tcPr>
     </w:tblStylePr>
   </w:style>
-  <w:style w:type="table" w:styleId="LightList-Accent5">
+  <w:style w:type="table" w:styleId="DanhsachMausang-Nhnmanh5">
     <w:name w:val="Light List Accent 5"/>
-    <w:basedOn w:val="TableNormal"/>
+    <w:basedOn w:val="BangThngthng"/>
     <w:uiPriority w:val="61"/>
     <w:rsid w:val="00CB0664"/>
     <w:pPr>
@@ -13658,9 +13664,9 @@
       </w:tcPr>
     </w:tblStylePr>
   </w:style>
-  <w:style w:type="table" w:styleId="LightList-Accent6">
+  <w:style w:type="table" w:styleId="DanhsachMausang-Nhnmanh6">
     <w:name w:val="Light List Accent 6"/>
-    <w:basedOn w:val="TableNormal"/>
+    <w:basedOn w:val="BangThngthng"/>
     <w:uiPriority w:val="61"/>
     <w:rsid w:val="00CB0664"/>
     <w:pPr>
@@ -13743,9 +13749,9 @@
       </w:tcPr>
     </w:tblStylePr>
   </w:style>
-  <w:style w:type="table" w:styleId="LightGrid">
+  <w:style w:type="table" w:styleId="LiMausang">
     <w:name w:val="Light Grid"/>
-    <w:basedOn w:val="TableNormal"/>
+    <w:basedOn w:val="BangThngthng"/>
     <w:uiPriority w:val="62"/>
     <w:rsid w:val="00CB0664"/>
     <w:pPr>
@@ -13866,9 +13872,9 @@
       </w:tcPr>
     </w:tblStylePr>
   </w:style>
-  <w:style w:type="table" w:styleId="LightGrid-Accent1">
+  <w:style w:type="table" w:styleId="LiMausang-Nhnmanh1">
     <w:name w:val="Light Grid Accent 1"/>
-    <w:basedOn w:val="TableNormal"/>
+    <w:basedOn w:val="BangThngthng"/>
     <w:uiPriority w:val="62"/>
     <w:rsid w:val="00CB0664"/>
     <w:pPr>
@@ -13989,9 +13995,9 @@
       </w:tcPr>
     </w:tblStylePr>
   </w:style>
-  <w:style w:type="table" w:styleId="LightGrid-Accent2">
+  <w:style w:type="table" w:styleId="LiMausang-Nhnmanh2">
     <w:name w:val="Light Grid Accent 2"/>
-    <w:basedOn w:val="TableNormal"/>
+    <w:basedOn w:val="BangThngthng"/>
     <w:uiPriority w:val="62"/>
     <w:rsid w:val="00CB0664"/>
     <w:pPr>
@@ -14112,9 +14118,9 @@
       </w:tcPr>
     </w:tblStylePr>
   </w:style>
-  <w:style w:type="table" w:styleId="LightGrid-Accent3">
+  <w:style w:type="table" w:styleId="LiMausang-Nhnmanh3">
     <w:name w:val="Light Grid Accent 3"/>
-    <w:basedOn w:val="TableNormal"/>
+    <w:basedOn w:val="BangThngthng"/>
     <w:uiPriority w:val="62"/>
     <w:rsid w:val="00CB0664"/>
     <w:pPr>
@@ -14235,9 +14241,9 @@
       </w:tcPr>
     </w:tblStylePr>
   </w:style>
-  <w:style w:type="table" w:styleId="LightGrid-Accent4">
+  <w:style w:type="table" w:styleId="LiMausang-Nhnmanh4">
     <w:name w:val="Light Grid Accent 4"/>
-    <w:basedOn w:val="TableNormal"/>
+    <w:basedOn w:val="BangThngthng"/>
     <w:uiPriority w:val="62"/>
     <w:rsid w:val="00CB0664"/>
     <w:pPr>
@@ -14358,9 +14364,9 @@
       </w:tcPr>
     </w:tblStylePr>
   </w:style>
-  <w:style w:type="table" w:styleId="LightGrid-Accent5">
+  <w:style w:type="table" w:styleId="LiMausang-Nhnmanh5">
     <w:name w:val="Light Grid Accent 5"/>
-    <w:basedOn w:val="TableNormal"/>
+    <w:basedOn w:val="BangThngthng"/>
     <w:uiPriority w:val="62"/>
     <w:rsid w:val="00CB0664"/>
     <w:pPr>
@@ -14481,9 +14487,9 @@
       </w:tcPr>
     </w:tblStylePr>
   </w:style>
-  <w:style w:type="table" w:styleId="LightGrid-Accent6">
+  <w:style w:type="table" w:styleId="LiMausang-Nhnmanh6">
     <w:name w:val="Light Grid Accent 6"/>
-    <w:basedOn w:val="TableNormal"/>
+    <w:basedOn w:val="BangThngthng"/>
     <w:uiPriority w:val="62"/>
     <w:rsid w:val="00CB0664"/>
     <w:pPr>
@@ -14604,9 +14610,9 @@
       </w:tcPr>
     </w:tblStylePr>
   </w:style>
-  <w:style w:type="table" w:styleId="MediumShading1">
+  <w:style w:type="table" w:styleId="TnnVa1">
     <w:name w:val="Medium Shading 1"/>
-    <w:basedOn w:val="TableNormal"/>
+    <w:basedOn w:val="BangThngthng"/>
     <w:uiPriority w:val="63"/>
     <w:rsid w:val="00CB0664"/>
     <w:pPr>
@@ -14703,9 +14709,9 @@
       </w:tcPr>
     </w:tblStylePr>
   </w:style>
-  <w:style w:type="table" w:styleId="MediumShading1-Accent1">
+  <w:style w:type="table" w:styleId="TnnVa1-Nhnmanh1">
     <w:name w:val="Medium Shading 1 Accent 1"/>
-    <w:basedOn w:val="TableNormal"/>
+    <w:basedOn w:val="BangThngthng"/>
     <w:uiPriority w:val="63"/>
     <w:rsid w:val="00CB0664"/>
     <w:pPr>
@@ -14802,9 +14808,9 @@
       </w:tcPr>
     </w:tblStylePr>
   </w:style>
-  <w:style w:type="table" w:styleId="MediumShading1-Accent2">
+  <w:style w:type="table" w:styleId="TnnVa1-Nhnmanh2">
     <w:name w:val="Medium Shading 1 Accent 2"/>
-    <w:basedOn w:val="TableNormal"/>
+    <w:basedOn w:val="BangThngthng"/>
     <w:uiPriority w:val="63"/>
     <w:rsid w:val="00CB0664"/>
     <w:pPr>
@@ -14901,9 +14907,9 @@
       </w:tcPr>
     </w:tblStylePr>
   </w:style>
-  <w:style w:type="table" w:styleId="MediumShading1-Accent3">
+  <w:style w:type="table" w:styleId="TnnVa1-Nhnmanh3">
     <w:name w:val="Medium Shading 1 Accent 3"/>
-    <w:basedOn w:val="TableNormal"/>
+    <w:basedOn w:val="BangThngthng"/>
     <w:uiPriority w:val="63"/>
     <w:rsid w:val="00CB0664"/>
     <w:pPr>
@@ -15000,9 +15006,9 @@
       </w:tcPr>
     </w:tblStylePr>
   </w:style>
-  <w:style w:type="table" w:styleId="MediumShading1-Accent4">
+  <w:style w:type="table" w:styleId="TnnVa1-Nhnmanh4">
     <w:name w:val="Medium Shading 1 Accent 4"/>
-    <w:basedOn w:val="TableNormal"/>
+    <w:basedOn w:val="BangThngthng"/>
     <w:uiPriority w:val="63"/>
     <w:rsid w:val="00CB0664"/>
     <w:pPr>
@@ -15099,9 +15105,9 @@
       </w:tcPr>
     </w:tblStylePr>
   </w:style>
-  <w:style w:type="table" w:styleId="MediumShading1-Accent5">
+  <w:style w:type="table" w:styleId="TnnVa1-Nhnmanh5">
     <w:name w:val="Medium Shading 1 Accent 5"/>
-    <w:basedOn w:val="TableNormal"/>
+    <w:basedOn w:val="BangThngthng"/>
     <w:uiPriority w:val="63"/>
     <w:rsid w:val="00CB0664"/>
     <w:pPr>
@@ -15198,9 +15204,9 @@
       </w:tcPr>
     </w:tblStylePr>
   </w:style>
-  <w:style w:type="table" w:styleId="MediumShading1-Accent6">
+  <w:style w:type="table" w:styleId="TnnVa1-Nhnmanh6">
     <w:name w:val="Medium Shading 1 Accent 6"/>
-    <w:basedOn w:val="TableNormal"/>
+    <w:basedOn w:val="BangThngthng"/>
     <w:uiPriority w:val="63"/>
     <w:rsid w:val="00CB0664"/>
     <w:pPr>
@@ -15297,9 +15303,9 @@
       </w:tcPr>
     </w:tblStylePr>
   </w:style>
-  <w:style w:type="table" w:styleId="MediumShading2">
+  <w:style w:type="table" w:styleId="TnnVa2">
     <w:name w:val="Medium Shading 2"/>
-    <w:basedOn w:val="TableNormal"/>
+    <w:basedOn w:val="BangThngthng"/>
     <w:uiPriority w:val="64"/>
     <w:rsid w:val="00CB0664"/>
     <w:pPr>
@@ -15439,9 +15445,9 @@
       </w:tcPr>
     </w:tblStylePr>
   </w:style>
-  <w:style w:type="table" w:styleId="MediumShading2-Accent1">
+  <w:style w:type="table" w:styleId="TnnVa2-Nhnmanh1">
     <w:name w:val="Medium Shading 2 Accent 1"/>
-    <w:basedOn w:val="TableNormal"/>
+    <w:basedOn w:val="BangThngthng"/>
     <w:uiPriority w:val="64"/>
     <w:rsid w:val="00CB0664"/>
     <w:pPr>
@@ -15581,9 +15587,9 @@
       </w:tcPr>
     </w:tblStylePr>
   </w:style>
-  <w:style w:type="table" w:styleId="MediumShading2-Accent2">
+  <w:style w:type="table" w:styleId="TnnVa2-Nhnmanh2">
     <w:name w:val="Medium Shading 2 Accent 2"/>
-    <w:basedOn w:val="TableNormal"/>
+    <w:basedOn w:val="BangThngthng"/>
     <w:uiPriority w:val="64"/>
     <w:rsid w:val="00CB0664"/>
     <w:pPr>
@@ -15723,9 +15729,9 @@
       </w:tcPr>
     </w:tblStylePr>
   </w:style>
-  <w:style w:type="table" w:styleId="MediumShading2-Accent3">
+  <w:style w:type="table" w:styleId="TnnVa2-Nhnmanh3">
     <w:name w:val="Medium Shading 2 Accent 3"/>
-    <w:basedOn w:val="TableNormal"/>
+    <w:basedOn w:val="BangThngthng"/>
     <w:uiPriority w:val="64"/>
     <w:rsid w:val="00CB0664"/>
     <w:pPr>
@@ -15865,9 +15871,9 @@
       </w:tcPr>
     </w:tblStylePr>
   </w:style>
-  <w:style w:type="table" w:styleId="MediumShading2-Accent4">
+  <w:style w:type="table" w:styleId="TnnVa2-Nhnmanh4">
     <w:name w:val="Medium Shading 2 Accent 4"/>
-    <w:basedOn w:val="TableNormal"/>
+    <w:basedOn w:val="BangThngthng"/>
     <w:uiPriority w:val="64"/>
     <w:rsid w:val="00CB0664"/>
     <w:pPr>
@@ -16007,9 +16013,9 @@
       </w:tcPr>
     </w:tblStylePr>
   </w:style>
-  <w:style w:type="table" w:styleId="MediumShading2-Accent5">
+  <w:style w:type="table" w:styleId="TnnVa2-Nhnmanh5">
     <w:name w:val="Medium Shading 2 Accent 5"/>
-    <w:basedOn w:val="TableNormal"/>
+    <w:basedOn w:val="BangThngthng"/>
     <w:uiPriority w:val="64"/>
     <w:rsid w:val="00CB0664"/>
     <w:pPr>
@@ -16149,9 +16155,9 @@
       </w:tcPr>
     </w:tblStylePr>
   </w:style>
-  <w:style w:type="table" w:styleId="MediumShading2-Accent6">
+  <w:style w:type="table" w:styleId="TnnVa2-Nhnmanh6">
     <w:name w:val="Medium Shading 2 Accent 6"/>
-    <w:basedOn w:val="TableNormal"/>
+    <w:basedOn w:val="BangThngthng"/>
     <w:uiPriority w:val="64"/>
     <w:rsid w:val="00CB0664"/>
     <w:pPr>
@@ -16291,9 +16297,9 @@
       </w:tcPr>
     </w:tblStylePr>
   </w:style>
-  <w:style w:type="table" w:styleId="MediumList1">
+  <w:style w:type="table" w:styleId="DanhsachVa1">
     <w:name w:val="Medium List 1"/>
-    <w:basedOn w:val="TableNormal"/>
+    <w:basedOn w:val="BangThngthng"/>
     <w:uiPriority w:val="65"/>
     <w:rsid w:val="00CB0664"/>
     <w:pPr>
@@ -16368,9 +16374,9 @@
       </w:tcPr>
     </w:tblStylePr>
   </w:style>
-  <w:style w:type="table" w:styleId="MediumList1-Accent1">
+  <w:style w:type="table" w:styleId="DanhsachVa1-Nhnmanh1">
     <w:name w:val="Medium List 1 Accent 1"/>
-    <w:basedOn w:val="TableNormal"/>
+    <w:basedOn w:val="BangThngthng"/>
     <w:uiPriority w:val="65"/>
     <w:rsid w:val="00CB0664"/>
     <w:pPr>
@@ -16445,9 +16451,9 @@
       </w:tcPr>
     </w:tblStylePr>
   </w:style>
-  <w:style w:type="table" w:styleId="MediumList1-Accent2">
+  <w:style w:type="table" w:styleId="DanhsachVa1-Nhnmanh2">
     <w:name w:val="Medium List 1 Accent 2"/>
-    <w:basedOn w:val="TableNormal"/>
+    <w:basedOn w:val="BangThngthng"/>
     <w:uiPriority w:val="65"/>
     <w:rsid w:val="00CB0664"/>
     <w:pPr>
@@ -16522,9 +16528,9 @@
       </w:tcPr>
     </w:tblStylePr>
   </w:style>
-  <w:style w:type="table" w:styleId="MediumList1-Accent3">
+  <w:style w:type="table" w:styleId="DanhsachVa1-Nhnmanh3">
     <w:name w:val="Medium List 1 Accent 3"/>
-    <w:basedOn w:val="TableNormal"/>
+    <w:basedOn w:val="BangThngthng"/>
     <w:uiPriority w:val="65"/>
     <w:rsid w:val="00CB0664"/>
     <w:pPr>
@@ -16599,9 +16605,9 @@
       </w:tcPr>
     </w:tblStylePr>
   </w:style>
-  <w:style w:type="table" w:styleId="MediumList1-Accent4">
+  <w:style w:type="table" w:styleId="DanhsachVa1-Nhnmanh4">
     <w:name w:val="Medium List 1 Accent 4"/>
-    <w:basedOn w:val="TableNormal"/>
+    <w:basedOn w:val="BangThngthng"/>
     <w:uiPriority w:val="65"/>
     <w:rsid w:val="00CB0664"/>
     <w:pPr>
@@ -16676,9 +16682,9 @@
       </w:tcPr>
     </w:tblStylePr>
   </w:style>
-  <w:style w:type="table" w:styleId="MediumList1-Accent5">
+  <w:style w:type="table" w:styleId="DanhsachVa1-Nhnmanh5">
     <w:name w:val="Medium List 1 Accent 5"/>
-    <w:basedOn w:val="TableNormal"/>
+    <w:basedOn w:val="BangThngthng"/>
     <w:uiPriority w:val="65"/>
     <w:rsid w:val="00CB0664"/>
     <w:pPr>
@@ -16753,9 +16759,9 @@
       </w:tcPr>
     </w:tblStylePr>
   </w:style>
-  <w:style w:type="table" w:styleId="MediumList1-Accent6">
+  <w:style w:type="table" w:styleId="DanhsachVa1-Nhnmanh6">
     <w:name w:val="Medium List 1 Accent 6"/>
-    <w:basedOn w:val="TableNormal"/>
+    <w:basedOn w:val="BangThngthng"/>
     <w:uiPriority w:val="65"/>
     <w:rsid w:val="00CB0664"/>
     <w:pPr>
@@ -16830,9 +16836,9 @@
       </w:tcPr>
     </w:tblStylePr>
   </w:style>
-  <w:style w:type="table" w:styleId="MediumList2">
+  <w:style w:type="table" w:styleId="DanhsachVa2">
     <w:name w:val="Medium List 2"/>
-    <w:basedOn w:val="TableNormal"/>
+    <w:basedOn w:val="BangThngthng"/>
     <w:uiPriority w:val="66"/>
     <w:rsid w:val="00CB0664"/>
     <w:pPr>
@@ -16951,9 +16957,9 @@
       </w:tcPr>
     </w:tblStylePr>
   </w:style>
-  <w:style w:type="table" w:styleId="MediumList2-Accent1">
+  <w:style w:type="table" w:styleId="DanhsachVa2-Nhnmanh1">
     <w:name w:val="Medium List 2 Accent 1"/>
-    <w:basedOn w:val="TableNormal"/>
+    <w:basedOn w:val="BangThngthng"/>
     <w:uiPriority w:val="66"/>
     <w:rsid w:val="00CB0664"/>
     <w:pPr>
@@ -17072,9 +17078,9 @@
       </w:tcPr>
     </w:tblStylePr>
   </w:style>
-  <w:style w:type="table" w:styleId="MediumList2-Accent2">
+  <w:style w:type="table" w:styleId="DanhsachVa2-Nhnmanh2">
     <w:name w:val="Medium List 2 Accent 2"/>
-    <w:basedOn w:val="TableNormal"/>
+    <w:basedOn w:val="BangThngthng"/>
     <w:uiPriority w:val="66"/>
     <w:rsid w:val="00CB0664"/>
     <w:pPr>
@@ -17193,9 +17199,9 @@
       </w:tcPr>
     </w:tblStylePr>
   </w:style>
-  <w:style w:type="table" w:styleId="MediumList2-Accent3">
+  <w:style w:type="table" w:styleId="DanhsachVa2-Nhnmanh3">
     <w:name w:val="Medium List 2 Accent 3"/>
-    <w:basedOn w:val="TableNormal"/>
+    <w:basedOn w:val="BangThngthng"/>
     <w:uiPriority w:val="66"/>
     <w:rsid w:val="00CB0664"/>
     <w:pPr>
@@ -17314,9 +17320,9 @@
       </w:tcPr>
     </w:tblStylePr>
   </w:style>
-  <w:style w:type="table" w:styleId="MediumList2-Accent4">
+  <w:style w:type="table" w:styleId="DanhsachVa2-Nhnmanh4">
     <w:name w:val="Medium List 2 Accent 4"/>
-    <w:basedOn w:val="TableNormal"/>
+    <w:basedOn w:val="BangThngthng"/>
     <w:uiPriority w:val="66"/>
     <w:rsid w:val="00CB0664"/>
     <w:pPr>
@@ -17435,9 +17441,9 @@
       </w:tcPr>
     </w:tblStylePr>
   </w:style>
-  <w:style w:type="table" w:styleId="MediumList2-Accent5">
+  <w:style w:type="table" w:styleId="DanhsachVa2-Nhnmanh5">
     <w:name w:val="Medium List 2 Accent 5"/>
-    <w:basedOn w:val="TableNormal"/>
+    <w:basedOn w:val="BangThngthng"/>
     <w:uiPriority w:val="66"/>
     <w:rsid w:val="00CB0664"/>
     <w:pPr>
@@ -17556,9 +17562,9 @@
       </w:tcPr>
     </w:tblStylePr>
   </w:style>
-  <w:style w:type="table" w:styleId="MediumList2-Accent6">
+  <w:style w:type="table" w:styleId="DanhsachVa2-Nhnmanh6">
     <w:name w:val="Medium List 2 Accent 6"/>
-    <w:basedOn w:val="TableNormal"/>
+    <w:basedOn w:val="BangThngthng"/>
     <w:uiPriority w:val="66"/>
     <w:rsid w:val="00CB0664"/>
     <w:pPr>
@@ -17677,9 +17683,9 @@
       </w:tcPr>
     </w:tblStylePr>
   </w:style>
-  <w:style w:type="table" w:styleId="MediumGrid1">
+  <w:style w:type="table" w:styleId="LiVa1">
     <w:name w:val="Medium Grid 1"/>
-    <w:basedOn w:val="TableNormal"/>
+    <w:basedOn w:val="BangThngthng"/>
     <w:uiPriority w:val="67"/>
     <w:rsid w:val="00CB0664"/>
     <w:pPr>
@@ -17743,9 +17749,9 @@
       </w:tcPr>
     </w:tblStylePr>
   </w:style>
-  <w:style w:type="table" w:styleId="MediumGrid1-Accent1">
+  <w:style w:type="table" w:styleId="LiVa1-Nhnmanh1">
     <w:name w:val="Medium Grid 1 Accent 1"/>
-    <w:basedOn w:val="TableNormal"/>
+    <w:basedOn w:val="BangThngthng"/>
     <w:uiPriority w:val="67"/>
     <w:rsid w:val="00CB0664"/>
     <w:pPr>
@@ -17809,9 +17815,9 @@
       </w:tcPr>
     </w:tblStylePr>
   </w:style>
-  <w:style w:type="table" w:styleId="MediumGrid1-Accent2">
+  <w:style w:type="table" w:styleId="LiVa1-Nhnmanh2">
     <w:name w:val="Medium Grid 1 Accent 2"/>
-    <w:basedOn w:val="TableNormal"/>
+    <w:basedOn w:val="BangThngthng"/>
     <w:uiPriority w:val="67"/>
     <w:rsid w:val="00CB0664"/>
     <w:pPr>
@@ -17875,9 +17881,9 @@
       </w:tcPr>
     </w:tblStylePr>
   </w:style>
-  <w:style w:type="table" w:styleId="MediumGrid1-Accent3">
+  <w:style w:type="table" w:styleId="LiVa1-Nhnmanh3">
     <w:name w:val="Medium Grid 1 Accent 3"/>
-    <w:basedOn w:val="TableNormal"/>
+    <w:basedOn w:val="BangThngthng"/>
     <w:uiPriority w:val="67"/>
     <w:rsid w:val="00CB0664"/>
     <w:pPr>
@@ -17941,9 +17947,9 @@
       </w:tcPr>
     </w:tblStylePr>
   </w:style>
-  <w:style w:type="table" w:styleId="MediumGrid1-Accent4">
+  <w:style w:type="table" w:styleId="LiVa1-Nhnmanh4">
     <w:name w:val="Medium Grid 1 Accent 4"/>
-    <w:basedOn w:val="TableNormal"/>
+    <w:basedOn w:val="BangThngthng"/>
     <w:uiPriority w:val="67"/>
     <w:rsid w:val="00CB0664"/>
     <w:pPr>
@@ -18007,9 +18013,9 @@
       </w:tcPr>
     </w:tblStylePr>
   </w:style>
-  <w:style w:type="table" w:styleId="MediumGrid1-Accent5">
+  <w:style w:type="table" w:styleId="LiVa1-Nhnmanh5">
     <w:name w:val="Medium Grid 1 Accent 5"/>
-    <w:basedOn w:val="TableNormal"/>
+    <w:basedOn w:val="BangThngthng"/>
     <w:uiPriority w:val="67"/>
     <w:rsid w:val="00CB0664"/>
     <w:pPr>
@@ -18073,9 +18079,9 @@
       </w:tcPr>
     </w:tblStylePr>
   </w:style>
-  <w:style w:type="table" w:styleId="MediumGrid1-Accent6">
+  <w:style w:type="table" w:styleId="LiVa1-Nhnmanh6">
     <w:name w:val="Medium Grid 1 Accent 6"/>
-    <w:basedOn w:val="TableNormal"/>
+    <w:basedOn w:val="BangThngthng"/>
     <w:uiPriority w:val="67"/>
     <w:rsid w:val="00CB0664"/>
     <w:pPr>
@@ -18139,9 +18145,9 @@
       </w:tcPr>
     </w:tblStylePr>
   </w:style>
-  <w:style w:type="table" w:styleId="MediumGrid2">
+  <w:style w:type="table" w:styleId="LiVa2">
     <w:name w:val="Medium Grid 2"/>
-    <w:basedOn w:val="TableNormal"/>
+    <w:basedOn w:val="BangThngthng"/>
     <w:uiPriority w:val="68"/>
     <w:rsid w:val="00CB0664"/>
     <w:pPr>
@@ -18257,9 +18263,9 @@
       </w:tcPr>
     </w:tblStylePr>
   </w:style>
-  <w:style w:type="table" w:styleId="MediumGrid2-Accent1">
+  <w:style w:type="table" w:styleId="LiVa2-Nhnmanh1">
     <w:name w:val="Medium Grid 2 Accent 1"/>
-    <w:basedOn w:val="TableNormal"/>
+    <w:basedOn w:val="BangThngthng"/>
     <w:uiPriority w:val="68"/>
     <w:rsid w:val="00CB0664"/>
     <w:pPr>
@@ -18375,9 +18381,9 @@
       </w:tcPr>
     </w:tblStylePr>
   </w:style>
-  <w:style w:type="table" w:styleId="MediumGrid2-Accent2">
+  <w:style w:type="table" w:styleId="LiVa2-Nhnmanh2">
     <w:name w:val="Medium Grid 2 Accent 2"/>
-    <w:basedOn w:val="TableNormal"/>
+    <w:basedOn w:val="BangThngthng"/>
     <w:uiPriority w:val="68"/>
     <w:rsid w:val="00CB0664"/>
     <w:pPr>
@@ -18493,9 +18499,9 @@
       </w:tcPr>
     </w:tblStylePr>
   </w:style>
-  <w:style w:type="table" w:styleId="MediumGrid2-Accent3">
+  <w:style w:type="table" w:styleId="LiVa2-Nhnmanh3">
     <w:name w:val="Medium Grid 2 Accent 3"/>
-    <w:basedOn w:val="TableNormal"/>
+    <w:basedOn w:val="BangThngthng"/>
     <w:uiPriority w:val="68"/>
     <w:rsid w:val="00CB0664"/>
     <w:pPr>
@@ -18611,9 +18617,9 @@
       </w:tcPr>
     </w:tblStylePr>
   </w:style>
-  <w:style w:type="table" w:styleId="MediumGrid2-Accent4">
+  <w:style w:type="table" w:styleId="LiVa2-Nhnmanh4">
     <w:name w:val="Medium Grid 2 Accent 4"/>
-    <w:basedOn w:val="TableNormal"/>
+    <w:basedOn w:val="BangThngthng"/>
     <w:uiPriority w:val="68"/>
     <w:rsid w:val="00CB0664"/>
     <w:pPr>
@@ -18729,9 +18735,9 @@
       </w:tcPr>
     </w:tblStylePr>
   </w:style>
-  <w:style w:type="table" w:styleId="MediumGrid2-Accent5">
+  <w:style w:type="table" w:styleId="LiVa2-Nhnmanh5">
     <w:name w:val="Medium Grid 2 Accent 5"/>
-    <w:basedOn w:val="TableNormal"/>
+    <w:basedOn w:val="BangThngthng"/>
     <w:uiPriority w:val="68"/>
     <w:rsid w:val="00CB0664"/>
     <w:pPr>
@@ -18847,9 +18853,9 @@
       </w:tcPr>
     </w:tblStylePr>
   </w:style>
-  <w:style w:type="table" w:styleId="MediumGrid2-Accent6">
+  <w:style w:type="table" w:styleId="LiVa2-Nhnmanh6">
     <w:name w:val="Medium Grid 2 Accent 6"/>
-    <w:basedOn w:val="TableNormal"/>
+    <w:basedOn w:val="BangThngthng"/>
     <w:uiPriority w:val="68"/>
     <w:rsid w:val="00CB0664"/>
     <w:pPr>
@@ -18965,9 +18971,9 @@
       </w:tcPr>
     </w:tblStylePr>
   </w:style>
-  <w:style w:type="table" w:styleId="MediumGrid3">
+  <w:style w:type="table" w:styleId="LiVa3">
     <w:name w:val="Medium Grid 3"/>
-    <w:basedOn w:val="TableNormal"/>
+    <w:basedOn w:val="BangThngthng"/>
     <w:uiPriority w:val="69"/>
     <w:rsid w:val="00CB0664"/>
     <w:pPr>
@@ -19099,9 +19105,9 @@
       </w:tcPr>
     </w:tblStylePr>
   </w:style>
-  <w:style w:type="table" w:styleId="MediumGrid3-Accent1">
+  <w:style w:type="table" w:styleId="LiVa3-Nhnmanh1">
     <w:name w:val="Medium Grid 3 Accent 1"/>
-    <w:basedOn w:val="TableNormal"/>
+    <w:basedOn w:val="BangThngthng"/>
     <w:uiPriority w:val="69"/>
     <w:rsid w:val="00CB0664"/>
     <w:pPr>
@@ -19233,9 +19239,9 @@
       </w:tcPr>
     </w:tblStylePr>
   </w:style>
-  <w:style w:type="table" w:styleId="MediumGrid3-Accent2">
+  <w:style w:type="table" w:styleId="LiVa3-Nhnmanh2">
     <w:name w:val="Medium Grid 3 Accent 2"/>
-    <w:basedOn w:val="TableNormal"/>
+    <w:basedOn w:val="BangThngthng"/>
     <w:uiPriority w:val="69"/>
     <w:rsid w:val="00CB0664"/>
     <w:pPr>
@@ -19367,9 +19373,9 @@
       </w:tcPr>
     </w:tblStylePr>
   </w:style>
-  <w:style w:type="table" w:styleId="MediumGrid3-Accent3">
+  <w:style w:type="table" w:styleId="LiVa3-Nhnmanh3">
     <w:name w:val="Medium Grid 3 Accent 3"/>
-    <w:basedOn w:val="TableNormal"/>
+    <w:basedOn w:val="BangThngthng"/>
     <w:uiPriority w:val="69"/>
     <w:rsid w:val="00CB0664"/>
     <w:pPr>
@@ -19501,9 +19507,9 @@
       </w:tcPr>
     </w:tblStylePr>
   </w:style>
-  <w:style w:type="table" w:styleId="MediumGrid3-Accent4">
+  <w:style w:type="table" w:styleId="LiVa3-Nhnmanh4">
     <w:name w:val="Medium Grid 3 Accent 4"/>
-    <w:basedOn w:val="TableNormal"/>
+    <w:basedOn w:val="BangThngthng"/>
     <w:uiPriority w:val="69"/>
     <w:rsid w:val="00CB0664"/>
     <w:pPr>
@@ -19635,9 +19641,9 @@
       </w:tcPr>
     </w:tblStylePr>
   </w:style>
-  <w:style w:type="table" w:styleId="MediumGrid3-Accent5">
+  <w:style w:type="table" w:styleId="LiVa3-Nhnmanh5">
     <w:name w:val="Medium Grid 3 Accent 5"/>
-    <w:basedOn w:val="TableNormal"/>
+    <w:basedOn w:val="BangThngthng"/>
     <w:uiPriority w:val="69"/>
     <w:rsid w:val="00CB0664"/>
     <w:pPr>
@@ -19769,9 +19775,9 @@
       </w:tcPr>
     </w:tblStylePr>
   </w:style>
-  <w:style w:type="table" w:styleId="MediumGrid3-Accent6">
+  <w:style w:type="table" w:styleId="LiVa3-Nhnmanh6">
     <w:name w:val="Medium Grid 3 Accent 6"/>
-    <w:basedOn w:val="TableNormal"/>
+    <w:basedOn w:val="BangThngthng"/>
     <w:uiPriority w:val="69"/>
     <w:rsid w:val="00CB0664"/>
     <w:pPr>
@@ -19903,9 +19909,9 @@
       </w:tcPr>
     </w:tblStylePr>
   </w:style>
-  <w:style w:type="table" w:styleId="DarkList">
+  <w:style w:type="table" w:styleId="DanhsachSm">
     <w:name w:val="Dark List"/>
-    <w:basedOn w:val="TableNormal"/>
+    <w:basedOn w:val="BangThngthng"/>
     <w:uiPriority w:val="70"/>
     <w:rsid w:val="00CB0664"/>
     <w:pPr>
@@ -20010,9 +20016,9 @@
       </w:tcPr>
     </w:tblStylePr>
   </w:style>
-  <w:style w:type="table" w:styleId="DarkList-Accent1">
+  <w:style w:type="table" w:styleId="DanhsachSm-Nhnmanh1">
     <w:name w:val="Dark List Accent 1"/>
-    <w:basedOn w:val="TableNormal"/>
+    <w:basedOn w:val="BangThngthng"/>
     <w:uiPriority w:val="70"/>
     <w:rsid w:val="00CB0664"/>
     <w:pPr>
@@ -20117,9 +20123,9 @@
       </w:tcPr>
     </w:tblStylePr>
   </w:style>
-  <w:style w:type="table" w:styleId="DarkList-Accent2">
+  <w:style w:type="table" w:styleId="DanhsachSm-Nhnmanh2">
     <w:name w:val="Dark List Accent 2"/>
-    <w:basedOn w:val="TableNormal"/>
+    <w:basedOn w:val="BangThngthng"/>
     <w:uiPriority w:val="70"/>
     <w:rsid w:val="00CB0664"/>
     <w:pPr>
@@ -20224,9 +20230,9 @@
       </w:tcPr>
     </w:tblStylePr>
   </w:style>
-  <w:style w:type="table" w:styleId="DarkList-Accent3">
+  <w:style w:type="table" w:styleId="DanhsachSm-Nhnmanh3">
     <w:name w:val="Dark List Accent 3"/>
-    <w:basedOn w:val="TableNormal"/>
+    <w:basedOn w:val="BangThngthng"/>
     <w:uiPriority w:val="70"/>
     <w:rsid w:val="00CB0664"/>
     <w:pPr>
@@ -20331,9 +20337,9 @@
       </w:tcPr>
     </w:tblStylePr>
   </w:style>
-  <w:style w:type="table" w:styleId="DarkList-Accent4">
+  <w:style w:type="table" w:styleId="DanhsachSm-Nhnmanh4">
     <w:name w:val="Dark List Accent 4"/>
-    <w:basedOn w:val="TableNormal"/>
+    <w:basedOn w:val="BangThngthng"/>
     <w:uiPriority w:val="70"/>
     <w:rsid w:val="00CB0664"/>
     <w:pPr>
@@ -20438,9 +20444,9 @@
       </w:tcPr>
     </w:tblStylePr>
   </w:style>
-  <w:style w:type="table" w:styleId="DarkList-Accent5">
+  <w:style w:type="table" w:styleId="DanhsachSm-Nhnmanh5">
     <w:name w:val="Dark List Accent 5"/>
-    <w:basedOn w:val="TableNormal"/>
+    <w:basedOn w:val="BangThngthng"/>
     <w:uiPriority w:val="70"/>
     <w:rsid w:val="00CB0664"/>
     <w:pPr>
@@ -20545,9 +20551,9 @@
       </w:tcPr>
     </w:tblStylePr>
   </w:style>
-  <w:style w:type="table" w:styleId="DarkList-Accent6">
+  <w:style w:type="table" w:styleId="DanhsachSm-Nhnmanh6">
     <w:name w:val="Dark List Accent 6"/>
-    <w:basedOn w:val="TableNormal"/>
+    <w:basedOn w:val="BangThngthng"/>
     <w:uiPriority w:val="70"/>
     <w:rsid w:val="00CB0664"/>
     <w:pPr>
@@ -20652,9 +20658,9 @@
       </w:tcPr>
     </w:tblStylePr>
   </w:style>
-  <w:style w:type="table" w:styleId="ColorfulShading">
+  <w:style w:type="table" w:styleId="TnnScs">
     <w:name w:val="Colorful Shading"/>
-    <w:basedOn w:val="TableNormal"/>
+    <w:basedOn w:val="BangThngthng"/>
     <w:uiPriority w:val="71"/>
     <w:rsid w:val="00CB0664"/>
     <w:pPr>
@@ -20767,9 +20773,9 @@
       </w:rPr>
     </w:tblStylePr>
   </w:style>
-  <w:style w:type="table" w:styleId="ColorfulShading-Accent1">
+  <w:style w:type="table" w:styleId="TnnScs-Nhnmanh1">
     <w:name w:val="Colorful Shading Accent 1"/>
-    <w:basedOn w:val="TableNormal"/>
+    <w:basedOn w:val="BangThngthng"/>
     <w:uiPriority w:val="71"/>
     <w:rsid w:val="00CB0664"/>
     <w:pPr>
@@ -20882,9 +20888,9 @@
       </w:rPr>
     </w:tblStylePr>
   </w:style>
-  <w:style w:type="table" w:styleId="ColorfulShading-Accent2">
+  <w:style w:type="table" w:styleId="TnnScs-Nhnmanh2">
     <w:name w:val="Colorful Shading Accent 2"/>
-    <w:basedOn w:val="TableNormal"/>
+    <w:basedOn w:val="BangThngthng"/>
     <w:uiPriority w:val="71"/>
     <w:rsid w:val="00CB0664"/>
     <w:pPr>
@@ -20997,9 +21003,9 @@
       </w:rPr>
     </w:tblStylePr>
   </w:style>
-  <w:style w:type="table" w:styleId="ColorfulShading-Accent3">
+  <w:style w:type="table" w:styleId="TnnScs-Nhnmanh3">
     <w:name w:val="Colorful Shading Accent 3"/>
-    <w:basedOn w:val="TableNormal"/>
+    <w:basedOn w:val="BangThngthng"/>
     <w:uiPriority w:val="71"/>
     <w:rsid w:val="00CB0664"/>
     <w:pPr>
@@ -21102,9 +21108,9 @@
       </w:tcPr>
     </w:tblStylePr>
   </w:style>
-  <w:style w:type="table" w:styleId="ColorfulShading-Accent4">
+  <w:style w:type="table" w:styleId="TnnScs-Nhnmanh4">
     <w:name w:val="Colorful Shading Accent 4"/>
-    <w:basedOn w:val="TableNormal"/>
+    <w:basedOn w:val="BangThngthng"/>
     <w:uiPriority w:val="71"/>
     <w:rsid w:val="00CB0664"/>
     <w:pPr>
@@ -21217,9 +21223,9 @@
       </w:rPr>
     </w:tblStylePr>
   </w:style>
-  <w:style w:type="table" w:styleId="ColorfulShading-Accent5">
+  <w:style w:type="table" w:styleId="TnnScs-Nhnmanh5">
     <w:name w:val="Colorful Shading Accent 5"/>
-    <w:basedOn w:val="TableNormal"/>
+    <w:basedOn w:val="BangThngthng"/>
     <w:uiPriority w:val="71"/>
     <w:rsid w:val="00CB0664"/>
     <w:pPr>
@@ -21332,9 +21338,9 @@
       </w:rPr>
     </w:tblStylePr>
   </w:style>
-  <w:style w:type="table" w:styleId="ColorfulShading-Accent6">
+  <w:style w:type="table" w:styleId="TnnScs-Nhnmanh6">
     <w:name w:val="Colorful Shading Accent 6"/>
-    <w:basedOn w:val="TableNormal"/>
+    <w:basedOn w:val="BangThngthng"/>
     <w:uiPriority w:val="71"/>
     <w:rsid w:val="00CB0664"/>
     <w:pPr>
@@ -21447,9 +21453,9 @@
       </w:rPr>
     </w:tblStylePr>
   </w:style>
-  <w:style w:type="table" w:styleId="ColorfulList">
+  <w:style w:type="table" w:styleId="DanhsachScs">
     <w:name w:val="Colorful List"/>
-    <w:basedOn w:val="TableNormal"/>
+    <w:basedOn w:val="BangThngthng"/>
     <w:uiPriority w:val="72"/>
     <w:rsid w:val="00CB0664"/>
     <w:pPr>
@@ -21526,9 +21532,9 @@
       </w:tcPr>
     </w:tblStylePr>
   </w:style>
-  <w:style w:type="table" w:styleId="ColorfulList-Accent1">
+  <w:style w:type="table" w:styleId="DanhsachScs-Nhnmanh1">
     <w:name w:val="Colorful List Accent 1"/>
-    <w:basedOn w:val="TableNormal"/>
+    <w:basedOn w:val="BangThngthng"/>
     <w:uiPriority w:val="72"/>
     <w:rsid w:val="00CB0664"/>
     <w:pPr>
@@ -21605,9 +21611,9 @@
       </w:tcPr>
     </w:tblStylePr>
   </w:style>
-  <w:style w:type="table" w:styleId="ColorfulList-Accent2">
+  <w:style w:type="table" w:styleId="DanhsachScs-Nhnmanh2">
     <w:name w:val="Colorful List Accent 2"/>
-    <w:basedOn w:val="TableNormal"/>
+    <w:basedOn w:val="BangThngthng"/>
     <w:uiPriority w:val="72"/>
     <w:rsid w:val="00CB0664"/>
     <w:pPr>
@@ -21684,9 +21690,9 @@
       </w:tcPr>
     </w:tblStylePr>
   </w:style>
-  <w:style w:type="table" w:styleId="ColorfulList-Accent3">
+  <w:style w:type="table" w:styleId="DanhsachScs-Nhnmanh3">
     <w:name w:val="Colorful List Accent 3"/>
-    <w:basedOn w:val="TableNormal"/>
+    <w:basedOn w:val="BangThngthng"/>
     <w:uiPriority w:val="72"/>
     <w:rsid w:val="00CB0664"/>
     <w:pPr>
@@ -21763,9 +21769,9 @@
       </w:tcPr>
     </w:tblStylePr>
   </w:style>
-  <w:style w:type="table" w:styleId="ColorfulList-Accent4">
+  <w:style w:type="table" w:styleId="DanhsachScs-Nhnmanh4">
     <w:name w:val="Colorful List Accent 4"/>
-    <w:basedOn w:val="TableNormal"/>
+    <w:basedOn w:val="BangThngthng"/>
     <w:uiPriority w:val="72"/>
     <w:rsid w:val="00CB0664"/>
     <w:pPr>
@@ -21842,9 +21848,9 @@
       </w:tcPr>
     </w:tblStylePr>
   </w:style>
-  <w:style w:type="table" w:styleId="ColorfulList-Accent5">
+  <w:style w:type="table" w:styleId="DanhsachScs-Nhnmanh5">
     <w:name w:val="Colorful List Accent 5"/>
-    <w:basedOn w:val="TableNormal"/>
+    <w:basedOn w:val="BangThngthng"/>
     <w:uiPriority w:val="72"/>
     <w:rsid w:val="00CB0664"/>
     <w:pPr>
@@ -21921,9 +21927,9 @@
       </w:tcPr>
     </w:tblStylePr>
   </w:style>
-  <w:style w:type="table" w:styleId="ColorfulList-Accent6">
+  <w:style w:type="table" w:styleId="DanhsachScs-Nhnmanh6">
     <w:name w:val="Colorful List Accent 6"/>
-    <w:basedOn w:val="TableNormal"/>
+    <w:basedOn w:val="BangThngthng"/>
     <w:uiPriority w:val="72"/>
     <w:rsid w:val="00CB0664"/>
     <w:pPr>
@@ -22000,9 +22006,9 @@
       </w:tcPr>
     </w:tblStylePr>
   </w:style>
-  <w:style w:type="table" w:styleId="ColorfulGrid">
+  <w:style w:type="table" w:styleId="LiScs">
     <w:name w:val="Colorful Grid"/>
-    <w:basedOn w:val="TableNormal"/>
+    <w:basedOn w:val="BangThngthng"/>
     <w:uiPriority w:val="73"/>
     <w:rsid w:val="00CB0664"/>
     <w:pPr>
@@ -22073,9 +22079,9 @@
       </w:tcPr>
     </w:tblStylePr>
   </w:style>
-  <w:style w:type="table" w:styleId="ColorfulGrid-Accent1">
+  <w:style w:type="table" w:styleId="LiScs-Nhnmanh1">
     <w:name w:val="Colorful Grid Accent 1"/>
-    <w:basedOn w:val="TableNormal"/>
+    <w:basedOn w:val="BangThngthng"/>
     <w:uiPriority w:val="73"/>
     <w:rsid w:val="00CB0664"/>
     <w:pPr>
@@ -22146,9 +22152,9 @@
       </w:tcPr>
     </w:tblStylePr>
   </w:style>
-  <w:style w:type="table" w:styleId="ColorfulGrid-Accent2">
+  <w:style w:type="table" w:styleId="LiScs-Nhnmanh2">
     <w:name w:val="Colorful Grid Accent 2"/>
-    <w:basedOn w:val="TableNormal"/>
+    <w:basedOn w:val="BangThngthng"/>
     <w:uiPriority w:val="73"/>
     <w:rsid w:val="00CB0664"/>
     <w:pPr>
@@ -22219,9 +22225,9 @@
       </w:tcPr>
     </w:tblStylePr>
   </w:style>
-  <w:style w:type="table" w:styleId="ColorfulGrid-Accent3">
+  <w:style w:type="table" w:styleId="LiScs-Nhnmanh3">
     <w:name w:val="Colorful Grid Accent 3"/>
-    <w:basedOn w:val="TableNormal"/>
+    <w:basedOn w:val="BangThngthng"/>
     <w:uiPriority w:val="73"/>
     <w:rsid w:val="00CB0664"/>
     <w:pPr>
@@ -22292,9 +22298,9 @@
       </w:tcPr>
     </w:tblStylePr>
   </w:style>
-  <w:style w:type="table" w:styleId="ColorfulGrid-Accent4">
+  <w:style w:type="table" w:styleId="LiScs-Nhnmanh4">
     <w:name w:val="Colorful Grid Accent 4"/>
-    <w:basedOn w:val="TableNormal"/>
+    <w:basedOn w:val="BangThngthng"/>
     <w:uiPriority w:val="73"/>
     <w:rsid w:val="00CB0664"/>
     <w:pPr>
@@ -22365,9 +22371,9 @@
       </w:tcPr>
     </w:tblStylePr>
   </w:style>
-  <w:style w:type="table" w:styleId="ColorfulGrid-Accent5">
+  <w:style w:type="table" w:styleId="LiScs-Nhnmanh5">
     <w:name w:val="Colorful Grid Accent 5"/>
-    <w:basedOn w:val="TableNormal"/>
+    <w:basedOn w:val="BangThngthng"/>
     <w:uiPriority w:val="73"/>
     <w:rsid w:val="00CB0664"/>
     <w:pPr>
@@ -22438,9 +22444,9 @@
       </w:tcPr>
     </w:tblStylePr>
   </w:style>
-  <w:style w:type="table" w:styleId="ColorfulGrid-Accent6">
+  <w:style w:type="table" w:styleId="LiScs-Nhnmanh6">
     <w:name w:val="Colorful Grid Accent 6"/>
-    <w:basedOn w:val="TableNormal"/>
+    <w:basedOn w:val="BangThngthng"/>
     <w:uiPriority w:val="73"/>
     <w:rsid w:val="00CB0664"/>
     <w:pPr>
@@ -22511,17 +22517,17 @@
       </w:tcPr>
     </w:tblStylePr>
   </w:style>
-  <w:style w:type="character" w:customStyle="1" w:styleId="NoSpacingChar">
-    <w:name w:val="No Spacing Char"/>
-    <w:basedOn w:val="DefaultParagraphFont"/>
-    <w:link w:val="NoSpacing"/>
+  <w:style w:type="character" w:customStyle="1" w:styleId="KhngDncchChar">
+    <w:name w:val="Không Dãn cách Char"/>
+    <w:basedOn w:val="Phngmcinhcuaoanvn"/>
+    <w:link w:val="KhngDncch"/>
     <w:uiPriority w:val="1"/>
     <w:rsid w:val="001A3238"/>
   </w:style>
-  <w:style w:type="paragraph" w:styleId="TOC1">
+  <w:style w:type="paragraph" w:styleId="Mucluc1">
     <w:name w:val="toc 1"/>
-    <w:basedOn w:val="Normal"/>
-    <w:next w:val="Normal"/>
+    <w:basedOn w:val="Binhthng"/>
+    <w:next w:val="Binhthng"/>
     <w:autoRedefine/>
     <w:uiPriority w:val="39"/>
     <w:unhideWhenUsed/>
@@ -22530,10 +22536,10 @@
       <w:spacing w:after="100"/>
     </w:pPr>
   </w:style>
-  <w:style w:type="paragraph" w:styleId="TOC2">
+  <w:style w:type="paragraph" w:styleId="Mucluc2">
     <w:name w:val="toc 2"/>
-    <w:basedOn w:val="Normal"/>
-    <w:next w:val="Normal"/>
+    <w:basedOn w:val="Binhthng"/>
+    <w:next w:val="Binhthng"/>
     <w:autoRedefine/>
     <w:uiPriority w:val="39"/>
     <w:unhideWhenUsed/>
@@ -22543,9 +22549,9 @@
       <w:ind w:left="220"/>
     </w:pPr>
   </w:style>
-  <w:style w:type="character" w:styleId="Hyperlink">
+  <w:style w:type="character" w:styleId="Siuktni">
     <w:name w:val="Hyperlink"/>
-    <w:basedOn w:val="DefaultParagraphFont"/>
+    <w:basedOn w:val="Phngmcinhcuaoanvn"/>
     <w:uiPriority w:val="99"/>
     <w:unhideWhenUsed/>
     <w:rsid w:val="003D2795"/>
@@ -22554,9 +22560,9 @@
       <w:u w:val="single"/>
     </w:rPr>
   </w:style>
-  <w:style w:type="paragraph" w:styleId="NormalWeb">
+  <w:style w:type="paragraph" w:styleId="ThngthngWeb">
     <w:name w:val="Normal (Web)"/>
-    <w:basedOn w:val="Normal"/>
+    <w:basedOn w:val="Binhthng"/>
     <w:uiPriority w:val="99"/>
     <w:semiHidden/>
     <w:unhideWhenUsed/>

</xml_diff>

<commit_message>
Change: thay doi use case diagram
</commit_message>
<xml_diff>
--- a/SRS_HeThongBanHangVatTuNongNghiep_NhomHLD_FINAL.docx
+++ b/SRS_HeThongBanHangVatTuNongNghiep_NhomHLD_FINAL.docx
@@ -1,10 +1,10 @@
 
 <file path=word/document.xml><?xml version="1.0" encoding="utf-8"?>
-<w:document xmlns:wpc="http://schemas.microsoft.com/office/word/2010/wordprocessingCanvas" xmlns:cx="http://schemas.microsoft.com/office/drawing/2014/chartex" xmlns:cx1="http://schemas.microsoft.com/office/drawing/2015/9/8/chartex" xmlns:cx2="http://schemas.microsoft.com/office/drawing/2015/10/21/chartex" xmlns:cx3="http://schemas.microsoft.com/office/drawing/2016/5/9/chartex" xmlns:cx4="http://schemas.microsoft.com/office/drawing/2016/5/10/chartex" xmlns:cx5="http://schemas.microsoft.com/office/drawing/2016/5/11/chartex" xmlns:cx6="http://schemas.microsoft.com/office/drawing/2016/5/12/chartex" xmlns:cx7="http://schemas.microsoft.com/office/drawing/2016/5/13/chartex" xmlns:cx8="http://schemas.microsoft.com/office/drawing/2016/5/14/chartex" xmlns:mc="http://schemas.openxmlformats.org/markup-compatibility/2006" xmlns:aink="http://schemas.microsoft.com/office/drawing/2016/ink" xmlns:am3d="http://schemas.microsoft.com/office/drawing/2017/model3d" xmlns:o="urn:schemas-microsoft-com:office:office" xmlns:oel="http://schemas.microsoft.com/office/2019/extlst" xmlns:r="http://schemas.openxmlformats.org/officeDocument/2006/relationships" xmlns:m="http://schemas.openxmlformats.org/officeDocument/2006/math" xmlns:v="urn:schemas-microsoft-com:vml" xmlns:wp14="http://schemas.microsoft.com/office/word/2010/wordprocessingDrawing" xmlns:wp="http://schemas.openxmlformats.org/drawingml/2006/wordprocessingDrawing" xmlns:w10="urn:schemas-microsoft-com:office:word" xmlns:w="http://schemas.openxmlformats.org/wordprocessingml/2006/main" xmlns:w14="http://schemas.microsoft.com/office/word/2010/wordml" xmlns:w15="http://schemas.microsoft.com/office/word/2012/wordml" xmlns:w16cex="http://schemas.microsoft.com/office/word/2018/wordml/cex" xmlns:w16cid="http://schemas.microsoft.com/office/word/2016/wordml/cid" xmlns:w16="http://schemas.microsoft.com/office/word/2018/wordml" xmlns:w16du="http://schemas.microsoft.com/office/word/2023/wordml/word16du" xmlns:w16sdtdh="http://schemas.microsoft.com/office/word/2020/wordml/sdtdatahash" xmlns:w16sdtfl="http://schemas.microsoft.com/office/word/2024/wordml/sdtformatlock" xmlns:w16se="http://schemas.microsoft.com/office/word/2015/wordml/symex" xmlns:wpg="http://schemas.microsoft.com/office/word/2010/wordprocessingGroup" xmlns:wpi="http://schemas.microsoft.com/office/word/2010/wordprocessingInk" xmlns:wne="http://schemas.microsoft.com/office/word/2006/wordml" xmlns:wps="http://schemas.microsoft.com/office/word/2010/wordprocessingShape" mc:Ignorable="w14 w15 w16se w16cid w16 w16cex w16sdtdh w16sdtfl w16du wp14">
+<w:document xmlns:wpc="http://schemas.microsoft.com/office/word/2010/wordprocessingCanvas" xmlns:cx="http://schemas.microsoft.com/office/drawing/2014/chartex" xmlns:cx1="http://schemas.microsoft.com/office/drawing/2015/9/8/chartex" xmlns:cx2="http://schemas.microsoft.com/office/drawing/2015/10/21/chartex" xmlns:cx3="http://schemas.microsoft.com/office/drawing/2016/5/9/chartex" xmlns:cx4="http://schemas.microsoft.com/office/drawing/2016/5/10/chartex" xmlns:cx5="http://schemas.microsoft.com/office/drawing/2016/5/11/chartex" xmlns:cx6="http://schemas.microsoft.com/office/drawing/2016/5/12/chartex" xmlns:cx7="http://schemas.microsoft.com/office/drawing/2016/5/13/chartex" xmlns:cx8="http://schemas.microsoft.com/office/drawing/2016/5/14/chartex" xmlns:mc="http://schemas.openxmlformats.org/markup-compatibility/2006" xmlns:aink="http://schemas.microsoft.com/office/drawing/2016/ink" xmlns:am3d="http://schemas.microsoft.com/office/drawing/2017/model3d" xmlns:o="urn:schemas-microsoft-com:office:office" xmlns:r="http://schemas.openxmlformats.org/officeDocument/2006/relationships" xmlns:m="http://schemas.openxmlformats.org/officeDocument/2006/math" xmlns:v="urn:schemas-microsoft-com:vml" xmlns:wp14="http://schemas.microsoft.com/office/word/2010/wordprocessingDrawing" xmlns:wp="http://schemas.openxmlformats.org/drawingml/2006/wordprocessingDrawing" xmlns:w10="urn:schemas-microsoft-com:office:word" xmlns:w="http://schemas.openxmlformats.org/wordprocessingml/2006/main" xmlns:w14="http://schemas.microsoft.com/office/word/2010/wordml" xmlns:w15="http://schemas.microsoft.com/office/word/2012/wordml" xmlns:w16cid="http://schemas.microsoft.com/office/word/2016/wordml/cid" xmlns:w16se="http://schemas.microsoft.com/office/word/2015/wordml/symex" xmlns:wpg="http://schemas.microsoft.com/office/word/2010/wordprocessingGroup" xmlns:wpi="http://schemas.microsoft.com/office/word/2010/wordprocessingInk" xmlns:wne="http://schemas.microsoft.com/office/word/2006/wordml" xmlns:wps="http://schemas.microsoft.com/office/word/2010/wordprocessingShape" mc:Ignorable="w14 w15 w16se w16cid wp14">
   <w:body>
     <w:p>
       <w:pPr>
-        <w:pStyle w:val="Tiu"/>
+        <w:pStyle w:val="Title"/>
       </w:pPr>
       <w:r>
         <w:rPr>
@@ -79,22 +79,22 @@
     </w:p>
     <w:p>
       <w:pPr>
-        <w:pStyle w:val="Tiu"/>
+        <w:pStyle w:val="Title"/>
       </w:pPr>
     </w:p>
     <w:p>
       <w:pPr>
-        <w:pStyle w:val="Tiu"/>
+        <w:pStyle w:val="Title"/>
       </w:pPr>
     </w:p>
     <w:p>
       <w:pPr>
-        <w:pStyle w:val="Tiu"/>
+        <w:pStyle w:val="Title"/>
       </w:pPr>
     </w:p>
     <w:p>
       <w:pPr>
-        <w:pStyle w:val="Tiu"/>
+        <w:pStyle w:val="Title"/>
         <w:rPr>
           <w:b/>
           <w:bCs/>
@@ -190,7 +190,7 @@
       <w:sdtContent>
         <w:p>
           <w:pPr>
-            <w:pStyle w:val="uMucluc"/>
+            <w:pStyle w:val="TOCHeading"/>
           </w:pPr>
           <w:r>
             <w:rPr>
@@ -201,7 +201,7 @@
         </w:p>
         <w:p>
           <w:pPr>
-            <w:pStyle w:val="Mucluc1"/>
+            <w:pStyle w:val="TOC1"/>
             <w:tabs>
               <w:tab w:val="right" w:leader="dot" w:pos="8630"/>
             </w:tabs>
@@ -226,7 +226,7 @@
           <w:hyperlink w:anchor="_Toc211541544" w:history="1">
             <w:r>
               <w:rPr>
-                <w:rStyle w:val="Siuktni"/>
+                <w:rStyle w:val="Hyperlink"/>
                 <w:noProof/>
               </w:rPr>
               <w:t>1. GIỚI THIỆU CHUNG</w:t>
@@ -283,7 +283,7 @@
         </w:p>
         <w:p>
           <w:pPr>
-            <w:pStyle w:val="Mucluc2"/>
+            <w:pStyle w:val="TOC2"/>
             <w:tabs>
               <w:tab w:val="right" w:leader="dot" w:pos="8630"/>
             </w:tabs>
@@ -299,7 +299,7 @@
           <w:hyperlink w:anchor="_Toc211541545" w:history="1">
             <w:r>
               <w:rPr>
-                <w:rStyle w:val="Siuktni"/>
+                <w:rStyle w:val="Hyperlink"/>
                 <w:noProof/>
               </w:rPr>
               <w:t>1.1. Mục đích</w:t>
@@ -356,7 +356,7 @@
         </w:p>
         <w:p>
           <w:pPr>
-            <w:pStyle w:val="Mucluc2"/>
+            <w:pStyle w:val="TOC2"/>
             <w:tabs>
               <w:tab w:val="right" w:leader="dot" w:pos="8630"/>
             </w:tabs>
@@ -372,7 +372,7 @@
           <w:hyperlink w:anchor="_Toc211541546" w:history="1">
             <w:r>
               <w:rPr>
-                <w:rStyle w:val="Siuktni"/>
+                <w:rStyle w:val="Hyperlink"/>
                 <w:noProof/>
               </w:rPr>
               <w:t>1.2. Phạm vi</w:t>
@@ -429,7 +429,7 @@
         </w:p>
         <w:p>
           <w:pPr>
-            <w:pStyle w:val="Mucluc2"/>
+            <w:pStyle w:val="TOC2"/>
             <w:tabs>
               <w:tab w:val="right" w:leader="dot" w:pos="8630"/>
             </w:tabs>
@@ -445,7 +445,7 @@
           <w:hyperlink w:anchor="_Toc211541547" w:history="1">
             <w:r>
               <w:rPr>
-                <w:rStyle w:val="Siuktni"/>
+                <w:rStyle w:val="Hyperlink"/>
                 <w:noProof/>
               </w:rPr>
               <w:t>1.3. Các định nghĩa, thuật ngữ, từ viết tắt</w:t>
@@ -502,7 +502,7 @@
         </w:p>
         <w:p>
           <w:pPr>
-            <w:pStyle w:val="Mucluc2"/>
+            <w:pStyle w:val="TOC2"/>
             <w:tabs>
               <w:tab w:val="right" w:leader="dot" w:pos="8630"/>
             </w:tabs>
@@ -518,7 +518,7 @@
           <w:hyperlink w:anchor="_Toc211541548" w:history="1">
             <w:r>
               <w:rPr>
-                <w:rStyle w:val="Siuktni"/>
+                <w:rStyle w:val="Hyperlink"/>
                 <w:noProof/>
               </w:rPr>
               <w:t>1.4. Tài liệu tham khảo</w:t>
@@ -575,7 +575,7 @@
         </w:p>
         <w:p>
           <w:pPr>
-            <w:pStyle w:val="Mucluc1"/>
+            <w:pStyle w:val="TOC1"/>
             <w:tabs>
               <w:tab w:val="right" w:leader="dot" w:pos="8630"/>
             </w:tabs>
@@ -591,7 +591,7 @@
           <w:hyperlink w:anchor="_Toc211541549" w:history="1">
             <w:r>
               <w:rPr>
-                <w:rStyle w:val="Siuktni"/>
+                <w:rStyle w:val="Hyperlink"/>
                 <w:noProof/>
               </w:rPr>
               <w:t>2. MÔ TẢ TỔNG QUAN ỨNG DỤNG</w:t>
@@ -648,7 +648,7 @@
         </w:p>
         <w:p>
           <w:pPr>
-            <w:pStyle w:val="Mucluc2"/>
+            <w:pStyle w:val="TOC2"/>
             <w:tabs>
               <w:tab w:val="right" w:leader="dot" w:pos="8630"/>
             </w:tabs>
@@ -664,7 +664,7 @@
           <w:hyperlink w:anchor="_Toc211541550" w:history="1">
             <w:r>
               <w:rPr>
-                <w:rStyle w:val="Siuktni"/>
+                <w:rStyle w:val="Hyperlink"/>
                 <w:noProof/>
               </w:rPr>
               <w:t>2.1. Mô hình Use case</w:t>
@@ -721,7 +721,7 @@
         </w:p>
         <w:p>
           <w:pPr>
-            <w:pStyle w:val="Mucluc2"/>
+            <w:pStyle w:val="TOC2"/>
             <w:tabs>
               <w:tab w:val="right" w:leader="dot" w:pos="8630"/>
             </w:tabs>
@@ -737,7 +737,7 @@
           <w:hyperlink w:anchor="_Toc211541551" w:history="1">
             <w:r>
               <w:rPr>
-                <w:rStyle w:val="Siuktni"/>
+                <w:rStyle w:val="Hyperlink"/>
                 <w:noProof/>
               </w:rPr>
               <w:t>2.2. Danh sách các tác nhân và mô tả</w:t>
@@ -794,7 +794,7 @@
         </w:p>
         <w:p>
           <w:pPr>
-            <w:pStyle w:val="Mucluc2"/>
+            <w:pStyle w:val="TOC2"/>
             <w:tabs>
               <w:tab w:val="right" w:leader="dot" w:pos="8630"/>
             </w:tabs>
@@ -810,7 +810,7 @@
           <w:hyperlink w:anchor="_Toc211541552" w:history="1">
             <w:r>
               <w:rPr>
-                <w:rStyle w:val="Siuktni"/>
+                <w:rStyle w:val="Hyperlink"/>
                 <w:noProof/>
               </w:rPr>
               <w:t>2.3. Danh sách Use case và mô tả</w:t>
@@ -867,7 +867,7 @@
         </w:p>
         <w:p>
           <w:pPr>
-            <w:pStyle w:val="Mucluc1"/>
+            <w:pStyle w:val="TOC1"/>
             <w:tabs>
               <w:tab w:val="right" w:leader="dot" w:pos="8630"/>
             </w:tabs>
@@ -883,7 +883,7 @@
           <w:hyperlink w:anchor="_Toc211541553" w:history="1">
             <w:r>
               <w:rPr>
-                <w:rStyle w:val="Siuktni"/>
+                <w:rStyle w:val="Hyperlink"/>
                 <w:noProof/>
               </w:rPr>
               <w:t>3. ĐẶC TẢ CÁC YÊU CẦU CHỨC NĂNG (FUNCTIONAL)</w:t>
@@ -940,7 +940,7 @@
         </w:p>
         <w:p>
           <w:pPr>
-            <w:pStyle w:val="Mucluc2"/>
+            <w:pStyle w:val="TOC2"/>
             <w:tabs>
               <w:tab w:val="right" w:leader="dot" w:pos="8630"/>
             </w:tabs>
@@ -956,7 +956,7 @@
           <w:hyperlink w:anchor="_Toc211541554" w:history="1">
             <w:r>
               <w:rPr>
-                <w:rStyle w:val="Siuktni"/>
+                <w:rStyle w:val="Hyperlink"/>
                 <w:noProof/>
               </w:rPr>
               <w:t>UC000_Đăng ký tài khoản</w:t>
@@ -1013,7 +1013,7 @@
         </w:p>
         <w:p>
           <w:pPr>
-            <w:pStyle w:val="Mucluc2"/>
+            <w:pStyle w:val="TOC2"/>
             <w:tabs>
               <w:tab w:val="right" w:leader="dot" w:pos="8630"/>
             </w:tabs>
@@ -1029,7 +1029,7 @@
           <w:hyperlink w:anchor="_Toc211541555" w:history="1">
             <w:r>
               <w:rPr>
-                <w:rStyle w:val="Siuktni"/>
+                <w:rStyle w:val="Hyperlink"/>
                 <w:noProof/>
               </w:rPr>
               <w:t>UC001_Đăng nhập</w:t>
@@ -1086,7 +1086,7 @@
         </w:p>
         <w:p>
           <w:pPr>
-            <w:pStyle w:val="Mucluc2"/>
+            <w:pStyle w:val="TOC2"/>
             <w:tabs>
               <w:tab w:val="right" w:leader="dot" w:pos="8630"/>
             </w:tabs>
@@ -1102,7 +1102,7 @@
           <w:hyperlink w:anchor="_Toc211541556" w:history="1">
             <w:r>
               <w:rPr>
-                <w:rStyle w:val="Siuktni"/>
+                <w:rStyle w:val="Hyperlink"/>
                 <w:noProof/>
               </w:rPr>
               <w:t>UC002_Quản lý sản phẩm</w:t>
@@ -1159,7 +1159,7 @@
         </w:p>
         <w:p>
           <w:pPr>
-            <w:pStyle w:val="Mucluc2"/>
+            <w:pStyle w:val="TOC2"/>
             <w:tabs>
               <w:tab w:val="right" w:leader="dot" w:pos="8630"/>
             </w:tabs>
@@ -1175,7 +1175,7 @@
           <w:hyperlink w:anchor="_Toc211541557" w:history="1">
             <w:r>
               <w:rPr>
-                <w:rStyle w:val="Siuktni"/>
+                <w:rStyle w:val="Hyperlink"/>
                 <w:noProof/>
               </w:rPr>
               <w:t>UC003_Quản lý khách hàng</w:t>
@@ -1232,7 +1232,7 @@
         </w:p>
         <w:p>
           <w:pPr>
-            <w:pStyle w:val="Mucluc2"/>
+            <w:pStyle w:val="TOC2"/>
             <w:tabs>
               <w:tab w:val="right" w:leader="dot" w:pos="8630"/>
             </w:tabs>
@@ -1248,7 +1248,7 @@
           <w:hyperlink w:anchor="_Toc211541558" w:history="1">
             <w:r>
               <w:rPr>
-                <w:rStyle w:val="Siuktni"/>
+                <w:rStyle w:val="Hyperlink"/>
                 <w:noProof/>
               </w:rPr>
               <w:t>UC004_Đặt hàng</w:t>
@@ -1305,7 +1305,7 @@
         </w:p>
         <w:p>
           <w:pPr>
-            <w:pStyle w:val="Mucluc2"/>
+            <w:pStyle w:val="TOC2"/>
             <w:tabs>
               <w:tab w:val="right" w:leader="dot" w:pos="8630"/>
             </w:tabs>
@@ -1321,7 +1321,7 @@
           <w:hyperlink w:anchor="_Toc211541559" w:history="1">
             <w:r>
               <w:rPr>
-                <w:rStyle w:val="Siuktni"/>
+                <w:rStyle w:val="Hyperlink"/>
                 <w:noProof/>
               </w:rPr>
               <w:t>UC005_Quản lý đơn hàng</w:t>
@@ -1378,7 +1378,7 @@
         </w:p>
         <w:p>
           <w:pPr>
-            <w:pStyle w:val="Mucluc2"/>
+            <w:pStyle w:val="TOC2"/>
             <w:tabs>
               <w:tab w:val="right" w:leader="dot" w:pos="8630"/>
             </w:tabs>
@@ -1394,7 +1394,7 @@
           <w:hyperlink w:anchor="_Toc211541560" w:history="1">
             <w:r>
               <w:rPr>
-                <w:rStyle w:val="Siuktni"/>
+                <w:rStyle w:val="Hyperlink"/>
                 <w:noProof/>
               </w:rPr>
               <w:t>UC006_Xem tồn kho</w:t>
@@ -1451,7 +1451,7 @@
         </w:p>
         <w:p>
           <w:pPr>
-            <w:pStyle w:val="Mucluc2"/>
+            <w:pStyle w:val="TOC2"/>
             <w:tabs>
               <w:tab w:val="right" w:leader="dot" w:pos="8630"/>
             </w:tabs>
@@ -1467,7 +1467,7 @@
           <w:hyperlink w:anchor="_Toc211541561" w:history="1">
             <w:r>
               <w:rPr>
-                <w:rStyle w:val="Siuktni"/>
+                <w:rStyle w:val="Hyperlink"/>
                 <w:noProof/>
               </w:rPr>
               <w:t>UC007_Báo cáo doanh thu</w:t>
@@ -1524,7 +1524,7 @@
         </w:p>
         <w:p>
           <w:pPr>
-            <w:pStyle w:val="Mucluc1"/>
+            <w:pStyle w:val="TOC1"/>
             <w:tabs>
               <w:tab w:val="right" w:leader="dot" w:pos="8630"/>
             </w:tabs>
@@ -1540,7 +1540,7 @@
           <w:hyperlink w:anchor="_Toc211541562" w:history="1">
             <w:r>
               <w:rPr>
-                <w:rStyle w:val="Siuktni"/>
+                <w:rStyle w:val="Hyperlink"/>
                 <w:noProof/>
               </w:rPr>
               <w:t>4. BIỂU ĐỒ LỚP VÀ CƠ SỞ DỮ LIỆU</w:t>
@@ -1613,7 +1613,7 @@
     </w:p>
     <w:p>
       <w:pPr>
-        <w:pStyle w:val="u1"/>
+        <w:pStyle w:val="Heading1"/>
       </w:pPr>
       <w:bookmarkStart w:id="0" w:name="_Toc211541544"/>
       <w:r>
@@ -1624,7 +1624,7 @@
     </w:p>
     <w:p>
       <w:pPr>
-        <w:pStyle w:val="u2"/>
+        <w:pStyle w:val="Heading2"/>
       </w:pPr>
       <w:bookmarkStart w:id="1" w:name="_Toc211541545"/>
       <w:r>
@@ -1639,7 +1639,7 @@
     </w:p>
     <w:p>
       <w:pPr>
-        <w:pStyle w:val="u2"/>
+        <w:pStyle w:val="Heading2"/>
       </w:pPr>
       <w:bookmarkStart w:id="2" w:name="_Toc211541546"/>
       <w:r>
@@ -1654,7 +1654,7 @@
     </w:p>
     <w:p>
       <w:pPr>
-        <w:pStyle w:val="u2"/>
+        <w:pStyle w:val="Heading2"/>
       </w:pPr>
       <w:bookmarkStart w:id="3" w:name="_Toc211541547"/>
       <w:r>
@@ -1776,7 +1776,7 @@
     </w:tbl>
     <w:p>
       <w:pPr>
-        <w:pStyle w:val="u2"/>
+        <w:pStyle w:val="Heading2"/>
       </w:pPr>
       <w:bookmarkStart w:id="4" w:name="_Toc211541548"/>
       <w:r>
@@ -2019,7 +2019,15 @@
           </w:tcPr>
           <w:p>
             <w:r>
-              <w:t xml:space="preserve">Mehdi Muhammad Islam, Umair Tariq. ( 2016). </w:t>
+              <w:t xml:space="preserve">Mehdi Muhammad Islam, Umair Tariq. </w:t>
+            </w:r>
+            <w:proofErr w:type="gramStart"/>
+            <w:r>
+              <w:t>( 2016</w:t>
+            </w:r>
+            <w:proofErr w:type="gramEnd"/>
+            <w:r>
+              <w:t xml:space="preserve">). </w:t>
             </w:r>
             <w:r>
               <w:rPr>
@@ -2098,8 +2106,13 @@
             <w:tcW w:w="6585" w:type="dxa"/>
           </w:tcPr>
           <w:p>
-            <w:r>
-              <w:t xml:space="preserve">Mr.Pratik Udayshankar Singh1, Mr. Hemant Singh Fartyal, Mr. Khan Abdul Ahad Zubair. (2019). </w:t>
+            <w:proofErr w:type="gramStart"/>
+            <w:r>
+              <w:t>Mr.Pratik</w:t>
+            </w:r>
+            <w:proofErr w:type="gramEnd"/>
+            <w:r>
+              <w:t xml:space="preserve"> Udayshankar Singh1, Mr. Hemant Singh Fartyal, Mr. Khan Abdul Ahad Zubair. (2019). </w:t>
             </w:r>
             <w:r>
               <w:rPr>
@@ -2124,7 +2137,7 @@
     </w:p>
     <w:p>
       <w:pPr>
-        <w:pStyle w:val="u1"/>
+        <w:pStyle w:val="Heading1"/>
       </w:pPr>
       <w:bookmarkStart w:id="5" w:name="_Toc211541549"/>
       <w:r>
@@ -2135,7 +2148,7 @@
     </w:p>
     <w:p>
       <w:pPr>
-        <w:pStyle w:val="u2"/>
+        <w:pStyle w:val="Heading2"/>
       </w:pPr>
       <w:bookmarkStart w:id="6" w:name="_Toc211541550"/>
       <w:r>
@@ -2150,6 +2163,63 @@
       <w:r>
         <w:t>quát:</w:t>
       </w:r>
+    </w:p>
+    <w:p>
+      <w:r>
+        <w:rPr>
+          <w:noProof/>
+        </w:rPr>
+        <w:drawing>
+          <wp:inline distT="0" distB="0" distL="0" distR="0" wp14:anchorId="2F6F2136" wp14:editId="5D808E48">
+            <wp:extent cx="5486400" cy="2707173"/>
+            <wp:effectExtent l="0" t="0" r="0" b="0"/>
+            <wp:docPr id="3" name="Picture 3"/>
+            <wp:cNvGraphicFramePr>
+              <a:graphicFrameLocks xmlns:a="http://schemas.openxmlformats.org/drawingml/2006/main" noChangeAspect="1"/>
+            </wp:cNvGraphicFramePr>
+            <a:graphic xmlns:a="http://schemas.openxmlformats.org/drawingml/2006/main">
+              <a:graphicData uri="http://schemas.openxmlformats.org/drawingml/2006/picture">
+                <pic:pic xmlns:pic="http://schemas.openxmlformats.org/drawingml/2006/picture">
+                  <pic:nvPicPr>
+                    <pic:cNvPr id="0" name="Picture 1"/>
+                    <pic:cNvPicPr>
+                      <a:picLocks noChangeAspect="1" noChangeArrowheads="1"/>
+                    </pic:cNvPicPr>
+                  </pic:nvPicPr>
+                  <pic:blipFill>
+                    <a:blip r:embed="rId7">
+                      <a:extLst>
+                        <a:ext uri="{28A0092B-C50C-407E-A947-70E740481C1C}">
+                          <a14:useLocalDpi xmlns:a14="http://schemas.microsoft.com/office/drawing/2010/main" val="0"/>
+                        </a:ext>
+                      </a:extLst>
+                    </a:blip>
+                    <a:srcRect/>
+                    <a:stretch>
+                      <a:fillRect/>
+                    </a:stretch>
+                  </pic:blipFill>
+                  <pic:spPr bwMode="auto">
+                    <a:xfrm>
+                      <a:off x="0" y="0"/>
+                      <a:ext cx="5486400" cy="2707173"/>
+                    </a:xfrm>
+                    <a:prstGeom prst="rect">
+                      <a:avLst/>
+                    </a:prstGeom>
+                    <a:noFill/>
+                    <a:ln>
+                      <a:noFill/>
+                    </a:ln>
+                  </pic:spPr>
+                </pic:pic>
+              </a:graphicData>
+            </a:graphic>
+          </wp:inline>
+        </w:drawing>
+      </w:r>
+      <w:bookmarkStart w:id="7" w:name="_GoBack"/>
+      <w:bookmarkEnd w:id="7"/>
     </w:p>
     <w:p>
       <w:pPr>
@@ -2177,7 +2247,7 @@
                     </pic:cNvPicPr>
                   </pic:nvPicPr>
                   <pic:blipFill>
-                    <a:blip r:embed="rId7">
+                    <a:blip r:embed="rId8">
                       <a:extLst>
                         <a:ext uri="{28A0092B-C50C-407E-A947-70E740481C1C}">
                           <a14:useLocalDpi xmlns:a14="http://schemas.microsoft.com/office/drawing/2010/main" val="0"/>
@@ -2211,13 +2281,13 @@
     </w:p>
     <w:p>
       <w:pPr>
-        <w:pStyle w:val="u2"/>
+        <w:pStyle w:val="Heading2"/>
       </w:pPr>
-      <w:bookmarkStart w:id="7" w:name="_Toc211541551"/>
+      <w:bookmarkStart w:id="8" w:name="_Toc211541551"/>
       <w:r>
         <w:t>2.2. Danh sách các tác nhân và mô tả</w:t>
       </w:r>
-      <w:bookmarkEnd w:id="7"/>
+      <w:bookmarkEnd w:id="8"/>
     </w:p>
     <w:tbl>
       <w:tblPr>
@@ -2275,7 +2345,11 @@
           </w:tcPr>
           <w:p>
             <w:r>
-              <w:t>Người mua hàng online: đăng ký, đăng nhập, đặt hàng, thanh toán, xem lịch sử đơn hàng.</w:t>
+              <w:t xml:space="preserve">Người mua hàng online: đăng ký, đăng nhập, đặt hàng, thanh toán, xem lịch sử đơn </w:t>
+            </w:r>
+            <w:r>
+              <w:lastRenderedPageBreak/>
+              <w:t>hàng.</w:t>
             </w:r>
           </w:p>
         </w:tc>
@@ -2287,6 +2361,7 @@
           </w:tcPr>
           <w:p>
             <w:r>
+              <w:lastRenderedPageBreak/>
               <w:t>Nhân viên (Staff)</w:t>
             </w:r>
           </w:p>
@@ -2333,17 +2408,17 @@
     </w:tbl>
     <w:p>
       <w:pPr>
-        <w:pStyle w:val="u2"/>
+        <w:pStyle w:val="Heading2"/>
       </w:pPr>
-      <w:bookmarkStart w:id="8" w:name="_Toc211541552"/>
+      <w:bookmarkStart w:id="9" w:name="_Toc211541552"/>
       <w:r>
         <w:t>2.3. Danh sách Use case và mô tả</w:t>
       </w:r>
-      <w:bookmarkEnd w:id="8"/>
+      <w:bookmarkEnd w:id="9"/>
     </w:p>
     <w:tbl>
       <w:tblPr>
-        <w:tblStyle w:val="LiBang"/>
+        <w:tblStyle w:val="TableGrid"/>
         <w:tblW w:w="0" w:type="auto"/>
         <w:tblLook w:val="04A0" w:firstRow="1" w:lastRow="0" w:firstColumn="1" w:lastColumn="0" w:noHBand="0" w:noVBand="1"/>
       </w:tblPr>
@@ -2486,7 +2561,6 @@
           </w:tcPr>
           <w:p>
             <w:r>
-              <w:lastRenderedPageBreak/>
               <w:t>UC002</w:t>
             </w:r>
           </w:p>
@@ -2782,23 +2856,24 @@
     </w:tbl>
     <w:p>
       <w:pPr>
-        <w:pStyle w:val="u1"/>
+        <w:pStyle w:val="Heading1"/>
       </w:pPr>
-      <w:bookmarkStart w:id="9" w:name="_Toc211541553"/>
+      <w:bookmarkStart w:id="10" w:name="_Toc211541553"/>
       <w:r>
+        <w:lastRenderedPageBreak/>
         <w:t>3. ĐẶC TẢ CÁC YÊU CẦU CHỨC NĂNG (FUNCTIONAL)</w:t>
       </w:r>
-      <w:bookmarkEnd w:id="9"/>
+      <w:bookmarkEnd w:id="10"/>
     </w:p>
     <w:p>
       <w:pPr>
-        <w:pStyle w:val="u2"/>
+        <w:pStyle w:val="Heading2"/>
       </w:pPr>
-      <w:bookmarkStart w:id="10" w:name="_Toc211541554"/>
+      <w:bookmarkStart w:id="11" w:name="_Toc211541554"/>
       <w:r>
         <w:t>UC000_Đăng ký tài khoản</w:t>
       </w:r>
-      <w:bookmarkEnd w:id="10"/>
+      <w:bookmarkEnd w:id="11"/>
     </w:p>
     <w:p>
       <w:r>
@@ -2816,7 +2891,7 @@
     </w:p>
     <w:tbl>
       <w:tblPr>
-        <w:tblStyle w:val="LiBang"/>
+        <w:tblStyle w:val="TableGrid"/>
         <w:tblW w:w="0" w:type="auto"/>
         <w:tblInd w:w="-5" w:type="dxa"/>
         <w:tblLook w:val="04A0" w:firstRow="1" w:lastRow="0" w:firstColumn="1" w:lastColumn="0" w:noHBand="0" w:noVBand="1"/>
@@ -3156,7 +3231,6 @@
               <w:spacing w:after="200" w:line="276" w:lineRule="auto"/>
             </w:pPr>
             <w:r>
-              <w:lastRenderedPageBreak/>
               <w:t xml:space="preserve"> </w:t>
             </w:r>
           </w:p>
@@ -3563,6 +3637,7 @@
         <w:rPr>
           <w:noProof/>
         </w:rPr>
+        <w:lastRenderedPageBreak/>
         <w:drawing>
           <wp:inline distT="0" distB="0" distL="0" distR="0" wp14:anchorId="14690714" wp14:editId="6A8D1724">
             <wp:extent cx="2735362" cy="3877945"/>
@@ -3579,7 +3654,7 @@
                     <pic:cNvPicPr/>
                   </pic:nvPicPr>
                   <pic:blipFill>
-                    <a:blip r:embed="rId8"/>
+                    <a:blip r:embed="rId9"/>
                     <a:stretch>
                       <a:fillRect/>
                     </a:stretch>
@@ -3609,7 +3684,6 @@
         <w:rPr>
           <w:noProof/>
         </w:rPr>
-        <w:lastRenderedPageBreak/>
         <w:drawing>
           <wp:inline distT="0" distB="0" distL="0" distR="0" wp14:anchorId="307C1A55" wp14:editId="0B1D7EE5">
             <wp:extent cx="5486400" cy="2531745"/>
@@ -3628,7 +3702,7 @@
                     </pic:cNvPicPr>
                   </pic:nvPicPr>
                   <pic:blipFill>
-                    <a:blip r:embed="rId9">
+                    <a:blip r:embed="rId10">
                       <a:extLst>
                         <a:ext uri="{28A0092B-C50C-407E-A947-70E740481C1C}">
                           <a14:useLocalDpi xmlns:a14="http://schemas.microsoft.com/office/drawing/2010/main" val="0"/>
@@ -3662,13 +3736,13 @@
     </w:p>
     <w:p>
       <w:pPr>
-        <w:pStyle w:val="u2"/>
+        <w:pStyle w:val="Heading2"/>
       </w:pPr>
-      <w:bookmarkStart w:id="11" w:name="_Toc211541555"/>
+      <w:bookmarkStart w:id="12" w:name="_Toc211541555"/>
       <w:r>
         <w:t>UC001_Đăng nhập</w:t>
       </w:r>
-      <w:bookmarkEnd w:id="11"/>
+      <w:bookmarkEnd w:id="12"/>
     </w:p>
     <w:p>
       <w:r>
@@ -3686,7 +3760,7 @@
     </w:p>
     <w:tbl>
       <w:tblPr>
-        <w:tblStyle w:val="LiBang"/>
+        <w:tblStyle w:val="TableGrid"/>
         <w:tblW w:w="0" w:type="auto"/>
         <w:tblInd w:w="-5" w:type="dxa"/>
         <w:tblLook w:val="04A0" w:firstRow="1" w:lastRow="0" w:firstColumn="1" w:lastColumn="0" w:noHBand="0" w:noVBand="1"/>
@@ -3755,6 +3829,7 @@
               <w:spacing w:after="200" w:line="276" w:lineRule="auto"/>
             </w:pPr>
             <w:r>
+              <w:lastRenderedPageBreak/>
               <w:t>Mục đích:</w:t>
             </w:r>
           </w:p>
@@ -4290,11 +4365,7 @@
               <w:spacing w:after="200" w:line="276" w:lineRule="auto"/>
             </w:pPr>
             <w:r>
-              <w:t xml:space="preserve">Luồng sự kiện phụ (Alternative </w:t>
-            </w:r>
-            <w:r>
-              <w:lastRenderedPageBreak/>
-              <w:t>Flows):</w:t>
+              <w:t>Luồng sự kiện phụ (Alternative Flows):</w:t>
             </w:r>
           </w:p>
         </w:tc>
@@ -4317,7 +4388,6 @@
               <w:spacing w:after="200" w:line="276" w:lineRule="auto"/>
             </w:pPr>
             <w:r>
-              <w:lastRenderedPageBreak/>
               <w:t xml:space="preserve"> </w:t>
             </w:r>
           </w:p>
@@ -4426,6 +4496,7 @@
         <w:rPr>
           <w:noProof/>
         </w:rPr>
+        <w:lastRenderedPageBreak/>
         <w:drawing>
           <wp:inline distT="0" distB="0" distL="0" distR="0" wp14:anchorId="2F63556B" wp14:editId="1538ED4F">
             <wp:extent cx="2495550" cy="3606416"/>
@@ -4442,7 +4513,7 @@
                     <pic:cNvPicPr/>
                   </pic:nvPicPr>
                   <pic:blipFill>
-                    <a:blip r:embed="rId10"/>
+                    <a:blip r:embed="rId11"/>
                     <a:stretch>
                       <a:fillRect/>
                     </a:stretch>
@@ -4490,7 +4561,7 @@
                     </pic:cNvPicPr>
                   </pic:nvPicPr>
                   <pic:blipFill>
-                    <a:blip r:embed="rId11">
+                    <a:blip r:embed="rId12">
                       <a:extLst>
                         <a:ext uri="{28A0092B-C50C-407E-A947-70E740481C1C}">
                           <a14:useLocalDpi xmlns:a14="http://schemas.microsoft.com/office/drawing/2010/main" val="0"/>
@@ -4527,13 +4598,13 @@
     </w:p>
     <w:p>
       <w:pPr>
-        <w:pStyle w:val="u2"/>
+        <w:pStyle w:val="Heading2"/>
       </w:pPr>
-      <w:bookmarkStart w:id="12" w:name="_Toc211541556"/>
+      <w:bookmarkStart w:id="13" w:name="_Toc211541556"/>
       <w:r>
         <w:t>UC002_Quản lý sản phẩm</w:t>
       </w:r>
-      <w:bookmarkEnd w:id="12"/>
+      <w:bookmarkEnd w:id="13"/>
     </w:p>
     <w:p>
       <w:r>
@@ -4548,7 +4619,7 @@
     </w:p>
     <w:tbl>
       <w:tblPr>
-        <w:tblStyle w:val="LiBang"/>
+        <w:tblStyle w:val="TableGrid"/>
         <w:tblW w:w="0" w:type="auto"/>
         <w:tblInd w:w="-5" w:type="dxa"/>
         <w:tblLook w:val="04A0" w:firstRow="1" w:lastRow="0" w:firstColumn="1" w:lastColumn="0" w:noHBand="0" w:noVBand="1"/>
@@ -4586,7 +4657,6 @@
                 <w:b/>
                 <w:bCs/>
               </w:rPr>
-              <w:lastRenderedPageBreak/>
               <w:t>Use case: UC00</w:t>
             </w:r>
             <w:r>
@@ -4722,7 +4792,11 @@
               <w:spacing w:after="200" w:line="276" w:lineRule="auto"/>
             </w:pPr>
             <w:r>
-              <w:t>Quản trị mở màn hình Sản phẩm, thêm mới hoặc chỉnh sửa thông tin (tên, danh mục, mô tả, thuộc tính kỹ thuật), quản lý đơn vị tính (bao, chai, kg…), giá bán, VAT, ảnh đại diện/thư viện ảnh. Hệ thống kiểm tra hợp lệ, đảm bảo SKU duy nhất và lưu lịch sử thay đổi giá (nếu bật).</w:t>
+              <w:t xml:space="preserve">Quản trị mở màn hình Sản phẩm, thêm mới hoặc chỉnh sửa thông tin (tên, danh mục, mô tả, thuộc tính kỹ thuật), quản lý đơn vị tính (bao, </w:t>
+            </w:r>
+            <w:r>
+              <w:lastRenderedPageBreak/>
+              <w:t>chai, kg…), giá bán, VAT, ảnh đại diện/thư viện ảnh. Hệ thống kiểm tra hợp lệ, đảm bảo SKU duy nhất và lưu lịch sử thay đổi giá (nếu bật).</w:t>
             </w:r>
           </w:p>
         </w:tc>
@@ -4750,6 +4824,7 @@
               <w:spacing w:after="200" w:line="276" w:lineRule="auto"/>
             </w:pPr>
             <w:r>
+              <w:lastRenderedPageBreak/>
               <w:t>Tác nhân:</w:t>
             </w:r>
           </w:p>
@@ -5007,7 +5082,7 @@
             </w:r>
             <w:r>
               <w:rPr>
-                <w:rStyle w:val="Manh"/>
+                <w:rStyle w:val="Strong"/>
               </w:rPr>
               <w:t>Sản phẩm</w:t>
             </w:r>
@@ -5081,7 +5156,7 @@
             </w:r>
             <w:r>
               <w:rPr>
-                <w:rStyle w:val="Manh"/>
+                <w:rStyle w:val="Strong"/>
               </w:rPr>
               <w:t>Tạo mới</w:t>
             </w:r>
@@ -5096,7 +5171,7 @@
             </w:r>
             <w:r>
               <w:rPr>
-                <w:rStyle w:val="Manh"/>
+                <w:rStyle w:val="Strong"/>
               </w:rPr>
               <w:t>Chỉnh sửa</w:t>
             </w:r>
@@ -5246,7 +5321,7 @@
             </w:r>
             <w:r>
               <w:rPr>
-                <w:rStyle w:val="Manh"/>
+                <w:rStyle w:val="Strong"/>
               </w:rPr>
               <w:t>Đơn vị tính/SKU</w:t>
             </w:r>
@@ -5255,7 +5330,7 @@
             </w:r>
             <w:r>
               <w:rPr>
-                <w:rStyle w:val="Manh"/>
+                <w:rStyle w:val="Strong"/>
               </w:rPr>
               <w:t>Thêm đơn vị</w:t>
             </w:r>
@@ -5571,11 +5646,7 @@
               <w:spacing w:after="200" w:line="276" w:lineRule="auto"/>
             </w:pPr>
             <w:r>
-              <w:t xml:space="preserve">Luồng sự kiện </w:t>
-            </w:r>
-            <w:r>
-              <w:lastRenderedPageBreak/>
-              <w:t>phụ (Alternative Flows):</w:t>
+              <w:t>Luồng sự kiện phụ (Alternative Flows):</w:t>
             </w:r>
           </w:p>
         </w:tc>
@@ -5595,12 +5666,7 @@
           </w:tcPr>
           <w:p>
             <w:r>
-              <w:lastRenderedPageBreak/>
-              <w:t xml:space="preserve">4.1 Chọn sản phẩm xong </w:t>
-            </w:r>
-            <w:r>
-              <w:lastRenderedPageBreak/>
-              <w:t xml:space="preserve">chọn xoá </w:t>
+              <w:t xml:space="preserve">4.1 Chọn sản phẩm xong chọn xoá </w:t>
             </w:r>
           </w:p>
         </w:tc>
@@ -5620,16 +5686,11 @@
           </w:tcPr>
           <w:p>
             <w:r>
-              <w:lastRenderedPageBreak/>
-              <w:t xml:space="preserve">4.2 Hệ thống kiểm tra, nếu sản phẩm đã </w:t>
-            </w:r>
-            <w:r>
-              <w:lastRenderedPageBreak/>
-              <w:t xml:space="preserve">có đơn hàng/tồn kho → </w:t>
+              <w:t xml:space="preserve">4.2 Hệ thống kiểm tra, nếu sản phẩm đã có đơn hàng/tồn kho → </w:t>
             </w:r>
             <w:r>
               <w:rPr>
-                <w:rStyle w:val="Manh"/>
+                <w:rStyle w:val="Strong"/>
               </w:rPr>
               <w:t>không xoá cứng</w:t>
             </w:r>
@@ -5638,7 +5699,7 @@
             </w:r>
             <w:r>
               <w:rPr>
-                <w:rStyle w:val="Manh"/>
+                <w:rStyle w:val="Strong"/>
               </w:rPr>
               <w:t>Ngưng bán</w:t>
             </w:r>
@@ -5930,7 +5991,6 @@
     </w:tbl>
     <w:p>
       <w:r>
-        <w:lastRenderedPageBreak/>
         <w:t>Biểu đồ Activity: (chèn hình)</w:t>
       </w:r>
       <w:r>
@@ -5958,7 +6018,7 @@
                     </pic:cNvPicPr>
                   </pic:nvPicPr>
                   <pic:blipFill>
-                    <a:blip r:embed="rId12">
+                    <a:blip r:embed="rId13">
                       <a:extLst>
                         <a:ext uri="{28A0092B-C50C-407E-A947-70E740481C1C}">
                           <a14:useLocalDpi xmlns:a14="http://schemas.microsoft.com/office/drawing/2010/main" val="0"/>
@@ -6014,7 +6074,7 @@
                     </pic:cNvPicPr>
                   </pic:nvPicPr>
                   <pic:blipFill>
-                    <a:blip r:embed="rId13">
+                    <a:blip r:embed="rId14">
                       <a:extLst>
                         <a:ext uri="{28A0092B-C50C-407E-A947-70E740481C1C}">
                           <a14:useLocalDpi xmlns:a14="http://schemas.microsoft.com/office/drawing/2010/main" val="0"/>
@@ -6058,7 +6118,7 @@
     </w:p>
     <w:p>
       <w:pPr>
-        <w:pStyle w:val="ThngthngWeb"/>
+        <w:pStyle w:val="NormalWeb"/>
       </w:pPr>
       <w:r>
         <w:rPr>
@@ -6082,7 +6142,7 @@
                     </pic:cNvPicPr>
                   </pic:nvPicPr>
                   <pic:blipFill>
-                    <a:blip r:embed="rId14">
+                    <a:blip r:embed="rId15">
                       <a:extLst>
                         <a:ext uri="{28A0092B-C50C-407E-A947-70E740481C1C}">
                           <a14:useLocalDpi xmlns:a14="http://schemas.microsoft.com/office/drawing/2010/main" val="0"/>
@@ -6117,13 +6177,13 @@
     <w:p/>
     <w:p>
       <w:pPr>
-        <w:pStyle w:val="u2"/>
+        <w:pStyle w:val="Heading2"/>
       </w:pPr>
-      <w:bookmarkStart w:id="13" w:name="_Toc211541557"/>
+      <w:bookmarkStart w:id="14" w:name="_Toc211541557"/>
       <w:r>
         <w:t>UC003_Quản lý khách hàng</w:t>
       </w:r>
-      <w:bookmarkEnd w:id="13"/>
+      <w:bookmarkEnd w:id="14"/>
     </w:p>
     <w:p>
       <w:r>
@@ -6138,7 +6198,7 @@
     </w:p>
     <w:tbl>
       <w:tblPr>
-        <w:tblStyle w:val="LiBang"/>
+        <w:tblStyle w:val="TableGrid"/>
         <w:tblW w:w="0" w:type="auto"/>
         <w:tblInd w:w="-5" w:type="dxa"/>
         <w:tblLook w:val="04A0" w:firstRow="1" w:lastRow="0" w:firstColumn="1" w:lastColumn="0" w:noHBand="0" w:noVBand="1"/>
@@ -7210,7 +7270,7 @@
                     </pic:cNvPicPr>
                   </pic:nvPicPr>
                   <pic:blipFill>
-                    <a:blip r:embed="rId12">
+                    <a:blip r:embed="rId13">
                       <a:extLst>
                         <a:ext uri="{28A0092B-C50C-407E-A947-70E740481C1C}">
                           <a14:useLocalDpi xmlns:a14="http://schemas.microsoft.com/office/drawing/2010/main" val="0"/>
@@ -7266,7 +7326,7 @@
                     </pic:cNvPicPr>
                   </pic:nvPicPr>
                   <pic:blipFill>
-                    <a:blip r:embed="rId13">
+                    <a:blip r:embed="rId14">
                       <a:extLst>
                         <a:ext uri="{28A0092B-C50C-407E-A947-70E740481C1C}">
                           <a14:useLocalDpi xmlns:a14="http://schemas.microsoft.com/office/drawing/2010/main" val="0"/>
@@ -7333,7 +7393,7 @@
                     </pic:cNvPicPr>
                   </pic:nvPicPr>
                   <pic:blipFill>
-                    <a:blip r:embed="rId15">
+                    <a:blip r:embed="rId16">
                       <a:extLst>
                         <a:ext uri="{28A0092B-C50C-407E-A947-70E740481C1C}">
                           <a14:useLocalDpi xmlns:a14="http://schemas.microsoft.com/office/drawing/2010/main" val="0"/>
@@ -7368,14 +7428,14 @@
     <w:p/>
     <w:p>
       <w:pPr>
-        <w:pStyle w:val="u2"/>
+        <w:pStyle w:val="Heading2"/>
       </w:pPr>
-      <w:bookmarkStart w:id="14" w:name="_Toc211541558"/>
+      <w:bookmarkStart w:id="15" w:name="_Toc211541558"/>
       <w:r>
         <w:lastRenderedPageBreak/>
         <w:t>UC004_Đặt hàng</w:t>
       </w:r>
-      <w:bookmarkEnd w:id="14"/>
+      <w:bookmarkEnd w:id="15"/>
     </w:p>
     <w:p>
       <w:r>
@@ -7390,7 +7450,7 @@
     </w:p>
     <w:tbl>
       <w:tblPr>
-        <w:tblStyle w:val="LiBang"/>
+        <w:tblStyle w:val="TableGrid"/>
         <w:tblW w:w="0" w:type="auto"/>
         <w:tblInd w:w="-5" w:type="dxa"/>
         <w:tblLook w:val="04A0" w:firstRow="1" w:lastRow="0" w:firstColumn="1" w:lastColumn="0" w:noHBand="0" w:noVBand="1"/>
@@ -8715,7 +8775,7 @@
                     </pic:cNvPicPr>
                   </pic:nvPicPr>
                   <pic:blipFill>
-                    <a:blip r:embed="rId16">
+                    <a:blip r:embed="rId17">
                       <a:extLst>
                         <a:ext uri="{28A0092B-C50C-407E-A947-70E740481C1C}">
                           <a14:useLocalDpi xmlns:a14="http://schemas.microsoft.com/office/drawing/2010/main" val="0"/>
@@ -8771,7 +8831,7 @@
                     </pic:cNvPicPr>
                   </pic:nvPicPr>
                   <pic:blipFill>
-                    <a:blip r:embed="rId17">
+                    <a:blip r:embed="rId18">
                       <a:extLst>
                         <a:ext uri="{28A0092B-C50C-407E-A947-70E740481C1C}">
                           <a14:useLocalDpi xmlns:a14="http://schemas.microsoft.com/office/drawing/2010/main" val="0"/>
@@ -8831,7 +8891,7 @@
                     </pic:cNvPicPr>
                   </pic:nvPicPr>
                   <pic:blipFill>
-                    <a:blip r:embed="rId18">
+                    <a:blip r:embed="rId19">
                       <a:extLst>
                         <a:ext uri="{28A0092B-C50C-407E-A947-70E740481C1C}">
                           <a14:useLocalDpi xmlns:a14="http://schemas.microsoft.com/office/drawing/2010/main" val="0"/>
@@ -8865,9 +8925,9 @@
     </w:p>
     <w:p>
       <w:pPr>
-        <w:pStyle w:val="u2"/>
+        <w:pStyle w:val="Heading2"/>
       </w:pPr>
-      <w:bookmarkStart w:id="15" w:name="_Toc211541559"/>
+      <w:bookmarkStart w:id="16" w:name="_Toc211541559"/>
       <w:r>
         <w:lastRenderedPageBreak/>
         <w:t>UC00</w:t>
@@ -8878,7 +8938,7 @@
       <w:r>
         <w:t>_Quản lý đơn hàng</w:t>
       </w:r>
-      <w:bookmarkEnd w:id="15"/>
+      <w:bookmarkEnd w:id="16"/>
     </w:p>
     <w:p>
       <w:r>
@@ -8893,7 +8953,7 @@
     </w:p>
     <w:tbl>
       <w:tblPr>
-        <w:tblStyle w:val="LiBang"/>
+        <w:tblStyle w:val="TableGrid"/>
         <w:tblW w:w="0" w:type="auto"/>
         <w:tblInd w:w="-5" w:type="dxa"/>
         <w:tblLook w:val="04A0" w:firstRow="1" w:lastRow="0" w:firstColumn="1" w:lastColumn="0" w:noHBand="0" w:noVBand="1"/>
@@ -9648,7 +9708,7 @@
                     <pic:cNvPicPr/>
                   </pic:nvPicPr>
                   <pic:blipFill>
-                    <a:blip r:embed="rId19"/>
+                    <a:blip r:embed="rId20"/>
                     <a:stretch>
                       <a:fillRect/>
                     </a:stretch>
@@ -9697,7 +9757,7 @@
                     </pic:cNvPicPr>
                   </pic:nvPicPr>
                   <pic:blipFill>
-                    <a:blip r:embed="rId20">
+                    <a:blip r:embed="rId21">
                       <a:extLst>
                         <a:ext uri="{28A0092B-C50C-407E-A947-70E740481C1C}">
                           <a14:useLocalDpi xmlns:a14="http://schemas.microsoft.com/office/drawing/2010/main" val="0"/>
@@ -9731,9 +9791,9 @@
     </w:p>
     <w:p>
       <w:pPr>
-        <w:pStyle w:val="u2"/>
+        <w:pStyle w:val="Heading2"/>
       </w:pPr>
-      <w:bookmarkStart w:id="16" w:name="_Toc211541560"/>
+      <w:bookmarkStart w:id="17" w:name="_Toc211541560"/>
       <w:r>
         <w:t>UC00</w:t>
       </w:r>
@@ -9749,7 +9809,7 @@
       <w:r>
         <w:t xml:space="preserve"> tồn kho</w:t>
       </w:r>
-      <w:bookmarkEnd w:id="16"/>
+      <w:bookmarkEnd w:id="17"/>
     </w:p>
     <w:p>
       <w:r>
@@ -9764,7 +9824,7 @@
     </w:p>
     <w:tbl>
       <w:tblPr>
-        <w:tblStyle w:val="LiBang"/>
+        <w:tblStyle w:val="TableGrid"/>
         <w:tblW w:w="0" w:type="auto"/>
         <w:tblInd w:w="-5" w:type="dxa"/>
         <w:tblLook w:val="04A0" w:firstRow="1" w:lastRow="0" w:firstColumn="1" w:lastColumn="0" w:noHBand="0" w:noVBand="1"/>
@@ -9925,7 +9985,15 @@
               <w:t xml:space="preserve"> số lượng </w:t>
             </w:r>
             <w:r>
-              <w:t xml:space="preserve">và loại (gồm 6 loại: sale, purchase, return_in/out, transfer_in/out ,conversion_in/out) </w:t>
+              <w:t>và loại (gồm 6 loại: sale, purchase, return_in/out, transfer_in/</w:t>
+            </w:r>
+            <w:proofErr w:type="gramStart"/>
+            <w:r>
+              <w:t>out ,conversion</w:t>
+            </w:r>
+            <w:proofErr w:type="gramEnd"/>
+            <w:r>
+              <w:t xml:space="preserve">_in/out) </w:t>
             </w:r>
             <w:r>
               <w:t>để tạo mới bản ghi inventory_movement.</w:t>
@@ -10589,7 +10657,7 @@
                     <pic:cNvPicPr/>
                   </pic:nvPicPr>
                   <pic:blipFill>
-                    <a:blip r:embed="rId21"/>
+                    <a:blip r:embed="rId22"/>
                     <a:stretch>
                       <a:fillRect/>
                     </a:stretch>
@@ -10637,7 +10705,7 @@
                     </pic:cNvPicPr>
                   </pic:nvPicPr>
                   <pic:blipFill>
-                    <a:blip r:embed="rId22">
+                    <a:blip r:embed="rId23">
                       <a:extLst>
                         <a:ext uri="{28A0092B-C50C-407E-A947-70E740481C1C}">
                           <a14:useLocalDpi xmlns:a14="http://schemas.microsoft.com/office/drawing/2010/main" val="0"/>
@@ -10671,9 +10739,9 @@
     </w:p>
     <w:p>
       <w:pPr>
-        <w:pStyle w:val="u2"/>
+        <w:pStyle w:val="Heading2"/>
       </w:pPr>
-      <w:bookmarkStart w:id="17" w:name="_Toc211541561"/>
+      <w:bookmarkStart w:id="18" w:name="_Toc211541561"/>
       <w:r>
         <w:lastRenderedPageBreak/>
         <w:t>UC00</w:t>
@@ -10684,7 +10752,7 @@
       <w:r>
         <w:t>_Báo cáo doanh thu</w:t>
       </w:r>
-      <w:bookmarkEnd w:id="17"/>
+      <w:bookmarkEnd w:id="18"/>
     </w:p>
     <w:p>
       <w:r>
@@ -10715,14 +10783,14 @@
     </w:p>
     <w:p>
       <w:pPr>
-        <w:pStyle w:val="u1"/>
+        <w:pStyle w:val="Heading1"/>
       </w:pPr>
-      <w:bookmarkStart w:id="18" w:name="_Toc211541562"/>
+      <w:bookmarkStart w:id="19" w:name="_Toc211541562"/>
       <w:r>
         <w:lastRenderedPageBreak/>
         <w:t>4. BIỂU ĐỒ LỚP VÀ CƠ SỞ DỮ LIỆU</w:t>
       </w:r>
-      <w:bookmarkEnd w:id="18"/>
+      <w:bookmarkEnd w:id="19"/>
     </w:p>
     <w:p>
       <w:r>
@@ -10753,7 +10821,7 @@
                     <pic:cNvPicPr/>
                   </pic:nvPicPr>
                   <pic:blipFill>
-                    <a:blip r:embed="rId23"/>
+                    <a:blip r:embed="rId24"/>
                     <a:stretch>
                       <a:fillRect/>
                     </a:stretch>
@@ -10803,7 +10871,7 @@
                     <pic:cNvPicPr/>
                   </pic:nvPicPr>
                   <pic:blipFill>
-                    <a:blip r:embed="rId24"/>
+                    <a:blip r:embed="rId25"/>
                     <a:stretch>
                       <a:fillRect/>
                     </a:stretch>
@@ -10842,7 +10910,7 @@
 </file>
 
 <file path=word/numbering.xml><?xml version="1.0" encoding="utf-8"?>
-<w:numbering xmlns:wpc="http://schemas.microsoft.com/office/word/2010/wordprocessingCanvas" xmlns:cx="http://schemas.microsoft.com/office/drawing/2014/chartex" xmlns:cx1="http://schemas.microsoft.com/office/drawing/2015/9/8/chartex" xmlns:cx2="http://schemas.microsoft.com/office/drawing/2015/10/21/chartex" xmlns:cx3="http://schemas.microsoft.com/office/drawing/2016/5/9/chartex" xmlns:cx4="http://schemas.microsoft.com/office/drawing/2016/5/10/chartex" xmlns:cx5="http://schemas.microsoft.com/office/drawing/2016/5/11/chartex" xmlns:cx6="http://schemas.microsoft.com/office/drawing/2016/5/12/chartex" xmlns:cx7="http://schemas.microsoft.com/office/drawing/2016/5/13/chartex" xmlns:cx8="http://schemas.microsoft.com/office/drawing/2016/5/14/chartex" xmlns:mc="http://schemas.openxmlformats.org/markup-compatibility/2006" xmlns:aink="http://schemas.microsoft.com/office/drawing/2016/ink" xmlns:am3d="http://schemas.microsoft.com/office/drawing/2017/model3d" xmlns:o="urn:schemas-microsoft-com:office:office" xmlns:oel="http://schemas.microsoft.com/office/2019/extlst" xmlns:r="http://schemas.openxmlformats.org/officeDocument/2006/relationships" xmlns:m="http://schemas.openxmlformats.org/officeDocument/2006/math" xmlns:v="urn:schemas-microsoft-com:vml" xmlns:wp14="http://schemas.microsoft.com/office/word/2010/wordprocessingDrawing" xmlns:wp="http://schemas.openxmlformats.org/drawingml/2006/wordprocessingDrawing" xmlns:w10="urn:schemas-microsoft-com:office:word" xmlns:w="http://schemas.openxmlformats.org/wordprocessingml/2006/main" xmlns:w14="http://schemas.microsoft.com/office/word/2010/wordml" xmlns:w15="http://schemas.microsoft.com/office/word/2012/wordml" xmlns:w16cex="http://schemas.microsoft.com/office/word/2018/wordml/cex" xmlns:w16cid="http://schemas.microsoft.com/office/word/2016/wordml/cid" xmlns:w16="http://schemas.microsoft.com/office/word/2018/wordml" xmlns:w16du="http://schemas.microsoft.com/office/word/2023/wordml/word16du" xmlns:w16sdtdh="http://schemas.microsoft.com/office/word/2020/wordml/sdtdatahash" xmlns:w16sdtfl="http://schemas.microsoft.com/office/word/2024/wordml/sdtformatlock" xmlns:w16se="http://schemas.microsoft.com/office/word/2015/wordml/symex" xmlns:wpg="http://schemas.microsoft.com/office/word/2010/wordprocessingGroup" xmlns:wpi="http://schemas.microsoft.com/office/word/2010/wordprocessingInk" xmlns:wne="http://schemas.microsoft.com/office/word/2006/wordml" xmlns:wps="http://schemas.microsoft.com/office/word/2010/wordprocessingShape" mc:Ignorable="w14 w15 w16se w16cid w16 w16cex w16sdtdh w16sdtfl w16du wp14">
+<w:numbering xmlns:wpc="http://schemas.microsoft.com/office/word/2010/wordprocessingCanvas" xmlns:cx="http://schemas.microsoft.com/office/drawing/2014/chartex" xmlns:cx1="http://schemas.microsoft.com/office/drawing/2015/9/8/chartex" xmlns:cx2="http://schemas.microsoft.com/office/drawing/2015/10/21/chartex" xmlns:cx3="http://schemas.microsoft.com/office/drawing/2016/5/9/chartex" xmlns:cx4="http://schemas.microsoft.com/office/drawing/2016/5/10/chartex" xmlns:cx5="http://schemas.microsoft.com/office/drawing/2016/5/11/chartex" xmlns:cx6="http://schemas.microsoft.com/office/drawing/2016/5/12/chartex" xmlns:cx7="http://schemas.microsoft.com/office/drawing/2016/5/13/chartex" xmlns:cx8="http://schemas.microsoft.com/office/drawing/2016/5/14/chartex" xmlns:mc="http://schemas.openxmlformats.org/markup-compatibility/2006" xmlns:aink="http://schemas.microsoft.com/office/drawing/2016/ink" xmlns:am3d="http://schemas.microsoft.com/office/drawing/2017/model3d" xmlns:o="urn:schemas-microsoft-com:office:office" xmlns:r="http://schemas.openxmlformats.org/officeDocument/2006/relationships" xmlns:m="http://schemas.openxmlformats.org/officeDocument/2006/math" xmlns:v="urn:schemas-microsoft-com:vml" xmlns:wp14="http://schemas.microsoft.com/office/word/2010/wordprocessingDrawing" xmlns:wp="http://schemas.openxmlformats.org/drawingml/2006/wordprocessingDrawing" xmlns:w10="urn:schemas-microsoft-com:office:word" xmlns:w="http://schemas.openxmlformats.org/wordprocessingml/2006/main" xmlns:w14="http://schemas.microsoft.com/office/word/2010/wordml" xmlns:w15="http://schemas.microsoft.com/office/word/2012/wordml" xmlns:w16cid="http://schemas.microsoft.com/office/word/2016/wordml/cid" xmlns:w16se="http://schemas.microsoft.com/office/word/2015/wordml/symex" xmlns:wpg="http://schemas.microsoft.com/office/word/2010/wordprocessingGroup" xmlns:wpi="http://schemas.microsoft.com/office/word/2010/wordprocessingInk" xmlns:wne="http://schemas.microsoft.com/office/word/2006/wordml" xmlns:wps="http://schemas.microsoft.com/office/word/2010/wordprocessingShape" mc:Ignorable="w14 w15 w16se w16cid wp14">
   <w:abstractNum w:abstractNumId="0" w15:restartNumberingAfterBreak="0">
     <w:nsid w:val="FFFFFF7C"/>
     <w:multiLevelType w:val="singleLevel"/>
@@ -10884,7 +10952,7 @@
     <w:lvl w:ilvl="0">
       <w:start w:val="1"/>
       <w:numFmt w:val="decimal"/>
-      <w:pStyle w:val="Sudong3"/>
+      <w:pStyle w:val="ListNumber3"/>
       <w:lvlText w:val="%1."/>
       <w:lvlJc w:val="left"/>
       <w:pPr>
@@ -10902,7 +10970,7 @@
     <w:lvl w:ilvl="0">
       <w:start w:val="1"/>
       <w:numFmt w:val="decimal"/>
-      <w:pStyle w:val="Sudong2"/>
+      <w:pStyle w:val="ListNumber2"/>
       <w:lvlText w:val="%1."/>
       <w:lvlJc w:val="left"/>
       <w:pPr>
@@ -10940,7 +11008,7 @@
     <w:lvl w:ilvl="0">
       <w:start w:val="1"/>
       <w:numFmt w:val="bullet"/>
-      <w:pStyle w:val="Duudong3"/>
+      <w:pStyle w:val="ListBullet3"/>
       <w:lvlText w:val=""/>
       <w:lvlJc w:val="left"/>
       <w:pPr>
@@ -10961,7 +11029,7 @@
     <w:lvl w:ilvl="0">
       <w:start w:val="1"/>
       <w:numFmt w:val="bullet"/>
-      <w:pStyle w:val="Duudong2"/>
+      <w:pStyle w:val="ListBullet2"/>
       <w:lvlText w:val=""/>
       <w:lvlJc w:val="left"/>
       <w:pPr>
@@ -10982,7 +11050,7 @@
     <w:lvl w:ilvl="0">
       <w:start w:val="1"/>
       <w:numFmt w:val="decimal"/>
-      <w:pStyle w:val="Sudong"/>
+      <w:pStyle w:val="ListNumber"/>
       <w:lvlText w:val="%1."/>
       <w:lvlJc w:val="left"/>
       <w:pPr>
@@ -11000,7 +11068,7 @@
     <w:lvl w:ilvl="0">
       <w:start w:val="1"/>
       <w:numFmt w:val="bullet"/>
-      <w:pStyle w:val="Duudong"/>
+      <w:pStyle w:val="ListBullet"/>
       <w:lvlText w:val=""/>
       <w:lvlJc w:val="left"/>
       <w:pPr>
@@ -11104,41 +11172,41 @@
       </w:pPr>
     </w:lvl>
   </w:abstractNum>
-  <w:num w:numId="1" w16cid:durableId="1230576764">
+  <w:num w:numId="1">
     <w:abstractNumId w:val="8"/>
   </w:num>
-  <w:num w:numId="2" w16cid:durableId="345325851">
+  <w:num w:numId="2">
     <w:abstractNumId w:val="6"/>
   </w:num>
-  <w:num w:numId="3" w16cid:durableId="647172907">
+  <w:num w:numId="3">
     <w:abstractNumId w:val="5"/>
   </w:num>
-  <w:num w:numId="4" w16cid:durableId="702025338">
+  <w:num w:numId="4">
     <w:abstractNumId w:val="4"/>
   </w:num>
-  <w:num w:numId="5" w16cid:durableId="259947620">
+  <w:num w:numId="5">
     <w:abstractNumId w:val="7"/>
   </w:num>
-  <w:num w:numId="6" w16cid:durableId="1288851998">
+  <w:num w:numId="6">
     <w:abstractNumId w:val="3"/>
   </w:num>
-  <w:num w:numId="7" w16cid:durableId="1784376364">
+  <w:num w:numId="7">
     <w:abstractNumId w:val="2"/>
   </w:num>
-  <w:num w:numId="8" w16cid:durableId="977565205">
+  <w:num w:numId="8">
     <w:abstractNumId w:val="1"/>
   </w:num>
-  <w:num w:numId="9" w16cid:durableId="556208499">
+  <w:num w:numId="9">
     <w:abstractNumId w:val="0"/>
   </w:num>
-  <w:num w:numId="10" w16cid:durableId="2080856741">
+  <w:num w:numId="10">
     <w:abstractNumId w:val="9"/>
   </w:num>
 </w:numbering>
 </file>
 
 <file path=word/styles.xml><?xml version="1.0" encoding="utf-8"?>
-<w:styles xmlns:mc="http://schemas.openxmlformats.org/markup-compatibility/2006" xmlns:r="http://schemas.openxmlformats.org/officeDocument/2006/relationships" xmlns:w="http://schemas.openxmlformats.org/wordprocessingml/2006/main" xmlns:w14="http://schemas.microsoft.com/office/word/2010/wordml" xmlns:w15="http://schemas.microsoft.com/office/word/2012/wordml" xmlns:w16cex="http://schemas.microsoft.com/office/word/2018/wordml/cex" xmlns:w16cid="http://schemas.microsoft.com/office/word/2016/wordml/cid" xmlns:w16="http://schemas.microsoft.com/office/word/2018/wordml" xmlns:w16du="http://schemas.microsoft.com/office/word/2023/wordml/word16du" xmlns:w16sdtdh="http://schemas.microsoft.com/office/word/2020/wordml/sdtdatahash" xmlns:w16sdtfl="http://schemas.microsoft.com/office/word/2024/wordml/sdtformatlock" xmlns:w16se="http://schemas.microsoft.com/office/word/2015/wordml/symex" mc:Ignorable="w14 w15 w16se w16cid w16 w16cex w16sdtdh w16sdtfl w16du">
+<w:styles xmlns:mc="http://schemas.openxmlformats.org/markup-compatibility/2006" xmlns:r="http://schemas.openxmlformats.org/officeDocument/2006/relationships" xmlns:w="http://schemas.openxmlformats.org/wordprocessingml/2006/main" xmlns:w14="http://schemas.microsoft.com/office/word/2010/wordml" xmlns:w15="http://schemas.microsoft.com/office/word/2012/wordml" xmlns:w16cid="http://schemas.microsoft.com/office/word/2016/wordml/cid" xmlns:w16se="http://schemas.microsoft.com/office/word/2015/wordml/symex" mc:Ignorable="w14 w15 w16se w16cid">
   <w:docDefaults>
     <w:rPrDefault>
       <w:rPr>
@@ -11154,7 +11222,7 @@
       </w:pPr>
     </w:pPrDefault>
   </w:docDefaults>
-  <w:latentStyles w:defLockedState="0" w:defUIPriority="99" w:defSemiHidden="0" w:defUnhideWhenUsed="0" w:defQFormat="0" w:count="376">
+  <w:latentStyles w:defLockedState="0" w:defUIPriority="99" w:defSemiHidden="0" w:defUnhideWhenUsed="0" w:defQFormat="0" w:count="375">
     <w:lsdException w:name="Normal" w:uiPriority="0" w:qFormat="1"/>
     <w:lsdException w:name="heading 1" w:uiPriority="9" w:qFormat="1"/>
     <w:lsdException w:name="heading 2" w:semiHidden="1" w:uiPriority="9" w:unhideWhenUsed="1" w:qFormat="1"/>
@@ -11521,18 +11589,17 @@
     <w:lsdException w:name="Smart Hyperlink" w:semiHidden="1" w:unhideWhenUsed="1"/>
     <w:lsdException w:name="Hashtag" w:semiHidden="1" w:unhideWhenUsed="1"/>
     <w:lsdException w:name="Unresolved Mention" w:semiHidden="1" w:unhideWhenUsed="1"/>
-    <w:lsdException w:name="Smart Link" w:semiHidden="1" w:unhideWhenUsed="1"/>
   </w:latentStyles>
-  <w:style w:type="paragraph" w:default="1" w:styleId="Binhthng">
+  <w:style w:type="paragraph" w:default="1" w:styleId="Normal">
     <w:name w:val="Normal"/>
     <w:qFormat/>
     <w:rsid w:val="00C30AAD"/>
   </w:style>
-  <w:style w:type="paragraph" w:styleId="u1">
+  <w:style w:type="paragraph" w:styleId="Heading1">
     <w:name w:val="heading 1"/>
-    <w:basedOn w:val="Binhthng"/>
-    <w:next w:val="Binhthng"/>
-    <w:link w:val="u1Char"/>
+    <w:basedOn w:val="Normal"/>
+    <w:next w:val="Normal"/>
+    <w:link w:val="Heading1Char"/>
     <w:uiPriority w:val="9"/>
     <w:qFormat/>
     <w:rsid w:val="007B7165"/>
@@ -11551,11 +11618,11 @@
       <w:szCs w:val="28"/>
     </w:rPr>
   </w:style>
-  <w:style w:type="paragraph" w:styleId="u2">
+  <w:style w:type="paragraph" w:styleId="Heading2">
     <w:name w:val="heading 2"/>
-    <w:basedOn w:val="Binhthng"/>
-    <w:next w:val="Binhthng"/>
-    <w:link w:val="u2Char"/>
+    <w:basedOn w:val="Normal"/>
+    <w:next w:val="Normal"/>
+    <w:link w:val="Heading2Char"/>
     <w:uiPriority w:val="9"/>
     <w:unhideWhenUsed/>
     <w:qFormat/>
@@ -11575,11 +11642,11 @@
       <w:szCs w:val="26"/>
     </w:rPr>
   </w:style>
-  <w:style w:type="paragraph" w:styleId="u3">
+  <w:style w:type="paragraph" w:styleId="Heading3">
     <w:name w:val="heading 3"/>
-    <w:basedOn w:val="Binhthng"/>
-    <w:next w:val="Binhthng"/>
-    <w:link w:val="u3Char"/>
+    <w:basedOn w:val="Normal"/>
+    <w:next w:val="Normal"/>
+    <w:link w:val="Heading3Char"/>
     <w:uiPriority w:val="9"/>
     <w:unhideWhenUsed/>
     <w:qFormat/>
@@ -11597,11 +11664,11 @@
       <w:color w:val="4F81BD" w:themeColor="accent1"/>
     </w:rPr>
   </w:style>
-  <w:style w:type="paragraph" w:styleId="u4">
+  <w:style w:type="paragraph" w:styleId="Heading4">
     <w:name w:val="heading 4"/>
-    <w:basedOn w:val="Binhthng"/>
-    <w:next w:val="Binhthng"/>
-    <w:link w:val="u4Char"/>
+    <w:basedOn w:val="Normal"/>
+    <w:next w:val="Normal"/>
+    <w:link w:val="Heading4Char"/>
     <w:uiPriority w:val="9"/>
     <w:semiHidden/>
     <w:unhideWhenUsed/>
@@ -11622,11 +11689,11 @@
       <w:color w:val="4F81BD" w:themeColor="accent1"/>
     </w:rPr>
   </w:style>
-  <w:style w:type="paragraph" w:styleId="u5">
+  <w:style w:type="paragraph" w:styleId="Heading5">
     <w:name w:val="heading 5"/>
-    <w:basedOn w:val="Binhthng"/>
-    <w:next w:val="Binhthng"/>
-    <w:link w:val="u5Char"/>
+    <w:basedOn w:val="Normal"/>
+    <w:next w:val="Normal"/>
+    <w:link w:val="Heading5Char"/>
     <w:uiPriority w:val="9"/>
     <w:semiHidden/>
     <w:unhideWhenUsed/>
@@ -11643,11 +11710,11 @@
       <w:color w:val="243F60" w:themeColor="accent1" w:themeShade="7F"/>
     </w:rPr>
   </w:style>
-  <w:style w:type="paragraph" w:styleId="u6">
+  <w:style w:type="paragraph" w:styleId="Heading6">
     <w:name w:val="heading 6"/>
-    <w:basedOn w:val="Binhthng"/>
-    <w:next w:val="Binhthng"/>
-    <w:link w:val="u6Char"/>
+    <w:basedOn w:val="Normal"/>
+    <w:next w:val="Normal"/>
+    <w:link w:val="Heading6Char"/>
     <w:uiPriority w:val="9"/>
     <w:semiHidden/>
     <w:unhideWhenUsed/>
@@ -11666,11 +11733,11 @@
       <w:color w:val="243F60" w:themeColor="accent1" w:themeShade="7F"/>
     </w:rPr>
   </w:style>
-  <w:style w:type="paragraph" w:styleId="u7">
+  <w:style w:type="paragraph" w:styleId="Heading7">
     <w:name w:val="heading 7"/>
-    <w:basedOn w:val="Binhthng"/>
-    <w:next w:val="Binhthng"/>
-    <w:link w:val="u7Char"/>
+    <w:basedOn w:val="Normal"/>
+    <w:next w:val="Normal"/>
+    <w:link w:val="Heading7Char"/>
     <w:uiPriority w:val="9"/>
     <w:semiHidden/>
     <w:unhideWhenUsed/>
@@ -11689,11 +11756,11 @@
       <w:color w:val="404040" w:themeColor="text1" w:themeTint="BF"/>
     </w:rPr>
   </w:style>
-  <w:style w:type="paragraph" w:styleId="u8">
+  <w:style w:type="paragraph" w:styleId="Heading8">
     <w:name w:val="heading 8"/>
-    <w:basedOn w:val="Binhthng"/>
-    <w:next w:val="Binhthng"/>
-    <w:link w:val="u8Char"/>
+    <w:basedOn w:val="Normal"/>
+    <w:next w:val="Normal"/>
+    <w:link w:val="Heading8Char"/>
     <w:uiPriority w:val="9"/>
     <w:semiHidden/>
     <w:unhideWhenUsed/>
@@ -11712,11 +11779,11 @@
       <w:szCs w:val="20"/>
     </w:rPr>
   </w:style>
-  <w:style w:type="paragraph" w:styleId="u9">
+  <w:style w:type="paragraph" w:styleId="Heading9">
     <w:name w:val="heading 9"/>
-    <w:basedOn w:val="Binhthng"/>
-    <w:next w:val="Binhthng"/>
-    <w:link w:val="u9Char"/>
+    <w:basedOn w:val="Normal"/>
+    <w:next w:val="Normal"/>
+    <w:link w:val="Heading9Char"/>
     <w:uiPriority w:val="9"/>
     <w:semiHidden/>
     <w:unhideWhenUsed/>
@@ -11737,13 +11804,13 @@
       <w:szCs w:val="20"/>
     </w:rPr>
   </w:style>
-  <w:style w:type="character" w:default="1" w:styleId="Phngmcinhcuaoanvn">
+  <w:style w:type="character" w:default="1" w:styleId="DefaultParagraphFont">
     <w:name w:val="Default Paragraph Font"/>
     <w:uiPriority w:val="1"/>
     <w:semiHidden/>
     <w:unhideWhenUsed/>
   </w:style>
-  <w:style w:type="table" w:default="1" w:styleId="BangThngthng">
+  <w:style w:type="table" w:default="1" w:styleId="TableNormal">
     <w:name w:val="Normal Table"/>
     <w:uiPriority w:val="99"/>
     <w:semiHidden/>
@@ -11758,16 +11825,16 @@
       </w:tblCellMar>
     </w:tblPr>
   </w:style>
-  <w:style w:type="numbering" w:default="1" w:styleId="Khngco">
+  <w:style w:type="numbering" w:default="1" w:styleId="NoList">
     <w:name w:val="No List"/>
     <w:uiPriority w:val="99"/>
     <w:semiHidden/>
     <w:unhideWhenUsed/>
   </w:style>
-  <w:style w:type="paragraph" w:styleId="utrang">
+  <w:style w:type="paragraph" w:styleId="Header">
     <w:name w:val="header"/>
-    <w:basedOn w:val="Binhthng"/>
-    <w:link w:val="utrangChar"/>
+    <w:basedOn w:val="Normal"/>
+    <w:link w:val="HeaderChar"/>
     <w:uiPriority w:val="99"/>
     <w:unhideWhenUsed/>
     <w:rsid w:val="00E618BF"/>
@@ -11779,17 +11846,17 @@
       <w:spacing w:after="0" w:line="240" w:lineRule="auto"/>
     </w:pPr>
   </w:style>
-  <w:style w:type="character" w:customStyle="1" w:styleId="utrangChar">
-    <w:name w:val="Đầu trang Char"/>
-    <w:basedOn w:val="Phngmcinhcuaoanvn"/>
-    <w:link w:val="utrang"/>
+  <w:style w:type="character" w:customStyle="1" w:styleId="HeaderChar">
+    <w:name w:val="Header Char"/>
+    <w:basedOn w:val="DefaultParagraphFont"/>
+    <w:link w:val="Header"/>
     <w:uiPriority w:val="99"/>
     <w:rsid w:val="00E618BF"/>
   </w:style>
-  <w:style w:type="paragraph" w:styleId="Chntrang">
+  <w:style w:type="paragraph" w:styleId="Footer">
     <w:name w:val="footer"/>
-    <w:basedOn w:val="Binhthng"/>
-    <w:link w:val="ChntrangChar"/>
+    <w:basedOn w:val="Normal"/>
+    <w:link w:val="FooterChar"/>
     <w:uiPriority w:val="99"/>
     <w:unhideWhenUsed/>
     <w:rsid w:val="00E618BF"/>
@@ -11801,16 +11868,16 @@
       <w:spacing w:after="0" w:line="240" w:lineRule="auto"/>
     </w:pPr>
   </w:style>
-  <w:style w:type="character" w:customStyle="1" w:styleId="ChntrangChar">
-    <w:name w:val="Chân trang Char"/>
-    <w:basedOn w:val="Phngmcinhcuaoanvn"/>
-    <w:link w:val="Chntrang"/>
+  <w:style w:type="character" w:customStyle="1" w:styleId="FooterChar">
+    <w:name w:val="Footer Char"/>
+    <w:basedOn w:val="DefaultParagraphFont"/>
+    <w:link w:val="Footer"/>
     <w:uiPriority w:val="99"/>
     <w:rsid w:val="00E618BF"/>
   </w:style>
-  <w:style w:type="paragraph" w:styleId="KhngDncch">
+  <w:style w:type="paragraph" w:styleId="NoSpacing">
     <w:name w:val="No Spacing"/>
-    <w:link w:val="KhngDncchChar"/>
+    <w:link w:val="NoSpacingChar"/>
     <w:uiPriority w:val="1"/>
     <w:qFormat/>
     <w:rsid w:val="00FC693F"/>
@@ -11818,10 +11885,10 @@
       <w:spacing w:after="0" w:line="240" w:lineRule="auto"/>
     </w:pPr>
   </w:style>
-  <w:style w:type="character" w:customStyle="1" w:styleId="u1Char">
-    <w:name w:val="Đầu đề 1 Char"/>
-    <w:basedOn w:val="Phngmcinhcuaoanvn"/>
-    <w:link w:val="u1"/>
+  <w:style w:type="character" w:customStyle="1" w:styleId="Heading1Char">
+    <w:name w:val="Heading 1 Char"/>
+    <w:basedOn w:val="DefaultParagraphFont"/>
+    <w:link w:val="Heading1"/>
     <w:uiPriority w:val="9"/>
     <w:rsid w:val="007B7165"/>
     <w:rPr>
@@ -11833,10 +11900,10 @@
       <w:szCs w:val="28"/>
     </w:rPr>
   </w:style>
-  <w:style w:type="character" w:customStyle="1" w:styleId="u2Char">
-    <w:name w:val="Đầu đề 2 Char"/>
-    <w:basedOn w:val="Phngmcinhcuaoanvn"/>
-    <w:link w:val="u2"/>
+  <w:style w:type="character" w:customStyle="1" w:styleId="Heading2Char">
+    <w:name w:val="Heading 2 Char"/>
+    <w:basedOn w:val="DefaultParagraphFont"/>
+    <w:link w:val="Heading2"/>
     <w:uiPriority w:val="9"/>
     <w:rsid w:val="007B7165"/>
     <w:rPr>
@@ -11848,10 +11915,10 @@
       <w:szCs w:val="26"/>
     </w:rPr>
   </w:style>
-  <w:style w:type="character" w:customStyle="1" w:styleId="u3Char">
-    <w:name w:val="Đầu đề 3 Char"/>
-    <w:basedOn w:val="Phngmcinhcuaoanvn"/>
-    <w:link w:val="u3"/>
+  <w:style w:type="character" w:customStyle="1" w:styleId="Heading3Char">
+    <w:name w:val="Heading 3 Char"/>
+    <w:basedOn w:val="DefaultParagraphFont"/>
+    <w:link w:val="Heading3"/>
     <w:uiPriority w:val="9"/>
     <w:rsid w:val="00FC693F"/>
     <w:rPr>
@@ -11861,11 +11928,11 @@
       <w:color w:val="4F81BD" w:themeColor="accent1"/>
     </w:rPr>
   </w:style>
-  <w:style w:type="paragraph" w:styleId="Tiu">
+  <w:style w:type="paragraph" w:styleId="Title">
     <w:name w:val="Title"/>
-    <w:basedOn w:val="Binhthng"/>
-    <w:next w:val="Binhthng"/>
-    <w:link w:val="TiuChar"/>
+    <w:basedOn w:val="Normal"/>
+    <w:next w:val="Normal"/>
+    <w:link w:val="TitleChar"/>
     <w:uiPriority w:val="10"/>
     <w:qFormat/>
     <w:rsid w:val="00FC693F"/>
@@ -11885,10 +11952,10 @@
       <w:szCs w:val="52"/>
     </w:rPr>
   </w:style>
-  <w:style w:type="character" w:customStyle="1" w:styleId="TiuChar">
-    <w:name w:val="Tiêu đề Char"/>
-    <w:basedOn w:val="Phngmcinhcuaoanvn"/>
-    <w:link w:val="Tiu"/>
+  <w:style w:type="character" w:customStyle="1" w:styleId="TitleChar">
+    <w:name w:val="Title Char"/>
+    <w:basedOn w:val="DefaultParagraphFont"/>
+    <w:link w:val="Title"/>
     <w:uiPriority w:val="10"/>
     <w:rsid w:val="00FC693F"/>
     <w:rPr>
@@ -11900,11 +11967,11 @@
       <w:szCs w:val="52"/>
     </w:rPr>
   </w:style>
-  <w:style w:type="paragraph" w:styleId="Tiuphu">
+  <w:style w:type="paragraph" w:styleId="Subtitle">
     <w:name w:val="Subtitle"/>
-    <w:basedOn w:val="Binhthng"/>
-    <w:next w:val="Binhthng"/>
-    <w:link w:val="TiuphuChar"/>
+    <w:basedOn w:val="Normal"/>
+    <w:next w:val="Normal"/>
+    <w:link w:val="SubtitleChar"/>
     <w:uiPriority w:val="11"/>
     <w:qFormat/>
     <w:rsid w:val="00FC693F"/>
@@ -11923,10 +11990,10 @@
       <w:szCs w:val="24"/>
     </w:rPr>
   </w:style>
-  <w:style w:type="character" w:customStyle="1" w:styleId="TiuphuChar">
-    <w:name w:val="Tiêu đề phụ Char"/>
-    <w:basedOn w:val="Phngmcinhcuaoanvn"/>
-    <w:link w:val="Tiuphu"/>
+  <w:style w:type="character" w:customStyle="1" w:styleId="SubtitleChar">
+    <w:name w:val="Subtitle Char"/>
+    <w:basedOn w:val="DefaultParagraphFont"/>
+    <w:link w:val="Subtitle"/>
     <w:uiPriority w:val="11"/>
     <w:rsid w:val="00FC693F"/>
     <w:rPr>
@@ -11939,9 +12006,9 @@
       <w:szCs w:val="24"/>
     </w:rPr>
   </w:style>
-  <w:style w:type="paragraph" w:styleId="oancuaDanhsach">
+  <w:style w:type="paragraph" w:styleId="ListParagraph">
     <w:name w:val="List Paragraph"/>
-    <w:basedOn w:val="Binhthng"/>
+    <w:basedOn w:val="Normal"/>
     <w:uiPriority w:val="34"/>
     <w:qFormat/>
     <w:rsid w:val="00FC693F"/>
@@ -11950,10 +12017,10 @@
       <w:contextualSpacing/>
     </w:pPr>
   </w:style>
-  <w:style w:type="paragraph" w:styleId="ThnVnban">
+  <w:style w:type="paragraph" w:styleId="BodyText">
     <w:name w:val="Body Text"/>
-    <w:basedOn w:val="Binhthng"/>
-    <w:link w:val="ThnVnbanChar"/>
+    <w:basedOn w:val="Normal"/>
+    <w:link w:val="BodyTextChar"/>
     <w:uiPriority w:val="99"/>
     <w:unhideWhenUsed/>
     <w:rsid w:val="00AA1D8D"/>
@@ -11961,17 +12028,17 @@
       <w:spacing w:after="120"/>
     </w:pPr>
   </w:style>
-  <w:style w:type="character" w:customStyle="1" w:styleId="ThnVnbanChar">
-    <w:name w:val="Thân Văn bản Char"/>
-    <w:basedOn w:val="Phngmcinhcuaoanvn"/>
-    <w:link w:val="ThnVnban"/>
+  <w:style w:type="character" w:customStyle="1" w:styleId="BodyTextChar">
+    <w:name w:val="Body Text Char"/>
+    <w:basedOn w:val="DefaultParagraphFont"/>
+    <w:link w:val="BodyText"/>
     <w:uiPriority w:val="99"/>
     <w:rsid w:val="00AA1D8D"/>
   </w:style>
-  <w:style w:type="paragraph" w:styleId="Thnvnban2">
+  <w:style w:type="paragraph" w:styleId="BodyText2">
     <w:name w:val="Body Text 2"/>
-    <w:basedOn w:val="Binhthng"/>
-    <w:link w:val="Thnvnban2Char"/>
+    <w:basedOn w:val="Normal"/>
+    <w:link w:val="BodyText2Char"/>
     <w:uiPriority w:val="99"/>
     <w:unhideWhenUsed/>
     <w:rsid w:val="00AA1D8D"/>
@@ -11979,17 +12046,17 @@
       <w:spacing w:after="120" w:line="480" w:lineRule="auto"/>
     </w:pPr>
   </w:style>
-  <w:style w:type="character" w:customStyle="1" w:styleId="Thnvnban2Char">
-    <w:name w:val="Thân văn bản 2 Char"/>
-    <w:basedOn w:val="Phngmcinhcuaoanvn"/>
-    <w:link w:val="Thnvnban2"/>
+  <w:style w:type="character" w:customStyle="1" w:styleId="BodyText2Char">
+    <w:name w:val="Body Text 2 Char"/>
+    <w:basedOn w:val="DefaultParagraphFont"/>
+    <w:link w:val="BodyText2"/>
     <w:uiPriority w:val="99"/>
     <w:rsid w:val="00AA1D8D"/>
   </w:style>
-  <w:style w:type="paragraph" w:styleId="Thnvnban3">
+  <w:style w:type="paragraph" w:styleId="BodyText3">
     <w:name w:val="Body Text 3"/>
-    <w:basedOn w:val="Binhthng"/>
-    <w:link w:val="Thnvnban3Char"/>
+    <w:basedOn w:val="Normal"/>
+    <w:link w:val="BodyText3Char"/>
     <w:uiPriority w:val="99"/>
     <w:unhideWhenUsed/>
     <w:rsid w:val="00AA1D8D"/>
@@ -12001,10 +12068,10 @@
       <w:szCs w:val="16"/>
     </w:rPr>
   </w:style>
-  <w:style w:type="character" w:customStyle="1" w:styleId="Thnvnban3Char">
-    <w:name w:val="Thân văn bản 3 Char"/>
-    <w:basedOn w:val="Phngmcinhcuaoanvn"/>
-    <w:link w:val="Thnvnban3"/>
+  <w:style w:type="character" w:customStyle="1" w:styleId="BodyText3Char">
+    <w:name w:val="Body Text 3 Char"/>
+    <w:basedOn w:val="DefaultParagraphFont"/>
+    <w:link w:val="BodyText3"/>
     <w:uiPriority w:val="99"/>
     <w:rsid w:val="00AA1D8D"/>
     <w:rPr>
@@ -12012,9 +12079,9 @@
       <w:szCs w:val="16"/>
     </w:rPr>
   </w:style>
-  <w:style w:type="paragraph" w:styleId="Danhsach">
+  <w:style w:type="paragraph" w:styleId="List">
     <w:name w:val="List"/>
-    <w:basedOn w:val="Binhthng"/>
+    <w:basedOn w:val="Normal"/>
     <w:uiPriority w:val="99"/>
     <w:unhideWhenUsed/>
     <w:rsid w:val="00AA1D8D"/>
@@ -12023,9 +12090,9 @@
       <w:contextualSpacing/>
     </w:pPr>
   </w:style>
-  <w:style w:type="paragraph" w:styleId="Danhsach2">
+  <w:style w:type="paragraph" w:styleId="List2">
     <w:name w:val="List 2"/>
-    <w:basedOn w:val="Binhthng"/>
+    <w:basedOn w:val="Normal"/>
     <w:uiPriority w:val="99"/>
     <w:unhideWhenUsed/>
     <w:rsid w:val="00326F90"/>
@@ -12034,9 +12101,9 @@
       <w:contextualSpacing/>
     </w:pPr>
   </w:style>
-  <w:style w:type="paragraph" w:styleId="Danhsach3">
+  <w:style w:type="paragraph" w:styleId="List3">
     <w:name w:val="List 3"/>
-    <w:basedOn w:val="Binhthng"/>
+    <w:basedOn w:val="Normal"/>
     <w:uiPriority w:val="99"/>
     <w:unhideWhenUsed/>
     <w:rsid w:val="00326F90"/>
@@ -12045,9 +12112,9 @@
       <w:contextualSpacing/>
     </w:pPr>
   </w:style>
-  <w:style w:type="paragraph" w:styleId="Duudong">
+  <w:style w:type="paragraph" w:styleId="ListBullet">
     <w:name w:val="List Bullet"/>
-    <w:basedOn w:val="Binhthng"/>
+    <w:basedOn w:val="Normal"/>
     <w:uiPriority w:val="99"/>
     <w:unhideWhenUsed/>
     <w:rsid w:val="00326F90"/>
@@ -12058,9 +12125,9 @@
       <w:contextualSpacing/>
     </w:pPr>
   </w:style>
-  <w:style w:type="paragraph" w:styleId="Duudong2">
+  <w:style w:type="paragraph" w:styleId="ListBullet2">
     <w:name w:val="List Bullet 2"/>
-    <w:basedOn w:val="Binhthng"/>
+    <w:basedOn w:val="Normal"/>
     <w:uiPriority w:val="99"/>
     <w:unhideWhenUsed/>
     <w:rsid w:val="00326F90"/>
@@ -12071,9 +12138,9 @@
       <w:contextualSpacing/>
     </w:pPr>
   </w:style>
-  <w:style w:type="paragraph" w:styleId="Duudong3">
+  <w:style w:type="paragraph" w:styleId="ListBullet3">
     <w:name w:val="List Bullet 3"/>
-    <w:basedOn w:val="Binhthng"/>
+    <w:basedOn w:val="Normal"/>
     <w:uiPriority w:val="99"/>
     <w:unhideWhenUsed/>
     <w:rsid w:val="00326F90"/>
@@ -12084,9 +12151,9 @@
       <w:contextualSpacing/>
     </w:pPr>
   </w:style>
-  <w:style w:type="paragraph" w:styleId="Sudong">
+  <w:style w:type="paragraph" w:styleId="ListNumber">
     <w:name w:val="List Number"/>
-    <w:basedOn w:val="Binhthng"/>
+    <w:basedOn w:val="Normal"/>
     <w:uiPriority w:val="99"/>
     <w:unhideWhenUsed/>
     <w:rsid w:val="00326F90"/>
@@ -12097,9 +12164,9 @@
       <w:contextualSpacing/>
     </w:pPr>
   </w:style>
-  <w:style w:type="paragraph" w:styleId="Sudong2">
+  <w:style w:type="paragraph" w:styleId="ListNumber2">
     <w:name w:val="List Number 2"/>
-    <w:basedOn w:val="Binhthng"/>
+    <w:basedOn w:val="Normal"/>
     <w:uiPriority w:val="99"/>
     <w:unhideWhenUsed/>
     <w:rsid w:val="0029639D"/>
@@ -12110,9 +12177,9 @@
       <w:contextualSpacing/>
     </w:pPr>
   </w:style>
-  <w:style w:type="paragraph" w:styleId="Sudong3">
+  <w:style w:type="paragraph" w:styleId="ListNumber3">
     <w:name w:val="List Number 3"/>
-    <w:basedOn w:val="Binhthng"/>
+    <w:basedOn w:val="Normal"/>
     <w:uiPriority w:val="99"/>
     <w:unhideWhenUsed/>
     <w:rsid w:val="0029639D"/>
@@ -12123,9 +12190,9 @@
       <w:contextualSpacing/>
     </w:pPr>
   </w:style>
-  <w:style w:type="paragraph" w:styleId="Danhsachlintuc">
+  <w:style w:type="paragraph" w:styleId="ListContinue">
     <w:name w:val="List Continue"/>
-    <w:basedOn w:val="Binhthng"/>
+    <w:basedOn w:val="Normal"/>
     <w:uiPriority w:val="99"/>
     <w:unhideWhenUsed/>
     <w:rsid w:val="0029639D"/>
@@ -12135,9 +12202,9 @@
       <w:contextualSpacing/>
     </w:pPr>
   </w:style>
-  <w:style w:type="paragraph" w:styleId="Danhsachlintuc2">
+  <w:style w:type="paragraph" w:styleId="ListContinue2">
     <w:name w:val="List Continue 2"/>
-    <w:basedOn w:val="Binhthng"/>
+    <w:basedOn w:val="Normal"/>
     <w:uiPriority w:val="99"/>
     <w:unhideWhenUsed/>
     <w:rsid w:val="0029639D"/>
@@ -12147,9 +12214,9 @@
       <w:contextualSpacing/>
     </w:pPr>
   </w:style>
-  <w:style w:type="paragraph" w:styleId="Danhsachlintuc3">
+  <w:style w:type="paragraph" w:styleId="ListContinue3">
     <w:name w:val="List Continue 3"/>
-    <w:basedOn w:val="Binhthng"/>
+    <w:basedOn w:val="Normal"/>
     <w:uiPriority w:val="99"/>
     <w:unhideWhenUsed/>
     <w:rsid w:val="0029639D"/>
@@ -12159,9 +12226,9 @@
       <w:contextualSpacing/>
     </w:pPr>
   </w:style>
-  <w:style w:type="paragraph" w:styleId="VnbanMacro">
+  <w:style w:type="paragraph" w:styleId="MacroText">
     <w:name w:val="macro"/>
-    <w:link w:val="VnbanMacroChar"/>
+    <w:link w:val="MacroTextChar"/>
     <w:uiPriority w:val="99"/>
     <w:unhideWhenUsed/>
     <w:rsid w:val="0029639D"/>
@@ -12182,10 +12249,10 @@
       <w:szCs w:val="20"/>
     </w:rPr>
   </w:style>
-  <w:style w:type="character" w:customStyle="1" w:styleId="VnbanMacroChar">
-    <w:name w:val="Văn bản Macro Char"/>
-    <w:basedOn w:val="Phngmcinhcuaoanvn"/>
-    <w:link w:val="VnbanMacro"/>
+  <w:style w:type="character" w:customStyle="1" w:styleId="MacroTextChar">
+    <w:name w:val="Macro Text Char"/>
+    <w:basedOn w:val="DefaultParagraphFont"/>
+    <w:link w:val="MacroText"/>
     <w:uiPriority w:val="99"/>
     <w:rsid w:val="0029639D"/>
     <w:rPr>
@@ -12194,11 +12261,11 @@
       <w:szCs w:val="20"/>
     </w:rPr>
   </w:style>
-  <w:style w:type="paragraph" w:styleId="Litrichdn">
+  <w:style w:type="paragraph" w:styleId="Quote">
     <w:name w:val="Quote"/>
-    <w:basedOn w:val="Binhthng"/>
-    <w:next w:val="Binhthng"/>
-    <w:link w:val="LitrichdnChar"/>
+    <w:basedOn w:val="Normal"/>
+    <w:next w:val="Normal"/>
+    <w:link w:val="QuoteChar"/>
     <w:uiPriority w:val="29"/>
     <w:qFormat/>
     <w:rsid w:val="00FC693F"/>
@@ -12208,10 +12275,10 @@
       <w:color w:val="000000" w:themeColor="text1"/>
     </w:rPr>
   </w:style>
-  <w:style w:type="character" w:customStyle="1" w:styleId="LitrichdnChar">
-    <w:name w:val="Lời trích dẫn Char"/>
-    <w:basedOn w:val="Phngmcinhcuaoanvn"/>
-    <w:link w:val="Litrichdn"/>
+  <w:style w:type="character" w:customStyle="1" w:styleId="QuoteChar">
+    <w:name w:val="Quote Char"/>
+    <w:basedOn w:val="DefaultParagraphFont"/>
+    <w:link w:val="Quote"/>
     <w:uiPriority w:val="29"/>
     <w:rsid w:val="00FC693F"/>
     <w:rPr>
@@ -12220,10 +12287,10 @@
       <w:color w:val="000000" w:themeColor="text1"/>
     </w:rPr>
   </w:style>
-  <w:style w:type="character" w:customStyle="1" w:styleId="u4Char">
-    <w:name w:val="Đầu đề 4 Char"/>
-    <w:basedOn w:val="Phngmcinhcuaoanvn"/>
-    <w:link w:val="u4"/>
+  <w:style w:type="character" w:customStyle="1" w:styleId="Heading4Char">
+    <w:name w:val="Heading 4 Char"/>
+    <w:basedOn w:val="DefaultParagraphFont"/>
+    <w:link w:val="Heading4"/>
     <w:uiPriority w:val="9"/>
     <w:semiHidden/>
     <w:rsid w:val="00FC693F"/>
@@ -12236,10 +12303,10 @@
       <w:color w:val="4F81BD" w:themeColor="accent1"/>
     </w:rPr>
   </w:style>
-  <w:style w:type="character" w:customStyle="1" w:styleId="u5Char">
-    <w:name w:val="Đầu đề 5 Char"/>
-    <w:basedOn w:val="Phngmcinhcuaoanvn"/>
-    <w:link w:val="u5"/>
+  <w:style w:type="character" w:customStyle="1" w:styleId="Heading5Char">
+    <w:name w:val="Heading 5 Char"/>
+    <w:basedOn w:val="DefaultParagraphFont"/>
+    <w:link w:val="Heading5"/>
     <w:uiPriority w:val="9"/>
     <w:semiHidden/>
     <w:rsid w:val="00FC693F"/>
@@ -12248,10 +12315,10 @@
       <w:color w:val="243F60" w:themeColor="accent1" w:themeShade="7F"/>
     </w:rPr>
   </w:style>
-  <w:style w:type="character" w:customStyle="1" w:styleId="u6Char">
-    <w:name w:val="Đầu đề 6 Char"/>
-    <w:basedOn w:val="Phngmcinhcuaoanvn"/>
-    <w:link w:val="u6"/>
+  <w:style w:type="character" w:customStyle="1" w:styleId="Heading6Char">
+    <w:name w:val="Heading 6 Char"/>
+    <w:basedOn w:val="DefaultParagraphFont"/>
+    <w:link w:val="Heading6"/>
     <w:uiPriority w:val="9"/>
     <w:semiHidden/>
     <w:rsid w:val="00FC693F"/>
@@ -12262,10 +12329,10 @@
       <w:color w:val="243F60" w:themeColor="accent1" w:themeShade="7F"/>
     </w:rPr>
   </w:style>
-  <w:style w:type="character" w:customStyle="1" w:styleId="u7Char">
-    <w:name w:val="Đầu đề 7 Char"/>
-    <w:basedOn w:val="Phngmcinhcuaoanvn"/>
-    <w:link w:val="u7"/>
+  <w:style w:type="character" w:customStyle="1" w:styleId="Heading7Char">
+    <w:name w:val="Heading 7 Char"/>
+    <w:basedOn w:val="DefaultParagraphFont"/>
+    <w:link w:val="Heading7"/>
     <w:uiPriority w:val="9"/>
     <w:semiHidden/>
     <w:rsid w:val="00FC693F"/>
@@ -12276,10 +12343,10 @@
       <w:color w:val="404040" w:themeColor="text1" w:themeTint="BF"/>
     </w:rPr>
   </w:style>
-  <w:style w:type="character" w:customStyle="1" w:styleId="u8Char">
-    <w:name w:val="Đầu đề 8 Char"/>
-    <w:basedOn w:val="Phngmcinhcuaoanvn"/>
-    <w:link w:val="u8"/>
+  <w:style w:type="character" w:customStyle="1" w:styleId="Heading8Char">
+    <w:name w:val="Heading 8 Char"/>
+    <w:basedOn w:val="DefaultParagraphFont"/>
+    <w:link w:val="Heading8"/>
     <w:uiPriority w:val="9"/>
     <w:semiHidden/>
     <w:rsid w:val="00FC693F"/>
@@ -12290,10 +12357,10 @@
       <w:szCs w:val="20"/>
     </w:rPr>
   </w:style>
-  <w:style w:type="character" w:customStyle="1" w:styleId="u9Char">
-    <w:name w:val="Đầu đề 9 Char"/>
-    <w:basedOn w:val="Phngmcinhcuaoanvn"/>
-    <w:link w:val="u9"/>
+  <w:style w:type="character" w:customStyle="1" w:styleId="Heading9Char">
+    <w:name w:val="Heading 9 Char"/>
+    <w:basedOn w:val="DefaultParagraphFont"/>
+    <w:link w:val="Heading9"/>
     <w:uiPriority w:val="9"/>
     <w:semiHidden/>
     <w:rsid w:val="00FC693F"/>
@@ -12306,10 +12373,10 @@
       <w:szCs w:val="20"/>
     </w:rPr>
   </w:style>
-  <w:style w:type="paragraph" w:styleId="Chuthich">
+  <w:style w:type="paragraph" w:styleId="Caption">
     <w:name w:val="caption"/>
-    <w:basedOn w:val="Binhthng"/>
-    <w:next w:val="Binhthng"/>
+    <w:basedOn w:val="Normal"/>
+    <w:next w:val="Normal"/>
     <w:uiPriority w:val="35"/>
     <w:semiHidden/>
     <w:unhideWhenUsed/>
@@ -12326,9 +12393,9 @@
       <w:szCs w:val="18"/>
     </w:rPr>
   </w:style>
-  <w:style w:type="character" w:styleId="Manh">
+  <w:style w:type="character" w:styleId="Strong">
     <w:name w:val="Strong"/>
-    <w:basedOn w:val="Phngmcinhcuaoanvn"/>
+    <w:basedOn w:val="DefaultParagraphFont"/>
     <w:uiPriority w:val="22"/>
     <w:qFormat/>
     <w:rsid w:val="00FC693F"/>
@@ -12337,9 +12404,9 @@
       <w:bCs/>
     </w:rPr>
   </w:style>
-  <w:style w:type="character" w:styleId="Nhnmanh">
+  <w:style w:type="character" w:styleId="Emphasis">
     <w:name w:val="Emphasis"/>
-    <w:basedOn w:val="Phngmcinhcuaoanvn"/>
+    <w:basedOn w:val="DefaultParagraphFont"/>
     <w:uiPriority w:val="20"/>
     <w:qFormat/>
     <w:rsid w:val="00FC693F"/>
@@ -12348,11 +12415,11 @@
       <w:iCs/>
     </w:rPr>
   </w:style>
-  <w:style w:type="paragraph" w:styleId="Nhaykepm">
+  <w:style w:type="paragraph" w:styleId="IntenseQuote">
     <w:name w:val="Intense Quote"/>
-    <w:basedOn w:val="Binhthng"/>
-    <w:next w:val="Binhthng"/>
-    <w:link w:val="NhaykepmChar"/>
+    <w:basedOn w:val="Normal"/>
+    <w:next w:val="Normal"/>
+    <w:link w:val="IntenseQuoteChar"/>
     <w:uiPriority w:val="30"/>
     <w:qFormat/>
     <w:rsid w:val="00FC693F"/>
@@ -12371,10 +12438,10 @@
       <w:color w:val="4F81BD" w:themeColor="accent1"/>
     </w:rPr>
   </w:style>
-  <w:style w:type="character" w:customStyle="1" w:styleId="NhaykepmChar">
-    <w:name w:val="Nháy kép Đậm Char"/>
-    <w:basedOn w:val="Phngmcinhcuaoanvn"/>
-    <w:link w:val="Nhaykepm"/>
+  <w:style w:type="character" w:customStyle="1" w:styleId="IntenseQuoteChar">
+    <w:name w:val="Intense Quote Char"/>
+    <w:basedOn w:val="DefaultParagraphFont"/>
+    <w:link w:val="IntenseQuote"/>
     <w:uiPriority w:val="30"/>
     <w:rsid w:val="00FC693F"/>
     <w:rPr>
@@ -12385,9 +12452,9 @@
       <w:color w:val="4F81BD" w:themeColor="accent1"/>
     </w:rPr>
   </w:style>
-  <w:style w:type="character" w:styleId="NhnmanhTinht">
+  <w:style w:type="character" w:styleId="SubtleEmphasis">
     <w:name w:val="Subtle Emphasis"/>
-    <w:basedOn w:val="Phngmcinhcuaoanvn"/>
+    <w:basedOn w:val="DefaultParagraphFont"/>
     <w:uiPriority w:val="19"/>
     <w:qFormat/>
     <w:rsid w:val="00FC693F"/>
@@ -12397,9 +12464,9 @@
       <w:color w:val="808080" w:themeColor="text1" w:themeTint="7F"/>
     </w:rPr>
   </w:style>
-  <w:style w:type="character" w:styleId="NhnmnhThm">
+  <w:style w:type="character" w:styleId="IntenseEmphasis">
     <w:name w:val="Intense Emphasis"/>
-    <w:basedOn w:val="Phngmcinhcuaoanvn"/>
+    <w:basedOn w:val="DefaultParagraphFont"/>
     <w:uiPriority w:val="21"/>
     <w:qFormat/>
     <w:rsid w:val="00FC693F"/>
@@ -12411,9 +12478,9 @@
       <w:color w:val="4F81BD" w:themeColor="accent1"/>
     </w:rPr>
   </w:style>
-  <w:style w:type="character" w:styleId="ThamchiuTinht">
+  <w:style w:type="character" w:styleId="SubtleReference">
     <w:name w:val="Subtle Reference"/>
-    <w:basedOn w:val="Phngmcinhcuaoanvn"/>
+    <w:basedOn w:val="DefaultParagraphFont"/>
     <w:uiPriority w:val="31"/>
     <w:qFormat/>
     <w:rsid w:val="00FC693F"/>
@@ -12423,9 +12490,9 @@
       <w:u w:val="single"/>
     </w:rPr>
   </w:style>
-  <w:style w:type="character" w:styleId="ThamchiuNhnmnh">
+  <w:style w:type="character" w:styleId="IntenseReference">
     <w:name w:val="Intense Reference"/>
-    <w:basedOn w:val="Phngmcinhcuaoanvn"/>
+    <w:basedOn w:val="DefaultParagraphFont"/>
     <w:uiPriority w:val="32"/>
     <w:qFormat/>
     <w:rsid w:val="00FC693F"/>
@@ -12438,9 +12505,9 @@
       <w:u w:val="single"/>
     </w:rPr>
   </w:style>
-  <w:style w:type="character" w:styleId="TiuSach">
+  <w:style w:type="character" w:styleId="BookTitle">
     <w:name w:val="Book Title"/>
-    <w:basedOn w:val="Phngmcinhcuaoanvn"/>
+    <w:basedOn w:val="DefaultParagraphFont"/>
     <w:uiPriority w:val="33"/>
     <w:qFormat/>
     <w:rsid w:val="00FC693F"/>
@@ -12451,10 +12518,10 @@
       <w:spacing w:val="5"/>
     </w:rPr>
   </w:style>
-  <w:style w:type="paragraph" w:styleId="uMucluc">
+  <w:style w:type="paragraph" w:styleId="TOCHeading">
     <w:name w:val="TOC Heading"/>
-    <w:basedOn w:val="u1"/>
-    <w:next w:val="Binhthng"/>
+    <w:basedOn w:val="Heading1"/>
+    <w:next w:val="Normal"/>
     <w:uiPriority w:val="39"/>
     <w:unhideWhenUsed/>
     <w:qFormat/>
@@ -12463,9 +12530,9 @@
       <w:outlineLvl w:val="9"/>
     </w:pPr>
   </w:style>
-  <w:style w:type="table" w:styleId="LiBang">
+  <w:style w:type="table" w:styleId="TableGrid">
     <w:name w:val="Table Grid"/>
-    <w:basedOn w:val="BangThngthng"/>
+    <w:basedOn w:val="TableNormal"/>
     <w:uiPriority w:val="59"/>
     <w:rsid w:val="00FC693F"/>
     <w:pPr>
@@ -12482,9 +12549,9 @@
       </w:tblBorders>
     </w:tblPr>
   </w:style>
-  <w:style w:type="table" w:styleId="TnnMausang">
+  <w:style w:type="table" w:styleId="LightShading">
     <w:name w:val="Light Shading"/>
-    <w:basedOn w:val="BangThngthng"/>
+    <w:basedOn w:val="TableNormal"/>
     <w:uiPriority w:val="60"/>
     <w:rsid w:val="00FC693F"/>
     <w:pPr>
@@ -12578,9 +12645,9 @@
       </w:tcPr>
     </w:tblStylePr>
   </w:style>
-  <w:style w:type="table" w:styleId="TnnMausang-Nhnmanh1">
+  <w:style w:type="table" w:styleId="LightShading-Accent1">
     <w:name w:val="Light Shading Accent 1"/>
-    <w:basedOn w:val="BangThngthng"/>
+    <w:basedOn w:val="TableNormal"/>
     <w:uiPriority w:val="60"/>
     <w:rsid w:val="00FC693F"/>
     <w:pPr>
@@ -12674,9 +12741,9 @@
       </w:tcPr>
     </w:tblStylePr>
   </w:style>
-  <w:style w:type="table" w:styleId="TnnMausang-Nhnmanh2">
+  <w:style w:type="table" w:styleId="LightShading-Accent2">
     <w:name w:val="Light Shading Accent 2"/>
-    <w:basedOn w:val="BangThngthng"/>
+    <w:basedOn w:val="TableNormal"/>
     <w:uiPriority w:val="60"/>
     <w:rsid w:val="00FC693F"/>
     <w:pPr>
@@ -12770,9 +12837,9 @@
       </w:tcPr>
     </w:tblStylePr>
   </w:style>
-  <w:style w:type="table" w:styleId="TnnMausang-Nhnmanh3">
+  <w:style w:type="table" w:styleId="LightShading-Accent3">
     <w:name w:val="Light Shading Accent 3"/>
-    <w:basedOn w:val="BangThngthng"/>
+    <w:basedOn w:val="TableNormal"/>
     <w:uiPriority w:val="60"/>
     <w:rsid w:val="00FC693F"/>
     <w:pPr>
@@ -12866,9 +12933,9 @@
       </w:tcPr>
     </w:tblStylePr>
   </w:style>
-  <w:style w:type="table" w:styleId="TnnMausang-Nhnmanh4">
+  <w:style w:type="table" w:styleId="LightShading-Accent4">
     <w:name w:val="Light Shading Accent 4"/>
-    <w:basedOn w:val="BangThngthng"/>
+    <w:basedOn w:val="TableNormal"/>
     <w:uiPriority w:val="60"/>
     <w:rsid w:val="00FC693F"/>
     <w:pPr>
@@ -12962,9 +13029,9 @@
       </w:tcPr>
     </w:tblStylePr>
   </w:style>
-  <w:style w:type="table" w:styleId="TnnMausang-Nhnmanh5">
+  <w:style w:type="table" w:styleId="LightShading-Accent5">
     <w:name w:val="Light Shading Accent 5"/>
-    <w:basedOn w:val="BangThngthng"/>
+    <w:basedOn w:val="TableNormal"/>
     <w:uiPriority w:val="60"/>
     <w:rsid w:val="00FC693F"/>
     <w:pPr>
@@ -13058,9 +13125,9 @@
       </w:tcPr>
     </w:tblStylePr>
   </w:style>
-  <w:style w:type="table" w:styleId="TnnMausang-Nhnmanh6">
+  <w:style w:type="table" w:styleId="LightShading-Accent6">
     <w:name w:val="Light Shading Accent 6"/>
-    <w:basedOn w:val="BangThngthng"/>
+    <w:basedOn w:val="TableNormal"/>
     <w:uiPriority w:val="60"/>
     <w:rsid w:val="00FC693F"/>
     <w:pPr>
@@ -13154,9 +13221,9 @@
       </w:tcPr>
     </w:tblStylePr>
   </w:style>
-  <w:style w:type="table" w:styleId="DanhsachMausang">
+  <w:style w:type="table" w:styleId="LightList">
     <w:name w:val="Light List"/>
-    <w:basedOn w:val="BangThngthng"/>
+    <w:basedOn w:val="TableNormal"/>
     <w:uiPriority w:val="61"/>
     <w:rsid w:val="00FC693F"/>
     <w:pPr>
@@ -13239,9 +13306,9 @@
       </w:tcPr>
     </w:tblStylePr>
   </w:style>
-  <w:style w:type="table" w:styleId="DanhsachMausang-Nhnmanh1">
+  <w:style w:type="table" w:styleId="LightList-Accent1">
     <w:name w:val="Light List Accent 1"/>
-    <w:basedOn w:val="BangThngthng"/>
+    <w:basedOn w:val="TableNormal"/>
     <w:uiPriority w:val="61"/>
     <w:rsid w:val="00FC693F"/>
     <w:pPr>
@@ -13324,9 +13391,9 @@
       </w:tcPr>
     </w:tblStylePr>
   </w:style>
-  <w:style w:type="table" w:styleId="DanhsachMausang-Nhnmanh2">
+  <w:style w:type="table" w:styleId="LightList-Accent2">
     <w:name w:val="Light List Accent 2"/>
-    <w:basedOn w:val="BangThngthng"/>
+    <w:basedOn w:val="TableNormal"/>
     <w:uiPriority w:val="61"/>
     <w:rsid w:val="00CB0664"/>
     <w:pPr>
@@ -13409,9 +13476,9 @@
       </w:tcPr>
     </w:tblStylePr>
   </w:style>
-  <w:style w:type="table" w:styleId="DanhsachMausang-Nhnmanh3">
+  <w:style w:type="table" w:styleId="LightList-Accent3">
     <w:name w:val="Light List Accent 3"/>
-    <w:basedOn w:val="BangThngthng"/>
+    <w:basedOn w:val="TableNormal"/>
     <w:uiPriority w:val="61"/>
     <w:rsid w:val="00CB0664"/>
     <w:pPr>
@@ -13494,9 +13561,9 @@
       </w:tcPr>
     </w:tblStylePr>
   </w:style>
-  <w:style w:type="table" w:styleId="DanhsachMausang-Nhnmanh4">
+  <w:style w:type="table" w:styleId="LightList-Accent4">
     <w:name w:val="Light List Accent 4"/>
-    <w:basedOn w:val="BangThngthng"/>
+    <w:basedOn w:val="TableNormal"/>
     <w:uiPriority w:val="61"/>
     <w:rsid w:val="00CB0664"/>
     <w:pPr>
@@ -13579,9 +13646,9 @@
       </w:tcPr>
     </w:tblStylePr>
   </w:style>
-  <w:style w:type="table" w:styleId="DanhsachMausang-Nhnmanh5">
+  <w:style w:type="table" w:styleId="LightList-Accent5">
     <w:name w:val="Light List Accent 5"/>
-    <w:basedOn w:val="BangThngthng"/>
+    <w:basedOn w:val="TableNormal"/>
     <w:uiPriority w:val="61"/>
     <w:rsid w:val="00CB0664"/>
     <w:pPr>
@@ -13664,9 +13731,9 @@
       </w:tcPr>
     </w:tblStylePr>
   </w:style>
-  <w:style w:type="table" w:styleId="DanhsachMausang-Nhnmanh6">
+  <w:style w:type="table" w:styleId="LightList-Accent6">
     <w:name w:val="Light List Accent 6"/>
-    <w:basedOn w:val="BangThngthng"/>
+    <w:basedOn w:val="TableNormal"/>
     <w:uiPriority w:val="61"/>
     <w:rsid w:val="00CB0664"/>
     <w:pPr>
@@ -13749,9 +13816,9 @@
       </w:tcPr>
     </w:tblStylePr>
   </w:style>
-  <w:style w:type="table" w:styleId="LiMausang">
+  <w:style w:type="table" w:styleId="LightGrid">
     <w:name w:val="Light Grid"/>
-    <w:basedOn w:val="BangThngthng"/>
+    <w:basedOn w:val="TableNormal"/>
     <w:uiPriority w:val="62"/>
     <w:rsid w:val="00CB0664"/>
     <w:pPr>
@@ -13872,9 +13939,9 @@
       </w:tcPr>
     </w:tblStylePr>
   </w:style>
-  <w:style w:type="table" w:styleId="LiMausang-Nhnmanh1">
+  <w:style w:type="table" w:styleId="LightGrid-Accent1">
     <w:name w:val="Light Grid Accent 1"/>
-    <w:basedOn w:val="BangThngthng"/>
+    <w:basedOn w:val="TableNormal"/>
     <w:uiPriority w:val="62"/>
     <w:rsid w:val="00CB0664"/>
     <w:pPr>
@@ -13995,9 +14062,9 @@
       </w:tcPr>
     </w:tblStylePr>
   </w:style>
-  <w:style w:type="table" w:styleId="LiMausang-Nhnmanh2">
+  <w:style w:type="table" w:styleId="LightGrid-Accent2">
     <w:name w:val="Light Grid Accent 2"/>
-    <w:basedOn w:val="BangThngthng"/>
+    <w:basedOn w:val="TableNormal"/>
     <w:uiPriority w:val="62"/>
     <w:rsid w:val="00CB0664"/>
     <w:pPr>
@@ -14118,9 +14185,9 @@
       </w:tcPr>
     </w:tblStylePr>
   </w:style>
-  <w:style w:type="table" w:styleId="LiMausang-Nhnmanh3">
+  <w:style w:type="table" w:styleId="LightGrid-Accent3">
     <w:name w:val="Light Grid Accent 3"/>
-    <w:basedOn w:val="BangThngthng"/>
+    <w:basedOn w:val="TableNormal"/>
     <w:uiPriority w:val="62"/>
     <w:rsid w:val="00CB0664"/>
     <w:pPr>
@@ -14241,9 +14308,9 @@
       </w:tcPr>
     </w:tblStylePr>
   </w:style>
-  <w:style w:type="table" w:styleId="LiMausang-Nhnmanh4">
+  <w:style w:type="table" w:styleId="LightGrid-Accent4">
     <w:name w:val="Light Grid Accent 4"/>
-    <w:basedOn w:val="BangThngthng"/>
+    <w:basedOn w:val="TableNormal"/>
     <w:uiPriority w:val="62"/>
     <w:rsid w:val="00CB0664"/>
     <w:pPr>
@@ -14364,9 +14431,9 @@
       </w:tcPr>
     </w:tblStylePr>
   </w:style>
-  <w:style w:type="table" w:styleId="LiMausang-Nhnmanh5">
+  <w:style w:type="table" w:styleId="LightGrid-Accent5">
     <w:name w:val="Light Grid Accent 5"/>
-    <w:basedOn w:val="BangThngthng"/>
+    <w:basedOn w:val="TableNormal"/>
     <w:uiPriority w:val="62"/>
     <w:rsid w:val="00CB0664"/>
     <w:pPr>
@@ -14487,9 +14554,9 @@
       </w:tcPr>
     </w:tblStylePr>
   </w:style>
-  <w:style w:type="table" w:styleId="LiMausang-Nhnmanh6">
+  <w:style w:type="table" w:styleId="LightGrid-Accent6">
     <w:name w:val="Light Grid Accent 6"/>
-    <w:basedOn w:val="BangThngthng"/>
+    <w:basedOn w:val="TableNormal"/>
     <w:uiPriority w:val="62"/>
     <w:rsid w:val="00CB0664"/>
     <w:pPr>
@@ -14610,9 +14677,9 @@
       </w:tcPr>
     </w:tblStylePr>
   </w:style>
-  <w:style w:type="table" w:styleId="TnnVa1">
+  <w:style w:type="table" w:styleId="MediumShading1">
     <w:name w:val="Medium Shading 1"/>
-    <w:basedOn w:val="BangThngthng"/>
+    <w:basedOn w:val="TableNormal"/>
     <w:uiPriority w:val="63"/>
     <w:rsid w:val="00CB0664"/>
     <w:pPr>
@@ -14709,9 +14776,9 @@
       </w:tcPr>
     </w:tblStylePr>
   </w:style>
-  <w:style w:type="table" w:styleId="TnnVa1-Nhnmanh1">
+  <w:style w:type="table" w:styleId="MediumShading1-Accent1">
     <w:name w:val="Medium Shading 1 Accent 1"/>
-    <w:basedOn w:val="BangThngthng"/>
+    <w:basedOn w:val="TableNormal"/>
     <w:uiPriority w:val="63"/>
     <w:rsid w:val="00CB0664"/>
     <w:pPr>
@@ -14808,9 +14875,9 @@
       </w:tcPr>
     </w:tblStylePr>
   </w:style>
-  <w:style w:type="table" w:styleId="TnnVa1-Nhnmanh2">
+  <w:style w:type="table" w:styleId="MediumShading1-Accent2">
     <w:name w:val="Medium Shading 1 Accent 2"/>
-    <w:basedOn w:val="BangThngthng"/>
+    <w:basedOn w:val="TableNormal"/>
     <w:uiPriority w:val="63"/>
     <w:rsid w:val="00CB0664"/>
     <w:pPr>
@@ -14907,9 +14974,9 @@
       </w:tcPr>
     </w:tblStylePr>
   </w:style>
-  <w:style w:type="table" w:styleId="TnnVa1-Nhnmanh3">
+  <w:style w:type="table" w:styleId="MediumShading1-Accent3">
     <w:name w:val="Medium Shading 1 Accent 3"/>
-    <w:basedOn w:val="BangThngthng"/>
+    <w:basedOn w:val="TableNormal"/>
     <w:uiPriority w:val="63"/>
     <w:rsid w:val="00CB0664"/>
     <w:pPr>
@@ -15006,9 +15073,9 @@
       </w:tcPr>
     </w:tblStylePr>
   </w:style>
-  <w:style w:type="table" w:styleId="TnnVa1-Nhnmanh4">
+  <w:style w:type="table" w:styleId="MediumShading1-Accent4">
     <w:name w:val="Medium Shading 1 Accent 4"/>
-    <w:basedOn w:val="BangThngthng"/>
+    <w:basedOn w:val="TableNormal"/>
     <w:uiPriority w:val="63"/>
     <w:rsid w:val="00CB0664"/>
     <w:pPr>
@@ -15105,9 +15172,9 @@
       </w:tcPr>
     </w:tblStylePr>
   </w:style>
-  <w:style w:type="table" w:styleId="TnnVa1-Nhnmanh5">
+  <w:style w:type="table" w:styleId="MediumShading1-Accent5">
     <w:name w:val="Medium Shading 1 Accent 5"/>
-    <w:basedOn w:val="BangThngthng"/>
+    <w:basedOn w:val="TableNormal"/>
     <w:uiPriority w:val="63"/>
     <w:rsid w:val="00CB0664"/>
     <w:pPr>
@@ -15204,9 +15271,9 @@
       </w:tcPr>
     </w:tblStylePr>
   </w:style>
-  <w:style w:type="table" w:styleId="TnnVa1-Nhnmanh6">
+  <w:style w:type="table" w:styleId="MediumShading1-Accent6">
     <w:name w:val="Medium Shading 1 Accent 6"/>
-    <w:basedOn w:val="BangThngthng"/>
+    <w:basedOn w:val="TableNormal"/>
     <w:uiPriority w:val="63"/>
     <w:rsid w:val="00CB0664"/>
     <w:pPr>
@@ -15303,9 +15370,9 @@
       </w:tcPr>
     </w:tblStylePr>
   </w:style>
-  <w:style w:type="table" w:styleId="TnnVa2">
+  <w:style w:type="table" w:styleId="MediumShading2">
     <w:name w:val="Medium Shading 2"/>
-    <w:basedOn w:val="BangThngthng"/>
+    <w:basedOn w:val="TableNormal"/>
     <w:uiPriority w:val="64"/>
     <w:rsid w:val="00CB0664"/>
     <w:pPr>
@@ -15445,9 +15512,9 @@
       </w:tcPr>
     </w:tblStylePr>
   </w:style>
-  <w:style w:type="table" w:styleId="TnnVa2-Nhnmanh1">
+  <w:style w:type="table" w:styleId="MediumShading2-Accent1">
     <w:name w:val="Medium Shading 2 Accent 1"/>
-    <w:basedOn w:val="BangThngthng"/>
+    <w:basedOn w:val="TableNormal"/>
     <w:uiPriority w:val="64"/>
     <w:rsid w:val="00CB0664"/>
     <w:pPr>
@@ -15587,9 +15654,9 @@
       </w:tcPr>
     </w:tblStylePr>
   </w:style>
-  <w:style w:type="table" w:styleId="TnnVa2-Nhnmanh2">
+  <w:style w:type="table" w:styleId="MediumShading2-Accent2">
     <w:name w:val="Medium Shading 2 Accent 2"/>
-    <w:basedOn w:val="BangThngthng"/>
+    <w:basedOn w:val="TableNormal"/>
     <w:uiPriority w:val="64"/>
     <w:rsid w:val="00CB0664"/>
     <w:pPr>
@@ -15729,9 +15796,9 @@
       </w:tcPr>
     </w:tblStylePr>
   </w:style>
-  <w:style w:type="table" w:styleId="TnnVa2-Nhnmanh3">
+  <w:style w:type="table" w:styleId="MediumShading2-Accent3">
     <w:name w:val="Medium Shading 2 Accent 3"/>
-    <w:basedOn w:val="BangThngthng"/>
+    <w:basedOn w:val="TableNormal"/>
     <w:uiPriority w:val="64"/>
     <w:rsid w:val="00CB0664"/>
     <w:pPr>
@@ -15871,9 +15938,9 @@
       </w:tcPr>
     </w:tblStylePr>
   </w:style>
-  <w:style w:type="table" w:styleId="TnnVa2-Nhnmanh4">
+  <w:style w:type="table" w:styleId="MediumShading2-Accent4">
     <w:name w:val="Medium Shading 2 Accent 4"/>
-    <w:basedOn w:val="BangThngthng"/>
+    <w:basedOn w:val="TableNormal"/>
     <w:uiPriority w:val="64"/>
     <w:rsid w:val="00CB0664"/>
     <w:pPr>
@@ -16013,9 +16080,9 @@
       </w:tcPr>
     </w:tblStylePr>
   </w:style>
-  <w:style w:type="table" w:styleId="TnnVa2-Nhnmanh5">
+  <w:style w:type="table" w:styleId="MediumShading2-Accent5">
     <w:name w:val="Medium Shading 2 Accent 5"/>
-    <w:basedOn w:val="BangThngthng"/>
+    <w:basedOn w:val="TableNormal"/>
     <w:uiPriority w:val="64"/>
     <w:rsid w:val="00CB0664"/>
     <w:pPr>
@@ -16155,9 +16222,9 @@
       </w:tcPr>
     </w:tblStylePr>
   </w:style>
-  <w:style w:type="table" w:styleId="TnnVa2-Nhnmanh6">
+  <w:style w:type="table" w:styleId="MediumShading2-Accent6">
     <w:name w:val="Medium Shading 2 Accent 6"/>
-    <w:basedOn w:val="BangThngthng"/>
+    <w:basedOn w:val="TableNormal"/>
     <w:uiPriority w:val="64"/>
     <w:rsid w:val="00CB0664"/>
     <w:pPr>
@@ -16297,9 +16364,9 @@
       </w:tcPr>
     </w:tblStylePr>
   </w:style>
-  <w:style w:type="table" w:styleId="DanhsachVa1">
+  <w:style w:type="table" w:styleId="MediumList1">
     <w:name w:val="Medium List 1"/>
-    <w:basedOn w:val="BangThngthng"/>
+    <w:basedOn w:val="TableNormal"/>
     <w:uiPriority w:val="65"/>
     <w:rsid w:val="00CB0664"/>
     <w:pPr>
@@ -16374,9 +16441,9 @@
       </w:tcPr>
     </w:tblStylePr>
   </w:style>
-  <w:style w:type="table" w:styleId="DanhsachVa1-Nhnmanh1">
+  <w:style w:type="table" w:styleId="MediumList1-Accent1">
     <w:name w:val="Medium List 1 Accent 1"/>
-    <w:basedOn w:val="BangThngthng"/>
+    <w:basedOn w:val="TableNormal"/>
     <w:uiPriority w:val="65"/>
     <w:rsid w:val="00CB0664"/>
     <w:pPr>
@@ -16451,9 +16518,9 @@
       </w:tcPr>
     </w:tblStylePr>
   </w:style>
-  <w:style w:type="table" w:styleId="DanhsachVa1-Nhnmanh2">
+  <w:style w:type="table" w:styleId="MediumList1-Accent2">
     <w:name w:val="Medium List 1 Accent 2"/>
-    <w:basedOn w:val="BangThngthng"/>
+    <w:basedOn w:val="TableNormal"/>
     <w:uiPriority w:val="65"/>
     <w:rsid w:val="00CB0664"/>
     <w:pPr>
@@ -16528,9 +16595,9 @@
       </w:tcPr>
     </w:tblStylePr>
   </w:style>
-  <w:style w:type="table" w:styleId="DanhsachVa1-Nhnmanh3">
+  <w:style w:type="table" w:styleId="MediumList1-Accent3">
     <w:name w:val="Medium List 1 Accent 3"/>
-    <w:basedOn w:val="BangThngthng"/>
+    <w:basedOn w:val="TableNormal"/>
     <w:uiPriority w:val="65"/>
     <w:rsid w:val="00CB0664"/>
     <w:pPr>
@@ -16605,9 +16672,9 @@
       </w:tcPr>
     </w:tblStylePr>
   </w:style>
-  <w:style w:type="table" w:styleId="DanhsachVa1-Nhnmanh4">
+  <w:style w:type="table" w:styleId="MediumList1-Accent4">
     <w:name w:val="Medium List 1 Accent 4"/>
-    <w:basedOn w:val="BangThngthng"/>
+    <w:basedOn w:val="TableNormal"/>
     <w:uiPriority w:val="65"/>
     <w:rsid w:val="00CB0664"/>
     <w:pPr>
@@ -16682,9 +16749,9 @@
       </w:tcPr>
     </w:tblStylePr>
   </w:style>
-  <w:style w:type="table" w:styleId="DanhsachVa1-Nhnmanh5">
+  <w:style w:type="table" w:styleId="MediumList1-Accent5">
     <w:name w:val="Medium List 1 Accent 5"/>
-    <w:basedOn w:val="BangThngthng"/>
+    <w:basedOn w:val="TableNormal"/>
     <w:uiPriority w:val="65"/>
     <w:rsid w:val="00CB0664"/>
     <w:pPr>
@@ -16759,9 +16826,9 @@
       </w:tcPr>
     </w:tblStylePr>
   </w:style>
-  <w:style w:type="table" w:styleId="DanhsachVa1-Nhnmanh6">
+  <w:style w:type="table" w:styleId="MediumList1-Accent6">
     <w:name w:val="Medium List 1 Accent 6"/>
-    <w:basedOn w:val="BangThngthng"/>
+    <w:basedOn w:val="TableNormal"/>
     <w:uiPriority w:val="65"/>
     <w:rsid w:val="00CB0664"/>
     <w:pPr>
@@ -16836,9 +16903,9 @@
       </w:tcPr>
     </w:tblStylePr>
   </w:style>
-  <w:style w:type="table" w:styleId="DanhsachVa2">
+  <w:style w:type="table" w:styleId="MediumList2">
     <w:name w:val="Medium List 2"/>
-    <w:basedOn w:val="BangThngthng"/>
+    <w:basedOn w:val="TableNormal"/>
     <w:uiPriority w:val="66"/>
     <w:rsid w:val="00CB0664"/>
     <w:pPr>
@@ -16957,9 +17024,9 @@
       </w:tcPr>
     </w:tblStylePr>
   </w:style>
-  <w:style w:type="table" w:styleId="DanhsachVa2-Nhnmanh1">
+  <w:style w:type="table" w:styleId="MediumList2-Accent1">
     <w:name w:val="Medium List 2 Accent 1"/>
-    <w:basedOn w:val="BangThngthng"/>
+    <w:basedOn w:val="TableNormal"/>
     <w:uiPriority w:val="66"/>
     <w:rsid w:val="00CB0664"/>
     <w:pPr>
@@ -17078,9 +17145,9 @@
       </w:tcPr>
     </w:tblStylePr>
   </w:style>
-  <w:style w:type="table" w:styleId="DanhsachVa2-Nhnmanh2">
+  <w:style w:type="table" w:styleId="MediumList2-Accent2">
     <w:name w:val="Medium List 2 Accent 2"/>
-    <w:basedOn w:val="BangThngthng"/>
+    <w:basedOn w:val="TableNormal"/>
     <w:uiPriority w:val="66"/>
     <w:rsid w:val="00CB0664"/>
     <w:pPr>
@@ -17199,9 +17266,9 @@
       </w:tcPr>
     </w:tblStylePr>
   </w:style>
-  <w:style w:type="table" w:styleId="DanhsachVa2-Nhnmanh3">
+  <w:style w:type="table" w:styleId="MediumList2-Accent3">
     <w:name w:val="Medium List 2 Accent 3"/>
-    <w:basedOn w:val="BangThngthng"/>
+    <w:basedOn w:val="TableNormal"/>
     <w:uiPriority w:val="66"/>
     <w:rsid w:val="00CB0664"/>
     <w:pPr>
@@ -17320,9 +17387,9 @@
       </w:tcPr>
     </w:tblStylePr>
   </w:style>
-  <w:style w:type="table" w:styleId="DanhsachVa2-Nhnmanh4">
+  <w:style w:type="table" w:styleId="MediumList2-Accent4">
     <w:name w:val="Medium List 2 Accent 4"/>
-    <w:basedOn w:val="BangThngthng"/>
+    <w:basedOn w:val="TableNormal"/>
     <w:uiPriority w:val="66"/>
     <w:rsid w:val="00CB0664"/>
     <w:pPr>
@@ -17441,9 +17508,9 @@
       </w:tcPr>
     </w:tblStylePr>
   </w:style>
-  <w:style w:type="table" w:styleId="DanhsachVa2-Nhnmanh5">
+  <w:style w:type="table" w:styleId="MediumList2-Accent5">
     <w:name w:val="Medium List 2 Accent 5"/>
-    <w:basedOn w:val="BangThngthng"/>
+    <w:basedOn w:val="TableNormal"/>
     <w:uiPriority w:val="66"/>
     <w:rsid w:val="00CB0664"/>
     <w:pPr>
@@ -17562,9 +17629,9 @@
       </w:tcPr>
     </w:tblStylePr>
   </w:style>
-  <w:style w:type="table" w:styleId="DanhsachVa2-Nhnmanh6">
+  <w:style w:type="table" w:styleId="MediumList2-Accent6">
     <w:name w:val="Medium List 2 Accent 6"/>
-    <w:basedOn w:val="BangThngthng"/>
+    <w:basedOn w:val="TableNormal"/>
     <w:uiPriority w:val="66"/>
     <w:rsid w:val="00CB0664"/>
     <w:pPr>
@@ -17683,9 +17750,9 @@
       </w:tcPr>
     </w:tblStylePr>
   </w:style>
-  <w:style w:type="table" w:styleId="LiVa1">
+  <w:style w:type="table" w:styleId="MediumGrid1">
     <w:name w:val="Medium Grid 1"/>
-    <w:basedOn w:val="BangThngthng"/>
+    <w:basedOn w:val="TableNormal"/>
     <w:uiPriority w:val="67"/>
     <w:rsid w:val="00CB0664"/>
     <w:pPr>
@@ -17749,9 +17816,9 @@
       </w:tcPr>
     </w:tblStylePr>
   </w:style>
-  <w:style w:type="table" w:styleId="LiVa1-Nhnmanh1">
+  <w:style w:type="table" w:styleId="MediumGrid1-Accent1">
     <w:name w:val="Medium Grid 1 Accent 1"/>
-    <w:basedOn w:val="BangThngthng"/>
+    <w:basedOn w:val="TableNormal"/>
     <w:uiPriority w:val="67"/>
     <w:rsid w:val="00CB0664"/>
     <w:pPr>
@@ -17815,9 +17882,9 @@
       </w:tcPr>
     </w:tblStylePr>
   </w:style>
-  <w:style w:type="table" w:styleId="LiVa1-Nhnmanh2">
+  <w:style w:type="table" w:styleId="MediumGrid1-Accent2">
     <w:name w:val="Medium Grid 1 Accent 2"/>
-    <w:basedOn w:val="BangThngthng"/>
+    <w:basedOn w:val="TableNormal"/>
     <w:uiPriority w:val="67"/>
     <w:rsid w:val="00CB0664"/>
     <w:pPr>
@@ -17881,9 +17948,9 @@
       </w:tcPr>
     </w:tblStylePr>
   </w:style>
-  <w:style w:type="table" w:styleId="LiVa1-Nhnmanh3">
+  <w:style w:type="table" w:styleId="MediumGrid1-Accent3">
     <w:name w:val="Medium Grid 1 Accent 3"/>
-    <w:basedOn w:val="BangThngthng"/>
+    <w:basedOn w:val="TableNormal"/>
     <w:uiPriority w:val="67"/>
     <w:rsid w:val="00CB0664"/>
     <w:pPr>
@@ -17947,9 +18014,9 @@
       </w:tcPr>
     </w:tblStylePr>
   </w:style>
-  <w:style w:type="table" w:styleId="LiVa1-Nhnmanh4">
+  <w:style w:type="table" w:styleId="MediumGrid1-Accent4">
     <w:name w:val="Medium Grid 1 Accent 4"/>
-    <w:basedOn w:val="BangThngthng"/>
+    <w:basedOn w:val="TableNormal"/>
     <w:uiPriority w:val="67"/>
     <w:rsid w:val="00CB0664"/>
     <w:pPr>
@@ -18013,9 +18080,9 @@
       </w:tcPr>
     </w:tblStylePr>
   </w:style>
-  <w:style w:type="table" w:styleId="LiVa1-Nhnmanh5">
+  <w:style w:type="table" w:styleId="MediumGrid1-Accent5">
     <w:name w:val="Medium Grid 1 Accent 5"/>
-    <w:basedOn w:val="BangThngthng"/>
+    <w:basedOn w:val="TableNormal"/>
     <w:uiPriority w:val="67"/>
     <w:rsid w:val="00CB0664"/>
     <w:pPr>
@@ -18079,9 +18146,9 @@
       </w:tcPr>
     </w:tblStylePr>
   </w:style>
-  <w:style w:type="table" w:styleId="LiVa1-Nhnmanh6">
+  <w:style w:type="table" w:styleId="MediumGrid1-Accent6">
     <w:name w:val="Medium Grid 1 Accent 6"/>
-    <w:basedOn w:val="BangThngthng"/>
+    <w:basedOn w:val="TableNormal"/>
     <w:uiPriority w:val="67"/>
     <w:rsid w:val="00CB0664"/>
     <w:pPr>
@@ -18145,9 +18212,9 @@
       </w:tcPr>
     </w:tblStylePr>
   </w:style>
-  <w:style w:type="table" w:styleId="LiVa2">
+  <w:style w:type="table" w:styleId="MediumGrid2">
     <w:name w:val="Medium Grid 2"/>
-    <w:basedOn w:val="BangThngthng"/>
+    <w:basedOn w:val="TableNormal"/>
     <w:uiPriority w:val="68"/>
     <w:rsid w:val="00CB0664"/>
     <w:pPr>
@@ -18263,9 +18330,9 @@
       </w:tcPr>
     </w:tblStylePr>
   </w:style>
-  <w:style w:type="table" w:styleId="LiVa2-Nhnmanh1">
+  <w:style w:type="table" w:styleId="MediumGrid2-Accent1">
     <w:name w:val="Medium Grid 2 Accent 1"/>
-    <w:basedOn w:val="BangThngthng"/>
+    <w:basedOn w:val="TableNormal"/>
     <w:uiPriority w:val="68"/>
     <w:rsid w:val="00CB0664"/>
     <w:pPr>
@@ -18381,9 +18448,9 @@
       </w:tcPr>
     </w:tblStylePr>
   </w:style>
-  <w:style w:type="table" w:styleId="LiVa2-Nhnmanh2">
+  <w:style w:type="table" w:styleId="MediumGrid2-Accent2">
     <w:name w:val="Medium Grid 2 Accent 2"/>
-    <w:basedOn w:val="BangThngthng"/>
+    <w:basedOn w:val="TableNormal"/>
     <w:uiPriority w:val="68"/>
     <w:rsid w:val="00CB0664"/>
     <w:pPr>
@@ -18499,9 +18566,9 @@
       </w:tcPr>
     </w:tblStylePr>
   </w:style>
-  <w:style w:type="table" w:styleId="LiVa2-Nhnmanh3">
+  <w:style w:type="table" w:styleId="MediumGrid2-Accent3">
     <w:name w:val="Medium Grid 2 Accent 3"/>
-    <w:basedOn w:val="BangThngthng"/>
+    <w:basedOn w:val="TableNormal"/>
     <w:uiPriority w:val="68"/>
     <w:rsid w:val="00CB0664"/>
     <w:pPr>
@@ -18617,9 +18684,9 @@
       </w:tcPr>
     </w:tblStylePr>
   </w:style>
-  <w:style w:type="table" w:styleId="LiVa2-Nhnmanh4">
+  <w:style w:type="table" w:styleId="MediumGrid2-Accent4">
     <w:name w:val="Medium Grid 2 Accent 4"/>
-    <w:basedOn w:val="BangThngthng"/>
+    <w:basedOn w:val="TableNormal"/>
     <w:uiPriority w:val="68"/>
     <w:rsid w:val="00CB0664"/>
     <w:pPr>
@@ -18735,9 +18802,9 @@
       </w:tcPr>
     </w:tblStylePr>
   </w:style>
-  <w:style w:type="table" w:styleId="LiVa2-Nhnmanh5">
+  <w:style w:type="table" w:styleId="MediumGrid2-Accent5">
     <w:name w:val="Medium Grid 2 Accent 5"/>
-    <w:basedOn w:val="BangThngthng"/>
+    <w:basedOn w:val="TableNormal"/>
     <w:uiPriority w:val="68"/>
     <w:rsid w:val="00CB0664"/>
     <w:pPr>
@@ -18853,9 +18920,9 @@
       </w:tcPr>
     </w:tblStylePr>
   </w:style>
-  <w:style w:type="table" w:styleId="LiVa2-Nhnmanh6">
+  <w:style w:type="table" w:styleId="MediumGrid2-Accent6">
     <w:name w:val="Medium Grid 2 Accent 6"/>
-    <w:basedOn w:val="BangThngthng"/>
+    <w:basedOn w:val="TableNormal"/>
     <w:uiPriority w:val="68"/>
     <w:rsid w:val="00CB0664"/>
     <w:pPr>
@@ -18971,9 +19038,9 @@
       </w:tcPr>
     </w:tblStylePr>
   </w:style>
-  <w:style w:type="table" w:styleId="LiVa3">
+  <w:style w:type="table" w:styleId="MediumGrid3">
     <w:name w:val="Medium Grid 3"/>
-    <w:basedOn w:val="BangThngthng"/>
+    <w:basedOn w:val="TableNormal"/>
     <w:uiPriority w:val="69"/>
     <w:rsid w:val="00CB0664"/>
     <w:pPr>
@@ -19105,9 +19172,9 @@
       </w:tcPr>
     </w:tblStylePr>
   </w:style>
-  <w:style w:type="table" w:styleId="LiVa3-Nhnmanh1">
+  <w:style w:type="table" w:styleId="MediumGrid3-Accent1">
     <w:name w:val="Medium Grid 3 Accent 1"/>
-    <w:basedOn w:val="BangThngthng"/>
+    <w:basedOn w:val="TableNormal"/>
     <w:uiPriority w:val="69"/>
     <w:rsid w:val="00CB0664"/>
     <w:pPr>
@@ -19239,9 +19306,9 @@
       </w:tcPr>
     </w:tblStylePr>
   </w:style>
-  <w:style w:type="table" w:styleId="LiVa3-Nhnmanh2">
+  <w:style w:type="table" w:styleId="MediumGrid3-Accent2">
     <w:name w:val="Medium Grid 3 Accent 2"/>
-    <w:basedOn w:val="BangThngthng"/>
+    <w:basedOn w:val="TableNormal"/>
     <w:uiPriority w:val="69"/>
     <w:rsid w:val="00CB0664"/>
     <w:pPr>
@@ -19373,9 +19440,9 @@
       </w:tcPr>
     </w:tblStylePr>
   </w:style>
-  <w:style w:type="table" w:styleId="LiVa3-Nhnmanh3">
+  <w:style w:type="table" w:styleId="MediumGrid3-Accent3">
     <w:name w:val="Medium Grid 3 Accent 3"/>
-    <w:basedOn w:val="BangThngthng"/>
+    <w:basedOn w:val="TableNormal"/>
     <w:uiPriority w:val="69"/>
     <w:rsid w:val="00CB0664"/>
     <w:pPr>
@@ -19507,9 +19574,9 @@
       </w:tcPr>
     </w:tblStylePr>
   </w:style>
-  <w:style w:type="table" w:styleId="LiVa3-Nhnmanh4">
+  <w:style w:type="table" w:styleId="MediumGrid3-Accent4">
     <w:name w:val="Medium Grid 3 Accent 4"/>
-    <w:basedOn w:val="BangThngthng"/>
+    <w:basedOn w:val="TableNormal"/>
     <w:uiPriority w:val="69"/>
     <w:rsid w:val="00CB0664"/>
     <w:pPr>
@@ -19641,9 +19708,9 @@
       </w:tcPr>
     </w:tblStylePr>
   </w:style>
-  <w:style w:type="table" w:styleId="LiVa3-Nhnmanh5">
+  <w:style w:type="table" w:styleId="MediumGrid3-Accent5">
     <w:name w:val="Medium Grid 3 Accent 5"/>
-    <w:basedOn w:val="BangThngthng"/>
+    <w:basedOn w:val="TableNormal"/>
     <w:uiPriority w:val="69"/>
     <w:rsid w:val="00CB0664"/>
     <w:pPr>
@@ -19775,9 +19842,9 @@
       </w:tcPr>
     </w:tblStylePr>
   </w:style>
-  <w:style w:type="table" w:styleId="LiVa3-Nhnmanh6">
+  <w:style w:type="table" w:styleId="MediumGrid3-Accent6">
     <w:name w:val="Medium Grid 3 Accent 6"/>
-    <w:basedOn w:val="BangThngthng"/>
+    <w:basedOn w:val="TableNormal"/>
     <w:uiPriority w:val="69"/>
     <w:rsid w:val="00CB0664"/>
     <w:pPr>
@@ -19909,9 +19976,9 @@
       </w:tcPr>
     </w:tblStylePr>
   </w:style>
-  <w:style w:type="table" w:styleId="DanhsachSm">
+  <w:style w:type="table" w:styleId="DarkList">
     <w:name w:val="Dark List"/>
-    <w:basedOn w:val="BangThngthng"/>
+    <w:basedOn w:val="TableNormal"/>
     <w:uiPriority w:val="70"/>
     <w:rsid w:val="00CB0664"/>
     <w:pPr>
@@ -20016,9 +20083,9 @@
       </w:tcPr>
     </w:tblStylePr>
   </w:style>
-  <w:style w:type="table" w:styleId="DanhsachSm-Nhnmanh1">
+  <w:style w:type="table" w:styleId="DarkList-Accent1">
     <w:name w:val="Dark List Accent 1"/>
-    <w:basedOn w:val="BangThngthng"/>
+    <w:basedOn w:val="TableNormal"/>
     <w:uiPriority w:val="70"/>
     <w:rsid w:val="00CB0664"/>
     <w:pPr>
@@ -20123,9 +20190,9 @@
       </w:tcPr>
     </w:tblStylePr>
   </w:style>
-  <w:style w:type="table" w:styleId="DanhsachSm-Nhnmanh2">
+  <w:style w:type="table" w:styleId="DarkList-Accent2">
     <w:name w:val="Dark List Accent 2"/>
-    <w:basedOn w:val="BangThngthng"/>
+    <w:basedOn w:val="TableNormal"/>
     <w:uiPriority w:val="70"/>
     <w:rsid w:val="00CB0664"/>
     <w:pPr>
@@ -20230,9 +20297,9 @@
       </w:tcPr>
     </w:tblStylePr>
   </w:style>
-  <w:style w:type="table" w:styleId="DanhsachSm-Nhnmanh3">
+  <w:style w:type="table" w:styleId="DarkList-Accent3">
     <w:name w:val="Dark List Accent 3"/>
-    <w:basedOn w:val="BangThngthng"/>
+    <w:basedOn w:val="TableNormal"/>
     <w:uiPriority w:val="70"/>
     <w:rsid w:val="00CB0664"/>
     <w:pPr>
@@ -20337,9 +20404,9 @@
       </w:tcPr>
     </w:tblStylePr>
   </w:style>
-  <w:style w:type="table" w:styleId="DanhsachSm-Nhnmanh4">
+  <w:style w:type="table" w:styleId="DarkList-Accent4">
     <w:name w:val="Dark List Accent 4"/>
-    <w:basedOn w:val="BangThngthng"/>
+    <w:basedOn w:val="TableNormal"/>
     <w:uiPriority w:val="70"/>
     <w:rsid w:val="00CB0664"/>
     <w:pPr>
@@ -20444,9 +20511,9 @@
       </w:tcPr>
     </w:tblStylePr>
   </w:style>
-  <w:style w:type="table" w:styleId="DanhsachSm-Nhnmanh5">
+  <w:style w:type="table" w:styleId="DarkList-Accent5">
     <w:name w:val="Dark List Accent 5"/>
-    <w:basedOn w:val="BangThngthng"/>
+    <w:basedOn w:val="TableNormal"/>
     <w:uiPriority w:val="70"/>
     <w:rsid w:val="00CB0664"/>
     <w:pPr>
@@ -20551,9 +20618,9 @@
       </w:tcPr>
     </w:tblStylePr>
   </w:style>
-  <w:style w:type="table" w:styleId="DanhsachSm-Nhnmanh6">
+  <w:style w:type="table" w:styleId="DarkList-Accent6">
     <w:name w:val="Dark List Accent 6"/>
-    <w:basedOn w:val="BangThngthng"/>
+    <w:basedOn w:val="TableNormal"/>
     <w:uiPriority w:val="70"/>
     <w:rsid w:val="00CB0664"/>
     <w:pPr>
@@ -20658,9 +20725,9 @@
       </w:tcPr>
     </w:tblStylePr>
   </w:style>
-  <w:style w:type="table" w:styleId="TnnScs">
+  <w:style w:type="table" w:styleId="ColorfulShading">
     <w:name w:val="Colorful Shading"/>
-    <w:basedOn w:val="BangThngthng"/>
+    <w:basedOn w:val="TableNormal"/>
     <w:uiPriority w:val="71"/>
     <w:rsid w:val="00CB0664"/>
     <w:pPr>
@@ -20773,9 +20840,9 @@
       </w:rPr>
     </w:tblStylePr>
   </w:style>
-  <w:style w:type="table" w:styleId="TnnScs-Nhnmanh1">
+  <w:style w:type="table" w:styleId="ColorfulShading-Accent1">
     <w:name w:val="Colorful Shading Accent 1"/>
-    <w:basedOn w:val="BangThngthng"/>
+    <w:basedOn w:val="TableNormal"/>
     <w:uiPriority w:val="71"/>
     <w:rsid w:val="00CB0664"/>
     <w:pPr>
@@ -20888,9 +20955,9 @@
       </w:rPr>
     </w:tblStylePr>
   </w:style>
-  <w:style w:type="table" w:styleId="TnnScs-Nhnmanh2">
+  <w:style w:type="table" w:styleId="ColorfulShading-Accent2">
     <w:name w:val="Colorful Shading Accent 2"/>
-    <w:basedOn w:val="BangThngthng"/>
+    <w:basedOn w:val="TableNormal"/>
     <w:uiPriority w:val="71"/>
     <w:rsid w:val="00CB0664"/>
     <w:pPr>
@@ -21003,9 +21070,9 @@
       </w:rPr>
     </w:tblStylePr>
   </w:style>
-  <w:style w:type="table" w:styleId="TnnScs-Nhnmanh3">
+  <w:style w:type="table" w:styleId="ColorfulShading-Accent3">
     <w:name w:val="Colorful Shading Accent 3"/>
-    <w:basedOn w:val="BangThngthng"/>
+    <w:basedOn w:val="TableNormal"/>
     <w:uiPriority w:val="71"/>
     <w:rsid w:val="00CB0664"/>
     <w:pPr>
@@ -21108,9 +21175,9 @@
       </w:tcPr>
     </w:tblStylePr>
   </w:style>
-  <w:style w:type="table" w:styleId="TnnScs-Nhnmanh4">
+  <w:style w:type="table" w:styleId="ColorfulShading-Accent4">
     <w:name w:val="Colorful Shading Accent 4"/>
-    <w:basedOn w:val="BangThngthng"/>
+    <w:basedOn w:val="TableNormal"/>
     <w:uiPriority w:val="71"/>
     <w:rsid w:val="00CB0664"/>
     <w:pPr>
@@ -21223,9 +21290,9 @@
       </w:rPr>
     </w:tblStylePr>
   </w:style>
-  <w:style w:type="table" w:styleId="TnnScs-Nhnmanh5">
+  <w:style w:type="table" w:styleId="ColorfulShading-Accent5">
     <w:name w:val="Colorful Shading Accent 5"/>
-    <w:basedOn w:val="BangThngthng"/>
+    <w:basedOn w:val="TableNormal"/>
     <w:uiPriority w:val="71"/>
     <w:rsid w:val="00CB0664"/>
     <w:pPr>
@@ -21338,9 +21405,9 @@
       </w:rPr>
     </w:tblStylePr>
   </w:style>
-  <w:style w:type="table" w:styleId="TnnScs-Nhnmanh6">
+  <w:style w:type="table" w:styleId="ColorfulShading-Accent6">
     <w:name w:val="Colorful Shading Accent 6"/>
-    <w:basedOn w:val="BangThngthng"/>
+    <w:basedOn w:val="TableNormal"/>
     <w:uiPriority w:val="71"/>
     <w:rsid w:val="00CB0664"/>
     <w:pPr>
@@ -21453,9 +21520,9 @@
       </w:rPr>
     </w:tblStylePr>
   </w:style>
-  <w:style w:type="table" w:styleId="DanhsachScs">
+  <w:style w:type="table" w:styleId="ColorfulList">
     <w:name w:val="Colorful List"/>
-    <w:basedOn w:val="BangThngthng"/>
+    <w:basedOn w:val="TableNormal"/>
     <w:uiPriority w:val="72"/>
     <w:rsid w:val="00CB0664"/>
     <w:pPr>
@@ -21532,9 +21599,9 @@
       </w:tcPr>
     </w:tblStylePr>
   </w:style>
-  <w:style w:type="table" w:styleId="DanhsachScs-Nhnmanh1">
+  <w:style w:type="table" w:styleId="ColorfulList-Accent1">
     <w:name w:val="Colorful List Accent 1"/>
-    <w:basedOn w:val="BangThngthng"/>
+    <w:basedOn w:val="TableNormal"/>
     <w:uiPriority w:val="72"/>
     <w:rsid w:val="00CB0664"/>
     <w:pPr>
@@ -21611,9 +21678,9 @@
       </w:tcPr>
     </w:tblStylePr>
   </w:style>
-  <w:style w:type="table" w:styleId="DanhsachScs-Nhnmanh2">
+  <w:style w:type="table" w:styleId="ColorfulList-Accent2">
     <w:name w:val="Colorful List Accent 2"/>
-    <w:basedOn w:val="BangThngthng"/>
+    <w:basedOn w:val="TableNormal"/>
     <w:uiPriority w:val="72"/>
     <w:rsid w:val="00CB0664"/>
     <w:pPr>
@@ -21690,9 +21757,9 @@
       </w:tcPr>
     </w:tblStylePr>
   </w:style>
-  <w:style w:type="table" w:styleId="DanhsachScs-Nhnmanh3">
+  <w:style w:type="table" w:styleId="ColorfulList-Accent3">
     <w:name w:val="Colorful List Accent 3"/>
-    <w:basedOn w:val="BangThngthng"/>
+    <w:basedOn w:val="TableNormal"/>
     <w:uiPriority w:val="72"/>
     <w:rsid w:val="00CB0664"/>
     <w:pPr>
@@ -21769,9 +21836,9 @@
       </w:tcPr>
     </w:tblStylePr>
   </w:style>
-  <w:style w:type="table" w:styleId="DanhsachScs-Nhnmanh4">
+  <w:style w:type="table" w:styleId="ColorfulList-Accent4">
     <w:name w:val="Colorful List Accent 4"/>
-    <w:basedOn w:val="BangThngthng"/>
+    <w:basedOn w:val="TableNormal"/>
     <w:uiPriority w:val="72"/>
     <w:rsid w:val="00CB0664"/>
     <w:pPr>
@@ -21848,9 +21915,9 @@
       </w:tcPr>
     </w:tblStylePr>
   </w:style>
-  <w:style w:type="table" w:styleId="DanhsachScs-Nhnmanh5">
+  <w:style w:type="table" w:styleId="ColorfulList-Accent5">
     <w:name w:val="Colorful List Accent 5"/>
-    <w:basedOn w:val="BangThngthng"/>
+    <w:basedOn w:val="TableNormal"/>
     <w:uiPriority w:val="72"/>
     <w:rsid w:val="00CB0664"/>
     <w:pPr>
@@ -21927,9 +21994,9 @@
       </w:tcPr>
     </w:tblStylePr>
   </w:style>
-  <w:style w:type="table" w:styleId="DanhsachScs-Nhnmanh6">
+  <w:style w:type="table" w:styleId="ColorfulList-Accent6">
     <w:name w:val="Colorful List Accent 6"/>
-    <w:basedOn w:val="BangThngthng"/>
+    <w:basedOn w:val="TableNormal"/>
     <w:uiPriority w:val="72"/>
     <w:rsid w:val="00CB0664"/>
     <w:pPr>
@@ -22006,9 +22073,9 @@
       </w:tcPr>
     </w:tblStylePr>
   </w:style>
-  <w:style w:type="table" w:styleId="LiScs">
+  <w:style w:type="table" w:styleId="ColorfulGrid">
     <w:name w:val="Colorful Grid"/>
-    <w:basedOn w:val="BangThngthng"/>
+    <w:basedOn w:val="TableNormal"/>
     <w:uiPriority w:val="73"/>
     <w:rsid w:val="00CB0664"/>
     <w:pPr>
@@ -22079,9 +22146,9 @@
       </w:tcPr>
     </w:tblStylePr>
   </w:style>
-  <w:style w:type="table" w:styleId="LiScs-Nhnmanh1">
+  <w:style w:type="table" w:styleId="ColorfulGrid-Accent1">
     <w:name w:val="Colorful Grid Accent 1"/>
-    <w:basedOn w:val="BangThngthng"/>
+    <w:basedOn w:val="TableNormal"/>
     <w:uiPriority w:val="73"/>
     <w:rsid w:val="00CB0664"/>
     <w:pPr>
@@ -22152,9 +22219,9 @@
       </w:tcPr>
     </w:tblStylePr>
   </w:style>
-  <w:style w:type="table" w:styleId="LiScs-Nhnmanh2">
+  <w:style w:type="table" w:styleId="ColorfulGrid-Accent2">
     <w:name w:val="Colorful Grid Accent 2"/>
-    <w:basedOn w:val="BangThngthng"/>
+    <w:basedOn w:val="TableNormal"/>
     <w:uiPriority w:val="73"/>
     <w:rsid w:val="00CB0664"/>
     <w:pPr>
@@ -22225,9 +22292,9 @@
       </w:tcPr>
     </w:tblStylePr>
   </w:style>
-  <w:style w:type="table" w:styleId="LiScs-Nhnmanh3">
+  <w:style w:type="table" w:styleId="ColorfulGrid-Accent3">
     <w:name w:val="Colorful Grid Accent 3"/>
-    <w:basedOn w:val="BangThngthng"/>
+    <w:basedOn w:val="TableNormal"/>
     <w:uiPriority w:val="73"/>
     <w:rsid w:val="00CB0664"/>
     <w:pPr>
@@ -22298,9 +22365,9 @@
       </w:tcPr>
     </w:tblStylePr>
   </w:style>
-  <w:style w:type="table" w:styleId="LiScs-Nhnmanh4">
+  <w:style w:type="table" w:styleId="ColorfulGrid-Accent4">
     <w:name w:val="Colorful Grid Accent 4"/>
-    <w:basedOn w:val="BangThngthng"/>
+    <w:basedOn w:val="TableNormal"/>
     <w:uiPriority w:val="73"/>
     <w:rsid w:val="00CB0664"/>
     <w:pPr>
@@ -22371,9 +22438,9 @@
       </w:tcPr>
     </w:tblStylePr>
   </w:style>
-  <w:style w:type="table" w:styleId="LiScs-Nhnmanh5">
+  <w:style w:type="table" w:styleId="ColorfulGrid-Accent5">
     <w:name w:val="Colorful Grid Accent 5"/>
-    <w:basedOn w:val="BangThngthng"/>
+    <w:basedOn w:val="TableNormal"/>
     <w:uiPriority w:val="73"/>
     <w:rsid w:val="00CB0664"/>
     <w:pPr>
@@ -22444,9 +22511,9 @@
       </w:tcPr>
     </w:tblStylePr>
   </w:style>
-  <w:style w:type="table" w:styleId="LiScs-Nhnmanh6">
+  <w:style w:type="table" w:styleId="ColorfulGrid-Accent6">
     <w:name w:val="Colorful Grid Accent 6"/>
-    <w:basedOn w:val="BangThngthng"/>
+    <w:basedOn w:val="TableNormal"/>
     <w:uiPriority w:val="73"/>
     <w:rsid w:val="00CB0664"/>
     <w:pPr>
@@ -22517,17 +22584,17 @@
       </w:tcPr>
     </w:tblStylePr>
   </w:style>
-  <w:style w:type="character" w:customStyle="1" w:styleId="KhngDncchChar">
-    <w:name w:val="Không Dãn cách Char"/>
-    <w:basedOn w:val="Phngmcinhcuaoanvn"/>
-    <w:link w:val="KhngDncch"/>
+  <w:style w:type="character" w:customStyle="1" w:styleId="NoSpacingChar">
+    <w:name w:val="No Spacing Char"/>
+    <w:basedOn w:val="DefaultParagraphFont"/>
+    <w:link w:val="NoSpacing"/>
     <w:uiPriority w:val="1"/>
     <w:rsid w:val="001A3238"/>
   </w:style>
-  <w:style w:type="paragraph" w:styleId="Mucluc1">
+  <w:style w:type="paragraph" w:styleId="TOC1">
     <w:name w:val="toc 1"/>
-    <w:basedOn w:val="Binhthng"/>
-    <w:next w:val="Binhthng"/>
+    <w:basedOn w:val="Normal"/>
+    <w:next w:val="Normal"/>
     <w:autoRedefine/>
     <w:uiPriority w:val="39"/>
     <w:unhideWhenUsed/>
@@ -22536,10 +22603,10 @@
       <w:spacing w:after="100"/>
     </w:pPr>
   </w:style>
-  <w:style w:type="paragraph" w:styleId="Mucluc2">
+  <w:style w:type="paragraph" w:styleId="TOC2">
     <w:name w:val="toc 2"/>
-    <w:basedOn w:val="Binhthng"/>
-    <w:next w:val="Binhthng"/>
+    <w:basedOn w:val="Normal"/>
+    <w:next w:val="Normal"/>
     <w:autoRedefine/>
     <w:uiPriority w:val="39"/>
     <w:unhideWhenUsed/>
@@ -22549,9 +22616,9 @@
       <w:ind w:left="220"/>
     </w:pPr>
   </w:style>
-  <w:style w:type="character" w:styleId="Siuktni">
+  <w:style w:type="character" w:styleId="Hyperlink">
     <w:name w:val="Hyperlink"/>
-    <w:basedOn w:val="Phngmcinhcuaoanvn"/>
+    <w:basedOn w:val="DefaultParagraphFont"/>
     <w:uiPriority w:val="99"/>
     <w:unhideWhenUsed/>
     <w:rsid w:val="003D2795"/>
@@ -22560,9 +22627,9 @@
       <w:u w:val="single"/>
     </w:rPr>
   </w:style>
-  <w:style w:type="paragraph" w:styleId="ThngthngWeb">
+  <w:style w:type="paragraph" w:styleId="NormalWeb">
     <w:name w:val="Normal (Web)"/>
-    <w:basedOn w:val="Binhthng"/>
+    <w:basedOn w:val="Normal"/>
     <w:uiPriority w:val="99"/>
     <w:semiHidden/>
     <w:unhideWhenUsed/>
@@ -22904,7 +22971,7 @@
 </file>
 
 <file path=customXml/itemProps1.xml><?xml version="1.0" encoding="utf-8"?>
-<ds:datastoreItem xmlns:ds="http://schemas.openxmlformats.org/officeDocument/2006/customXml" ds:itemID="{EF278816-EC6F-A645-907D-7F25AECB1D4A}">
+<ds:datastoreItem xmlns:ds="http://schemas.openxmlformats.org/officeDocument/2006/customXml" ds:itemID="{DDC8BF02-8A1D-41A8-B218-65F9EABA17B0}">
   <ds:schemaRefs>
     <ds:schemaRef ds:uri="http://schemas.openxmlformats.org/officeDocument/2006/bibliography"/>
   </ds:schemaRefs>

</xml_diff>